<commit_message>
updetd with new image
</commit_message>
<xml_diff>
--- a/media/Bio of Kamrul Hasan.docx
+++ b/media/Bio of Kamrul Hasan.docx
@@ -1,11 +1,13 @@
 
 <file path=word/document.xml><?xml version="1.0" encoding="utf-8"?>
-<w:document xmlns:wpc="http://schemas.microsoft.com/office/word/2010/wordprocessingCanvas" xmlns:cx="http://schemas.microsoft.com/office/drawing/2014/chartex" xmlns:cx1="http://schemas.microsoft.com/office/drawing/2015/9/8/chartex" xmlns:cx2="http://schemas.microsoft.com/office/drawing/2015/10/21/chartex" xmlns:cx3="http://schemas.microsoft.com/office/drawing/2016/5/9/chartex" xmlns:cx4="http://schemas.microsoft.com/office/drawing/2016/5/10/chartex" xmlns:cx5="http://schemas.microsoft.com/office/drawing/2016/5/11/chartex" xmlns:cx6="http://schemas.microsoft.com/office/drawing/2016/5/12/chartex" xmlns:cx7="http://schemas.microsoft.com/office/drawing/2016/5/13/chartex" xmlns:cx8="http://schemas.microsoft.com/office/drawing/2016/5/14/chartex" xmlns:mc="http://schemas.openxmlformats.org/markup-compatibility/2006" xmlns:aink="http://schemas.microsoft.com/office/drawing/2016/ink" xmlns:am3d="http://schemas.microsoft.com/office/drawing/2017/model3d" xmlns:o="urn:schemas-microsoft-com:office:office" xmlns:oel="http://schemas.microsoft.com/office/2019/extlst" xmlns:r="http://schemas.openxmlformats.org/officeDocument/2006/relationships" xmlns:m="http://schemas.openxmlformats.org/officeDocument/2006/math" xmlns:v="urn:schemas-microsoft-com:vml" xmlns:wp14="http://schemas.microsoft.com/office/word/2010/wordprocessingDrawing" xmlns:wp="http://schemas.openxmlformats.org/drawingml/2006/wordprocessingDrawing" xmlns:w10="urn:schemas-microsoft-com:office:word" xmlns:w="http://schemas.openxmlformats.org/wordprocessingml/2006/main" xmlns:w14="http://schemas.microsoft.com/office/word/2010/wordml" xmlns:w15="http://schemas.microsoft.com/office/word/2012/wordml" xmlns:w16cex="http://schemas.microsoft.com/office/word/2018/wordml/cex" xmlns:w16cid="http://schemas.microsoft.com/office/word/2016/wordml/cid" xmlns:w16="http://schemas.microsoft.com/office/word/2018/wordml" xmlns:w16sdtdh="http://schemas.microsoft.com/office/word/2020/wordml/sdtdatahash" xmlns:w16se="http://schemas.microsoft.com/office/word/2015/wordml/symex" xmlns:wpg="http://schemas.microsoft.com/office/word/2010/wordprocessingGroup" xmlns:wpi="http://schemas.microsoft.com/office/word/2010/wordprocessingInk" xmlns:wne="http://schemas.microsoft.com/office/word/2006/wordml" xmlns:wps="http://schemas.microsoft.com/office/word/2010/wordprocessingShape" mc:Ignorable="w14 w15 w16se w16cid w16 w16cex w16sdtdh wp14">
+<w:document xmlns:wpc="http://schemas.microsoft.com/office/word/2010/wordprocessingCanvas" xmlns:cx="http://schemas.microsoft.com/office/drawing/2014/chartex" xmlns:cx1="http://schemas.microsoft.com/office/drawing/2015/9/8/chartex" xmlns:cx2="http://schemas.microsoft.com/office/drawing/2015/10/21/chartex" xmlns:cx3="http://schemas.microsoft.com/office/drawing/2016/5/9/chartex" xmlns:cx4="http://schemas.microsoft.com/office/drawing/2016/5/10/chartex" xmlns:cx5="http://schemas.microsoft.com/office/drawing/2016/5/11/chartex" xmlns:cx6="http://schemas.microsoft.com/office/drawing/2016/5/12/chartex" xmlns:cx7="http://schemas.microsoft.com/office/drawing/2016/5/13/chartex" xmlns:cx8="http://schemas.microsoft.com/office/drawing/2016/5/14/chartex" xmlns:mc="http://schemas.openxmlformats.org/markup-compatibility/2006" xmlns:aink="http://schemas.microsoft.com/office/drawing/2016/ink" xmlns:am3d="http://schemas.microsoft.com/office/drawing/2017/model3d" xmlns:o="urn:schemas-microsoft-com:office:office" xmlns:oel="http://schemas.microsoft.com/office/2019/extlst" xmlns:r="http://schemas.openxmlformats.org/officeDocument/2006/relationships" xmlns:m="http://schemas.openxmlformats.org/officeDocument/2006/math" xmlns:v="urn:schemas-microsoft-com:vml" xmlns:wp14="http://schemas.microsoft.com/office/word/2010/wordprocessingDrawing" xmlns:wp="http://schemas.openxmlformats.org/drawingml/2006/wordprocessingDrawing" xmlns:w10="urn:schemas-microsoft-com:office:word" xmlns:w="http://schemas.openxmlformats.org/wordprocessingml/2006/main" xmlns:w14="http://schemas.microsoft.com/office/word/2010/wordml" xmlns:w15="http://schemas.microsoft.com/office/word/2012/wordml" xmlns:w16cex="http://schemas.microsoft.com/office/word/2018/wordml/cex" xmlns:w16cid="http://schemas.microsoft.com/office/word/2016/wordml/cid" xmlns:w16="http://schemas.microsoft.com/office/word/2018/wordml" xmlns:w16du="http://schemas.microsoft.com/office/word/2023/wordml/word16du" xmlns:w16sdtdh="http://schemas.microsoft.com/office/word/2020/wordml/sdtdatahash" xmlns:w16se="http://schemas.microsoft.com/office/word/2015/wordml/symex" xmlns:wpg="http://schemas.microsoft.com/office/word/2010/wordprocessingGroup" xmlns:wpi="http://schemas.microsoft.com/office/word/2010/wordprocessingInk" xmlns:wne="http://schemas.microsoft.com/office/word/2006/wordml" xmlns:wps="http://schemas.microsoft.com/office/word/2010/wordprocessingShape" mc:Ignorable="w14 w15 w16se w16cid w16 w16cex w16sdtdh w16du wp14">
   <w:body>
     <w:p>
       <w:pPr>
         <w:jc w:val="center"/>
         <w:rPr>
+          <w:b/>
+          <w:bCs/>
           <w:sz w:val="36"/>
           <w:szCs w:val="36"/>
           <w:u w:val="single"/>
@@ -14,6 +16,8 @@
       </w:pPr>
       <w:r>
         <w:rPr>
+          <w:b/>
+          <w:bCs/>
           <w:sz w:val="36"/>
           <w:szCs w:val="36"/>
           <w:u w:val="single"/>
@@ -205,49 +209,7 @@
               <w:rPr>
                 <w:lang w:val="en-US"/>
               </w:rPr>
-              <w:t xml:space="preserve">Ex. Chamber: </w:t>
-            </w:r>
-            <w:proofErr w:type="spellStart"/>
-            <w:r>
-              <w:rPr>
-                <w:lang w:val="en-US"/>
-              </w:rPr>
-              <w:t>Jatrapur</w:t>
-            </w:r>
-            <w:proofErr w:type="spellEnd"/>
-            <w:r>
-              <w:rPr>
-                <w:lang w:val="en-US"/>
-              </w:rPr>
-              <w:t xml:space="preserve"> Bazar, </w:t>
-            </w:r>
-            <w:proofErr w:type="spellStart"/>
-            <w:r>
-              <w:rPr>
-                <w:lang w:val="en-US"/>
-              </w:rPr>
-              <w:t>Muradnagar</w:t>
-            </w:r>
-            <w:proofErr w:type="spellEnd"/>
-            <w:r>
-              <w:rPr>
-                <w:lang w:val="en-US"/>
-              </w:rPr>
-              <w:t xml:space="preserve">, </w:t>
-            </w:r>
-            <w:proofErr w:type="spellStart"/>
-            <w:r>
-              <w:rPr>
-                <w:lang w:val="en-US"/>
-              </w:rPr>
-              <w:t>Cumilla</w:t>
-            </w:r>
-            <w:proofErr w:type="spellEnd"/>
-            <w:r>
-              <w:rPr>
-                <w:lang w:val="en-US"/>
-              </w:rPr>
-              <w:t xml:space="preserve">. </w:t>
+              <w:t xml:space="preserve">Ex. Chamber: Jatrapur Bazar, Muradnagar, Cumilla. </w:t>
             </w:r>
           </w:p>
         </w:tc>
@@ -302,19 +264,11 @@
                 <w:lang w:val="en-US"/>
               </w:rPr>
             </w:pPr>
-            <w:proofErr w:type="spellStart"/>
-            <w:r>
-              <w:rPr>
-                <w:lang w:val="en-US"/>
-              </w:rPr>
-              <w:t>Nilufa</w:t>
-            </w:r>
-            <w:proofErr w:type="spellEnd"/>
-            <w:r>
-              <w:rPr>
-                <w:lang w:val="en-US"/>
-              </w:rPr>
-              <w:t xml:space="preserve"> Akter (Home Maker)</w:t>
+            <w:r>
+              <w:rPr>
+                <w:lang w:val="en-US"/>
+              </w:rPr>
+              <w:t>Nilufa Akter (Home Maker)</w:t>
             </w:r>
           </w:p>
         </w:tc>
@@ -367,21 +321,7 @@
               <w:rPr>
                 <w:lang w:val="en-US"/>
               </w:rPr>
-              <w:t xml:space="preserve">Late </w:t>
-            </w:r>
-            <w:proofErr w:type="spellStart"/>
-            <w:r>
-              <w:rPr>
-                <w:lang w:val="en-US"/>
-              </w:rPr>
-              <w:t>Safor</w:t>
-            </w:r>
-            <w:proofErr w:type="spellEnd"/>
-            <w:r>
-              <w:rPr>
-                <w:lang w:val="en-US"/>
-              </w:rPr>
-              <w:t xml:space="preserve"> Ali</w:t>
+              <w:t>Late Safor Ali</w:t>
             </w:r>
             <w:r>
               <w:rPr>
@@ -583,7 +523,7 @@
               <w:rPr>
                 <w:lang w:val="en-US"/>
               </w:rPr>
-              <w:t>5</w:t>
+              <w:t>6</w:t>
             </w:r>
             <w:r>
               <w:rPr>
@@ -595,7 +535,7 @@
               <w:rPr>
                 <w:lang w:val="en-US"/>
               </w:rPr>
-              <w:t>6</w:t>
+              <w:t>7</w:t>
             </w:r>
             <w:r>
               <w:rPr>
@@ -719,44 +659,8 @@
               <w:rPr>
                 <w:lang w:val="en-US"/>
               </w:rPr>
-              <w:t xml:space="preserve">(East) </w:t>
-            </w:r>
-            <w:proofErr w:type="spellStart"/>
-            <w:r>
-              <w:rPr>
-                <w:lang w:val="en-US"/>
-              </w:rPr>
-              <w:t>Jatrapur</w:t>
-            </w:r>
-            <w:proofErr w:type="spellEnd"/>
-            <w:r>
-              <w:rPr>
-                <w:lang w:val="en-US"/>
-              </w:rPr>
-              <w:t xml:space="preserve">, </w:t>
-            </w:r>
-            <w:proofErr w:type="spellStart"/>
-            <w:r>
-              <w:rPr>
-                <w:lang w:val="en-US"/>
-              </w:rPr>
-              <w:t>Muradnagar</w:t>
-            </w:r>
-            <w:proofErr w:type="spellEnd"/>
-            <w:r>
-              <w:rPr>
-                <w:lang w:val="en-US"/>
-              </w:rPr>
-              <w:t xml:space="preserve">, </w:t>
-            </w:r>
-            <w:proofErr w:type="spellStart"/>
-            <w:r>
-              <w:rPr>
-                <w:lang w:val="en-US"/>
-              </w:rPr>
-              <w:t>Cumilla</w:t>
-            </w:r>
-            <w:proofErr w:type="spellEnd"/>
+              <w:t>(East) Jatrapur, Muradnagar, Cumilla</w:t>
+            </w:r>
             <w:r>
               <w:rPr>
                 <w:lang w:val="en-US"/>
@@ -1202,7 +1106,6 @@
                 <w:lang w:val="en-US"/>
               </w:rPr>
             </w:pPr>
-            <w:proofErr w:type="spellStart"/>
             <w:r>
               <w:rPr>
                 <w:b/>
@@ -1211,7 +1114,6 @@
               </w:rPr>
               <w:t>Dhakhil</w:t>
             </w:r>
-            <w:proofErr w:type="spellEnd"/>
           </w:p>
         </w:tc>
         <w:tc>
@@ -1356,21 +1258,7 @@
               <w:rPr>
                 <w:lang w:val="en-US"/>
               </w:rPr>
-              <w:t xml:space="preserve">Govt. </w:t>
-            </w:r>
-            <w:proofErr w:type="spellStart"/>
-            <w:r>
-              <w:rPr>
-                <w:lang w:val="en-US"/>
-              </w:rPr>
-              <w:t>Tolaram</w:t>
-            </w:r>
-            <w:proofErr w:type="spellEnd"/>
-            <w:r>
-              <w:rPr>
-                <w:lang w:val="en-US"/>
-              </w:rPr>
-              <w:t xml:space="preserve"> College, Narayanganj</w:t>
+              <w:t>Govt. Tolaram College, Narayanganj</w:t>
             </w:r>
           </w:p>
         </w:tc>
@@ -1868,30 +1756,32 @@
     </w:p>
     <w:p>
       <w:pPr>
-        <w:ind w:firstLine="720"/>
-        <w:rPr>
-          <w:lang w:val="en-US"/>
-        </w:rPr>
-      </w:pPr>
-      <w:r>
-        <w:rPr>
-          <w:lang w:val="en-US"/>
-        </w:rPr>
-        <w:t xml:space="preserve">Software Developer at </w:t>
-      </w:r>
-      <w:proofErr w:type="spellStart"/>
-      <w:r>
-        <w:rPr>
-          <w:lang w:val="en-US"/>
-        </w:rPr>
-        <w:t>Sakurabo</w:t>
-      </w:r>
-      <w:proofErr w:type="spellEnd"/>
-      <w:r>
-        <w:rPr>
-          <w:lang w:val="en-US"/>
-        </w:rPr>
-        <w:t xml:space="preserve"> Co Lit. In Japan</w:t>
+        <w:pStyle w:val="ListParagraph"/>
+        <w:numPr>
+          <w:ilvl w:val="0"/>
+          <w:numId w:val="22"/>
+        </w:numPr>
+        <w:rPr>
+          <w:lang w:val="en-US"/>
+        </w:rPr>
+      </w:pPr>
+      <w:r>
+        <w:rPr>
+          <w:lang w:val="en-US"/>
+        </w:rPr>
+        <w:t xml:space="preserve">Denary Computing Ltd in Bangladesh </w:t>
+      </w:r>
+      <w:r>
+        <w:rPr>
+          <w:lang w:val="en-US"/>
+        </w:rPr>
+        <w:t>-</w:t>
+      </w:r>
+      <w:r>
+        <w:rPr>
+          <w:lang w:val="en-US"/>
+        </w:rPr>
+        <w:t>2019</w:t>
       </w:r>
       <w:r>
         <w:rPr>
@@ -1899,24 +1789,109 @@
         </w:rPr>
         <w:t xml:space="preserve"> (</w:t>
       </w:r>
-      <w:r>
-        <w:rPr>
-          <w:lang w:val="en-US"/>
-        </w:rPr>
-        <w:t>www.sakurabo.co.jp</w:t>
-      </w:r>
+      <w:hyperlink r:id="rId8" w:history="1">
+        <w:r>
+          <w:rPr>
+            <w:rStyle w:val="Hyperlink"/>
+            <w:lang w:val="en-US"/>
+          </w:rPr>
+          <w:t>www.</w:t>
+        </w:r>
+        <w:r>
+          <w:rPr>
+            <w:rStyle w:val="Hyperlink"/>
+            <w:lang w:val="en-US"/>
+          </w:rPr>
+          <w:t>denarycomputing.com</w:t>
+        </w:r>
+      </w:hyperlink>
       <w:r>
         <w:rPr>
           <w:lang w:val="en-US"/>
         </w:rPr>
         <w:t>)</w:t>
       </w:r>
-      <w:r>
-        <w:rPr>
-          <w:lang w:val="en-US"/>
-        </w:rPr>
-        <w:t>.</w:t>
-      </w:r>
+    </w:p>
+    <w:p>
+      <w:pPr>
+        <w:pStyle w:val="ListParagraph"/>
+        <w:numPr>
+          <w:ilvl w:val="0"/>
+          <w:numId w:val="22"/>
+        </w:numPr>
+        <w:rPr>
+          <w:lang w:val="en-US"/>
+        </w:rPr>
+      </w:pPr>
+      <w:r>
+        <w:rPr>
+          <w:lang w:val="en-US"/>
+        </w:rPr>
+        <w:t>Software Developer at Sakurabo Co Lit. In Japan</w:t>
+      </w:r>
+      <w:r>
+        <w:rPr>
+          <w:lang w:val="en-US"/>
+        </w:rPr>
+        <w:t xml:space="preserve"> – 2023 </w:t>
+      </w:r>
+      <w:r>
+        <w:rPr>
+          <w:lang w:val="en-US"/>
+        </w:rPr>
+        <w:t>to</w:t>
+      </w:r>
+      <w:r>
+        <w:rPr>
+          <w:lang w:val="en-US"/>
+        </w:rPr>
+        <w:t xml:space="preserve"> present</w:t>
+      </w:r>
+      <w:r>
+        <w:rPr>
+          <w:lang w:val="en-US"/>
+        </w:rPr>
+        <w:t xml:space="preserve"> (</w:t>
+      </w:r>
+      <w:hyperlink r:id="rId9" w:history="1">
+        <w:r>
+          <w:rPr>
+            <w:rStyle w:val="Hyperlink"/>
+            <w:lang w:val="en-US"/>
+          </w:rPr>
+          <w:t>www.</w:t>
+        </w:r>
+        <w:r>
+          <w:rPr>
+            <w:rStyle w:val="Hyperlink"/>
+            <w:lang w:val="en-US"/>
+          </w:rPr>
+          <w:t>sakurabo.co.jp/</w:t>
+        </w:r>
+      </w:hyperlink>
+      <w:r>
+        <w:rPr>
+          <w:lang w:val="en-US"/>
+        </w:rPr>
+        <w:t>)</w:t>
+      </w:r>
+    </w:p>
+    <w:p>
+      <w:pPr>
+        <w:pStyle w:val="ListParagraph"/>
+        <w:rPr>
+          <w:lang w:val="en-US"/>
+        </w:rPr>
+      </w:pPr>
+    </w:p>
+    <w:p>
+      <w:pPr>
+        <w:pStyle w:val="ListParagraph"/>
+        <w:spacing w:after="20" w:line="24" w:lineRule="auto"/>
+        <w:rPr>
+          <w:lang w:val="en-US"/>
+        </w:rPr>
+      </w:pPr>
     </w:p>
     <w:p>
       <w:pPr>
@@ -2025,14 +2000,7 @@
         <w:rPr>
           <w:lang w:val="en-US"/>
         </w:rPr>
-        <w:t xml:space="preserve">Husband’s Name: Md. </w:t>
-      </w:r>
-      <w:proofErr w:type="spellStart"/>
-      <w:r>
-        <w:rPr>
-          <w:lang w:val="en-US"/>
-        </w:rPr>
-        <w:t>N</w:t>
+        <w:t>Husband’s Name: Md. N</w:t>
       </w:r>
       <w:r>
         <w:rPr>
@@ -2046,7 +2014,6 @@
         </w:rPr>
         <w:t>ruzzaman</w:t>
       </w:r>
-      <w:proofErr w:type="spellEnd"/>
     </w:p>
     <w:p>
       <w:pPr>
@@ -2143,25 +2110,7 @@
           <w:bCs/>
           <w:lang w:val="en-US"/>
         </w:rPr>
-        <w:t xml:space="preserve">Md. </w:t>
-      </w:r>
-      <w:proofErr w:type="spellStart"/>
-      <w:r>
-        <w:rPr>
-          <w:b/>
-          <w:bCs/>
-          <w:lang w:val="en-US"/>
-        </w:rPr>
-        <w:t>Salauddin</w:t>
-      </w:r>
-      <w:proofErr w:type="spellEnd"/>
-      <w:r>
-        <w:rPr>
-          <w:b/>
-          <w:bCs/>
-          <w:lang w:val="en-US"/>
-        </w:rPr>
-        <w:t xml:space="preserve"> Amran</w:t>
+        <w:t>Md. Salauddin Amran</w:t>
       </w:r>
       <w:r>
         <w:rPr>
@@ -2334,7 +2283,6 @@
           <w:bCs/>
           <w:lang w:val="en-US"/>
         </w:rPr>
-        <w:lastRenderedPageBreak/>
         <w:t>Md. Abdul Hannan</w:t>
       </w:r>
       <w:r>
@@ -2759,49 +2707,7 @@
         <w:rPr>
           <w:lang w:val="en-US"/>
         </w:rPr>
-        <w:t xml:space="preserve">Chamber at </w:t>
-      </w:r>
-      <w:proofErr w:type="spellStart"/>
-      <w:r>
-        <w:rPr>
-          <w:lang w:val="en-US"/>
-        </w:rPr>
-        <w:t>Jatrapur</w:t>
-      </w:r>
-      <w:proofErr w:type="spellEnd"/>
-      <w:r>
-        <w:rPr>
-          <w:lang w:val="en-US"/>
-        </w:rPr>
-        <w:t xml:space="preserve"> Bazar, </w:t>
-      </w:r>
-      <w:proofErr w:type="spellStart"/>
-      <w:r>
-        <w:rPr>
-          <w:lang w:val="en-US"/>
-        </w:rPr>
-        <w:t>Muradnagar</w:t>
-      </w:r>
-      <w:proofErr w:type="spellEnd"/>
-      <w:r>
-        <w:rPr>
-          <w:lang w:val="en-US"/>
-        </w:rPr>
-        <w:t xml:space="preserve">, </w:t>
-      </w:r>
-      <w:proofErr w:type="spellStart"/>
-      <w:r>
-        <w:rPr>
-          <w:lang w:val="en-US"/>
-        </w:rPr>
-        <w:t>Cumilla</w:t>
-      </w:r>
-      <w:proofErr w:type="spellEnd"/>
-      <w:r>
-        <w:rPr>
-          <w:lang w:val="en-US"/>
-        </w:rPr>
-        <w:t>.</w:t>
+        <w:t>Chamber at Jatrapur Bazar, Muradnagar, Cumilla.</w:t>
       </w:r>
     </w:p>
     <w:p>
@@ -2977,30 +2883,8 @@
         <w:rPr>
           <w:lang w:val="en-US"/>
         </w:rPr>
-        <w:t xml:space="preserve">Husband’s Name: </w:t>
-      </w:r>
-      <w:proofErr w:type="spellStart"/>
-      <w:r>
-        <w:rPr>
-          <w:lang w:val="en-US"/>
-        </w:rPr>
-        <w:t>Jonayed</w:t>
-      </w:r>
-      <w:proofErr w:type="spellEnd"/>
-      <w:r>
-        <w:rPr>
-          <w:lang w:val="en-US"/>
-        </w:rPr>
-        <w:t xml:space="preserve"> </w:t>
-      </w:r>
-      <w:proofErr w:type="spellStart"/>
-      <w:r>
-        <w:rPr>
-          <w:lang w:val="en-US"/>
-        </w:rPr>
-        <w:t>Bugdadi</w:t>
-      </w:r>
-      <w:proofErr w:type="spellEnd"/>
+        <w:t>Husband’s Name: Jonayed Bugdadi</w:t>
+      </w:r>
     </w:p>
     <w:p>
       <w:pPr>
@@ -3073,7 +2957,7 @@
 </file>
 
 <file path=word/endnotes.xml><?xml version="1.0" encoding="utf-8"?>
-<w:endnotes xmlns:wpc="http://schemas.microsoft.com/office/word/2010/wordprocessingCanvas" xmlns:cx="http://schemas.microsoft.com/office/drawing/2014/chartex" xmlns:cx1="http://schemas.microsoft.com/office/drawing/2015/9/8/chartex" xmlns:cx2="http://schemas.microsoft.com/office/drawing/2015/10/21/chartex" xmlns:cx3="http://schemas.microsoft.com/office/drawing/2016/5/9/chartex" xmlns:cx4="http://schemas.microsoft.com/office/drawing/2016/5/10/chartex" xmlns:cx5="http://schemas.microsoft.com/office/drawing/2016/5/11/chartex" xmlns:cx6="http://schemas.microsoft.com/office/drawing/2016/5/12/chartex" xmlns:cx7="http://schemas.microsoft.com/office/drawing/2016/5/13/chartex" xmlns:cx8="http://schemas.microsoft.com/office/drawing/2016/5/14/chartex" xmlns:mc="http://schemas.openxmlformats.org/markup-compatibility/2006" xmlns:aink="http://schemas.microsoft.com/office/drawing/2016/ink" xmlns:am3d="http://schemas.microsoft.com/office/drawing/2017/model3d" xmlns:o="urn:schemas-microsoft-com:office:office" xmlns:oel="http://schemas.microsoft.com/office/2019/extlst" xmlns:r="http://schemas.openxmlformats.org/officeDocument/2006/relationships" xmlns:m="http://schemas.openxmlformats.org/officeDocument/2006/math" xmlns:v="urn:schemas-microsoft-com:vml" xmlns:wp14="http://schemas.microsoft.com/office/word/2010/wordprocessingDrawing" xmlns:wp="http://schemas.openxmlformats.org/drawingml/2006/wordprocessingDrawing" xmlns:w10="urn:schemas-microsoft-com:office:word" xmlns:w="http://schemas.openxmlformats.org/wordprocessingml/2006/main" xmlns:w14="http://schemas.microsoft.com/office/word/2010/wordml" xmlns:w15="http://schemas.microsoft.com/office/word/2012/wordml" xmlns:w16cex="http://schemas.microsoft.com/office/word/2018/wordml/cex" xmlns:w16cid="http://schemas.microsoft.com/office/word/2016/wordml/cid" xmlns:w16="http://schemas.microsoft.com/office/word/2018/wordml" xmlns:w16sdtdh="http://schemas.microsoft.com/office/word/2020/wordml/sdtdatahash" xmlns:w16se="http://schemas.microsoft.com/office/word/2015/wordml/symex" xmlns:wpg="http://schemas.microsoft.com/office/word/2010/wordprocessingGroup" xmlns:wpi="http://schemas.microsoft.com/office/word/2010/wordprocessingInk" xmlns:wne="http://schemas.microsoft.com/office/word/2006/wordml" xmlns:wps="http://schemas.microsoft.com/office/word/2010/wordprocessingShape" mc:Ignorable="w14 w15 w16se w16cid w16 w16cex w16sdtdh wp14">
+<w:endnotes xmlns:wpc="http://schemas.microsoft.com/office/word/2010/wordprocessingCanvas" xmlns:cx="http://schemas.microsoft.com/office/drawing/2014/chartex" xmlns:cx1="http://schemas.microsoft.com/office/drawing/2015/9/8/chartex" xmlns:cx2="http://schemas.microsoft.com/office/drawing/2015/10/21/chartex" xmlns:cx3="http://schemas.microsoft.com/office/drawing/2016/5/9/chartex" xmlns:cx4="http://schemas.microsoft.com/office/drawing/2016/5/10/chartex" xmlns:cx5="http://schemas.microsoft.com/office/drawing/2016/5/11/chartex" xmlns:cx6="http://schemas.microsoft.com/office/drawing/2016/5/12/chartex" xmlns:cx7="http://schemas.microsoft.com/office/drawing/2016/5/13/chartex" xmlns:cx8="http://schemas.microsoft.com/office/drawing/2016/5/14/chartex" xmlns:mc="http://schemas.openxmlformats.org/markup-compatibility/2006" xmlns:aink="http://schemas.microsoft.com/office/drawing/2016/ink" xmlns:am3d="http://schemas.microsoft.com/office/drawing/2017/model3d" xmlns:o="urn:schemas-microsoft-com:office:office" xmlns:oel="http://schemas.microsoft.com/office/2019/extlst" xmlns:r="http://schemas.openxmlformats.org/officeDocument/2006/relationships" xmlns:m="http://schemas.openxmlformats.org/officeDocument/2006/math" xmlns:v="urn:schemas-microsoft-com:vml" xmlns:wp14="http://schemas.microsoft.com/office/word/2010/wordprocessingDrawing" xmlns:wp="http://schemas.openxmlformats.org/drawingml/2006/wordprocessingDrawing" xmlns:w10="urn:schemas-microsoft-com:office:word" xmlns:w="http://schemas.openxmlformats.org/wordprocessingml/2006/main" xmlns:w14="http://schemas.microsoft.com/office/word/2010/wordml" xmlns:w15="http://schemas.microsoft.com/office/word/2012/wordml" xmlns:w16cex="http://schemas.microsoft.com/office/word/2018/wordml/cex" xmlns:w16cid="http://schemas.microsoft.com/office/word/2016/wordml/cid" xmlns:w16="http://schemas.microsoft.com/office/word/2018/wordml" xmlns:w16du="http://schemas.microsoft.com/office/word/2023/wordml/word16du" xmlns:w16sdtdh="http://schemas.microsoft.com/office/word/2020/wordml/sdtdatahash" xmlns:w16se="http://schemas.microsoft.com/office/word/2015/wordml/symex" xmlns:wpg="http://schemas.microsoft.com/office/word/2010/wordprocessingGroup" xmlns:wpi="http://schemas.microsoft.com/office/word/2010/wordprocessingInk" xmlns:wne="http://schemas.microsoft.com/office/word/2006/wordml" xmlns:wps="http://schemas.microsoft.com/office/word/2010/wordprocessingShape" mc:Ignorable="w14 w15 w16se w16cid w16 w16cex w16sdtdh w16du wp14">
   <w:endnote w:type="separator" w:id="-1">
     <w:p>
       <w:pPr>
@@ -3098,7 +2982,7 @@
 </file>
 
 <file path=word/footnotes.xml><?xml version="1.0" encoding="utf-8"?>
-<w:footnotes xmlns:wpc="http://schemas.microsoft.com/office/word/2010/wordprocessingCanvas" xmlns:cx="http://schemas.microsoft.com/office/drawing/2014/chartex" xmlns:cx1="http://schemas.microsoft.com/office/drawing/2015/9/8/chartex" xmlns:cx2="http://schemas.microsoft.com/office/drawing/2015/10/21/chartex" xmlns:cx3="http://schemas.microsoft.com/office/drawing/2016/5/9/chartex" xmlns:cx4="http://schemas.microsoft.com/office/drawing/2016/5/10/chartex" xmlns:cx5="http://schemas.microsoft.com/office/drawing/2016/5/11/chartex" xmlns:cx6="http://schemas.microsoft.com/office/drawing/2016/5/12/chartex" xmlns:cx7="http://schemas.microsoft.com/office/drawing/2016/5/13/chartex" xmlns:cx8="http://schemas.microsoft.com/office/drawing/2016/5/14/chartex" xmlns:mc="http://schemas.openxmlformats.org/markup-compatibility/2006" xmlns:aink="http://schemas.microsoft.com/office/drawing/2016/ink" xmlns:am3d="http://schemas.microsoft.com/office/drawing/2017/model3d" xmlns:o="urn:schemas-microsoft-com:office:office" xmlns:oel="http://schemas.microsoft.com/office/2019/extlst" xmlns:r="http://schemas.openxmlformats.org/officeDocument/2006/relationships" xmlns:m="http://schemas.openxmlformats.org/officeDocument/2006/math" xmlns:v="urn:schemas-microsoft-com:vml" xmlns:wp14="http://schemas.microsoft.com/office/word/2010/wordprocessingDrawing" xmlns:wp="http://schemas.openxmlformats.org/drawingml/2006/wordprocessingDrawing" xmlns:w10="urn:schemas-microsoft-com:office:word" xmlns:w="http://schemas.openxmlformats.org/wordprocessingml/2006/main" xmlns:w14="http://schemas.microsoft.com/office/word/2010/wordml" xmlns:w15="http://schemas.microsoft.com/office/word/2012/wordml" xmlns:w16cex="http://schemas.microsoft.com/office/word/2018/wordml/cex" xmlns:w16cid="http://schemas.microsoft.com/office/word/2016/wordml/cid" xmlns:w16="http://schemas.microsoft.com/office/word/2018/wordml" xmlns:w16sdtdh="http://schemas.microsoft.com/office/word/2020/wordml/sdtdatahash" xmlns:w16se="http://schemas.microsoft.com/office/word/2015/wordml/symex" xmlns:wpg="http://schemas.microsoft.com/office/word/2010/wordprocessingGroup" xmlns:wpi="http://schemas.microsoft.com/office/word/2010/wordprocessingInk" xmlns:wne="http://schemas.microsoft.com/office/word/2006/wordml" xmlns:wps="http://schemas.microsoft.com/office/word/2010/wordprocessingShape" mc:Ignorable="w14 w15 w16se w16cid w16 w16cex w16sdtdh wp14">
+<w:footnotes xmlns:wpc="http://schemas.microsoft.com/office/word/2010/wordprocessingCanvas" xmlns:cx="http://schemas.microsoft.com/office/drawing/2014/chartex" xmlns:cx1="http://schemas.microsoft.com/office/drawing/2015/9/8/chartex" xmlns:cx2="http://schemas.microsoft.com/office/drawing/2015/10/21/chartex" xmlns:cx3="http://schemas.microsoft.com/office/drawing/2016/5/9/chartex" xmlns:cx4="http://schemas.microsoft.com/office/drawing/2016/5/10/chartex" xmlns:cx5="http://schemas.microsoft.com/office/drawing/2016/5/11/chartex" xmlns:cx6="http://schemas.microsoft.com/office/drawing/2016/5/12/chartex" xmlns:cx7="http://schemas.microsoft.com/office/drawing/2016/5/13/chartex" xmlns:cx8="http://schemas.microsoft.com/office/drawing/2016/5/14/chartex" xmlns:mc="http://schemas.openxmlformats.org/markup-compatibility/2006" xmlns:aink="http://schemas.microsoft.com/office/drawing/2016/ink" xmlns:am3d="http://schemas.microsoft.com/office/drawing/2017/model3d" xmlns:o="urn:schemas-microsoft-com:office:office" xmlns:oel="http://schemas.microsoft.com/office/2019/extlst" xmlns:r="http://schemas.openxmlformats.org/officeDocument/2006/relationships" xmlns:m="http://schemas.openxmlformats.org/officeDocument/2006/math" xmlns:v="urn:schemas-microsoft-com:vml" xmlns:wp14="http://schemas.microsoft.com/office/word/2010/wordprocessingDrawing" xmlns:wp="http://schemas.openxmlformats.org/drawingml/2006/wordprocessingDrawing" xmlns:w10="urn:schemas-microsoft-com:office:word" xmlns:w="http://schemas.openxmlformats.org/wordprocessingml/2006/main" xmlns:w14="http://schemas.microsoft.com/office/word/2010/wordml" xmlns:w15="http://schemas.microsoft.com/office/word/2012/wordml" xmlns:w16cex="http://schemas.microsoft.com/office/word/2018/wordml/cex" xmlns:w16cid="http://schemas.microsoft.com/office/word/2016/wordml/cid" xmlns:w16="http://schemas.microsoft.com/office/word/2018/wordml" xmlns:w16du="http://schemas.microsoft.com/office/word/2023/wordml/word16du" xmlns:w16sdtdh="http://schemas.microsoft.com/office/word/2020/wordml/sdtdatahash" xmlns:w16se="http://schemas.microsoft.com/office/word/2015/wordml/symex" xmlns:wpg="http://schemas.microsoft.com/office/word/2010/wordprocessingGroup" xmlns:wpi="http://schemas.microsoft.com/office/word/2010/wordprocessingInk" xmlns:wne="http://schemas.microsoft.com/office/word/2006/wordml" xmlns:wps="http://schemas.microsoft.com/office/word/2010/wordprocessingShape" mc:Ignorable="w14 w15 w16se w16cid w16 w16cex w16sdtdh w16du wp14">
   <w:footnote w:type="separator" w:id="-1">
     <w:p>
       <w:pPr>
@@ -3123,7 +3007,7 @@
 </file>
 
 <file path=word/numbering.xml><?xml version="1.0" encoding="utf-8"?>
-<w:numbering xmlns:wpc="http://schemas.microsoft.com/office/word/2010/wordprocessingCanvas" xmlns:cx="http://schemas.microsoft.com/office/drawing/2014/chartex" xmlns:cx1="http://schemas.microsoft.com/office/drawing/2015/9/8/chartex" xmlns:cx2="http://schemas.microsoft.com/office/drawing/2015/10/21/chartex" xmlns:cx3="http://schemas.microsoft.com/office/drawing/2016/5/9/chartex" xmlns:cx4="http://schemas.microsoft.com/office/drawing/2016/5/10/chartex" xmlns:cx5="http://schemas.microsoft.com/office/drawing/2016/5/11/chartex" xmlns:cx6="http://schemas.microsoft.com/office/drawing/2016/5/12/chartex" xmlns:cx7="http://schemas.microsoft.com/office/drawing/2016/5/13/chartex" xmlns:cx8="http://schemas.microsoft.com/office/drawing/2016/5/14/chartex" xmlns:mc="http://schemas.openxmlformats.org/markup-compatibility/2006" xmlns:aink="http://schemas.microsoft.com/office/drawing/2016/ink" xmlns:am3d="http://schemas.microsoft.com/office/drawing/2017/model3d" xmlns:o="urn:schemas-microsoft-com:office:office" xmlns:oel="http://schemas.microsoft.com/office/2019/extlst" xmlns:r="http://schemas.openxmlformats.org/officeDocument/2006/relationships" xmlns:m="http://schemas.openxmlformats.org/officeDocument/2006/math" xmlns:v="urn:schemas-microsoft-com:vml" xmlns:wp14="http://schemas.microsoft.com/office/word/2010/wordprocessingDrawing" xmlns:wp="http://schemas.openxmlformats.org/drawingml/2006/wordprocessingDrawing" xmlns:w10="urn:schemas-microsoft-com:office:word" xmlns:w="http://schemas.openxmlformats.org/wordprocessingml/2006/main" xmlns:w14="http://schemas.microsoft.com/office/word/2010/wordml" xmlns:w15="http://schemas.microsoft.com/office/word/2012/wordml" xmlns:w16cex="http://schemas.microsoft.com/office/word/2018/wordml/cex" xmlns:w16cid="http://schemas.microsoft.com/office/word/2016/wordml/cid" xmlns:w16="http://schemas.microsoft.com/office/word/2018/wordml" xmlns:w16sdtdh="http://schemas.microsoft.com/office/word/2020/wordml/sdtdatahash" xmlns:w16se="http://schemas.microsoft.com/office/word/2015/wordml/symex" xmlns:wpg="http://schemas.microsoft.com/office/word/2010/wordprocessingGroup" xmlns:wpi="http://schemas.microsoft.com/office/word/2010/wordprocessingInk" xmlns:wne="http://schemas.microsoft.com/office/word/2006/wordml" xmlns:wps="http://schemas.microsoft.com/office/word/2010/wordprocessingShape" mc:Ignorable="w14 w15 w16se w16cid w16 w16cex w16sdtdh wp14">
+<w:numbering xmlns:wpc="http://schemas.microsoft.com/office/word/2010/wordprocessingCanvas" xmlns:cx="http://schemas.microsoft.com/office/drawing/2014/chartex" xmlns:cx1="http://schemas.microsoft.com/office/drawing/2015/9/8/chartex" xmlns:cx2="http://schemas.microsoft.com/office/drawing/2015/10/21/chartex" xmlns:cx3="http://schemas.microsoft.com/office/drawing/2016/5/9/chartex" xmlns:cx4="http://schemas.microsoft.com/office/drawing/2016/5/10/chartex" xmlns:cx5="http://schemas.microsoft.com/office/drawing/2016/5/11/chartex" xmlns:cx6="http://schemas.microsoft.com/office/drawing/2016/5/12/chartex" xmlns:cx7="http://schemas.microsoft.com/office/drawing/2016/5/13/chartex" xmlns:cx8="http://schemas.microsoft.com/office/drawing/2016/5/14/chartex" xmlns:mc="http://schemas.openxmlformats.org/markup-compatibility/2006" xmlns:aink="http://schemas.microsoft.com/office/drawing/2016/ink" xmlns:am3d="http://schemas.microsoft.com/office/drawing/2017/model3d" xmlns:o="urn:schemas-microsoft-com:office:office" xmlns:oel="http://schemas.microsoft.com/office/2019/extlst" xmlns:r="http://schemas.openxmlformats.org/officeDocument/2006/relationships" xmlns:m="http://schemas.openxmlformats.org/officeDocument/2006/math" xmlns:v="urn:schemas-microsoft-com:vml" xmlns:wp14="http://schemas.microsoft.com/office/word/2010/wordprocessingDrawing" xmlns:wp="http://schemas.openxmlformats.org/drawingml/2006/wordprocessingDrawing" xmlns:w10="urn:schemas-microsoft-com:office:word" xmlns:w="http://schemas.openxmlformats.org/wordprocessingml/2006/main" xmlns:w14="http://schemas.microsoft.com/office/word/2010/wordml" xmlns:w15="http://schemas.microsoft.com/office/word/2012/wordml" xmlns:w16cex="http://schemas.microsoft.com/office/word/2018/wordml/cex" xmlns:w16cid="http://schemas.microsoft.com/office/word/2016/wordml/cid" xmlns:w16="http://schemas.microsoft.com/office/word/2018/wordml" xmlns:w16du="http://schemas.microsoft.com/office/word/2023/wordml/word16du" xmlns:w16sdtdh="http://schemas.microsoft.com/office/word/2020/wordml/sdtdatahash" xmlns:w16se="http://schemas.microsoft.com/office/word/2015/wordml/symex" xmlns:wpg="http://schemas.microsoft.com/office/word/2010/wordprocessingGroup" xmlns:wpi="http://schemas.microsoft.com/office/word/2010/wordprocessingInk" xmlns:wne="http://schemas.microsoft.com/office/word/2006/wordml" xmlns:wps="http://schemas.microsoft.com/office/word/2010/wordprocessingShape" mc:Ignorable="w14 w15 w16se w16cid w16 w16cex w16sdtdh w16du wp14">
   <w:abstractNum w:abstractNumId="0" w15:restartNumberingAfterBreak="0">
     <w:nsid w:val="0814167F"/>
     <w:multiLevelType w:val="hybridMultilevel"/>
@@ -5138,6 +5022,95 @@
     </w:lvl>
   </w:abstractNum>
   <w:abstractNum w:abstractNumId="18" w15:restartNumberingAfterBreak="0">
+    <w:nsid w:val="705666C9"/>
+    <w:multiLevelType w:val="hybridMultilevel"/>
+    <w:tmpl w:val="45AC2822"/>
+    <w:lvl w:ilvl="0" w:tplc="0809000F">
+      <w:start w:val="1"/>
+      <w:numFmt w:val="decimal"/>
+      <w:lvlText w:val="%1."/>
+      <w:lvlJc w:val="left"/>
+      <w:pPr>
+        <w:ind w:left="720" w:hanging="360"/>
+      </w:pPr>
+      <w:rPr>
+        <w:rFonts w:hint="default"/>
+      </w:rPr>
+    </w:lvl>
+    <w:lvl w:ilvl="1" w:tplc="08090019" w:tentative="1">
+      <w:start w:val="1"/>
+      <w:numFmt w:val="lowerLetter"/>
+      <w:lvlText w:val="%2."/>
+      <w:lvlJc w:val="left"/>
+      <w:pPr>
+        <w:ind w:left="1440" w:hanging="360"/>
+      </w:pPr>
+    </w:lvl>
+    <w:lvl w:ilvl="2" w:tplc="0809001B" w:tentative="1">
+      <w:start w:val="1"/>
+      <w:numFmt w:val="lowerRoman"/>
+      <w:lvlText w:val="%3."/>
+      <w:lvlJc w:val="right"/>
+      <w:pPr>
+        <w:ind w:left="2160" w:hanging="180"/>
+      </w:pPr>
+    </w:lvl>
+    <w:lvl w:ilvl="3" w:tplc="0809000F" w:tentative="1">
+      <w:start w:val="1"/>
+      <w:numFmt w:val="decimal"/>
+      <w:lvlText w:val="%4."/>
+      <w:lvlJc w:val="left"/>
+      <w:pPr>
+        <w:ind w:left="2880" w:hanging="360"/>
+      </w:pPr>
+    </w:lvl>
+    <w:lvl w:ilvl="4" w:tplc="08090019" w:tentative="1">
+      <w:start w:val="1"/>
+      <w:numFmt w:val="lowerLetter"/>
+      <w:lvlText w:val="%5."/>
+      <w:lvlJc w:val="left"/>
+      <w:pPr>
+        <w:ind w:left="3600" w:hanging="360"/>
+      </w:pPr>
+    </w:lvl>
+    <w:lvl w:ilvl="5" w:tplc="0809001B" w:tentative="1">
+      <w:start w:val="1"/>
+      <w:numFmt w:val="lowerRoman"/>
+      <w:lvlText w:val="%6."/>
+      <w:lvlJc w:val="right"/>
+      <w:pPr>
+        <w:ind w:left="4320" w:hanging="180"/>
+      </w:pPr>
+    </w:lvl>
+    <w:lvl w:ilvl="6" w:tplc="0809000F" w:tentative="1">
+      <w:start w:val="1"/>
+      <w:numFmt w:val="decimal"/>
+      <w:lvlText w:val="%7."/>
+      <w:lvlJc w:val="left"/>
+      <w:pPr>
+        <w:ind w:left="5040" w:hanging="360"/>
+      </w:pPr>
+    </w:lvl>
+    <w:lvl w:ilvl="7" w:tplc="08090019" w:tentative="1">
+      <w:start w:val="1"/>
+      <w:numFmt w:val="lowerLetter"/>
+      <w:lvlText w:val="%8."/>
+      <w:lvlJc w:val="left"/>
+      <w:pPr>
+        <w:ind w:left="5760" w:hanging="360"/>
+      </w:pPr>
+    </w:lvl>
+    <w:lvl w:ilvl="8" w:tplc="0809001B" w:tentative="1">
+      <w:start w:val="1"/>
+      <w:numFmt w:val="lowerRoman"/>
+      <w:lvlText w:val="%9."/>
+      <w:lvlJc w:val="right"/>
+      <w:pPr>
+        <w:ind w:left="6480" w:hanging="180"/>
+      </w:pPr>
+    </w:lvl>
+  </w:abstractNum>
+  <w:abstractNum w:abstractNumId="19" w15:restartNumberingAfterBreak="0">
     <w:nsid w:val="787A3A85"/>
     <w:multiLevelType w:val="hybridMultilevel"/>
     <w:tmpl w:val="593A6A26"/>
@@ -5250,7 +5223,7 @@
       </w:rPr>
     </w:lvl>
   </w:abstractNum>
-  <w:abstractNum w:abstractNumId="19" w15:restartNumberingAfterBreak="0">
+  <w:abstractNum w:abstractNumId="20" w15:restartNumberingAfterBreak="0">
     <w:nsid w:val="7BC57C24"/>
     <w:multiLevelType w:val="hybridMultilevel"/>
     <w:tmpl w:val="78F851D0"/>
@@ -5363,7 +5336,7 @@
       </w:rPr>
     </w:lvl>
   </w:abstractNum>
-  <w:abstractNum w:abstractNumId="20" w15:restartNumberingAfterBreak="0">
+  <w:abstractNum w:abstractNumId="21" w15:restartNumberingAfterBreak="0">
     <w:nsid w:val="7FF0673C"/>
     <w:multiLevelType w:val="hybridMultilevel"/>
     <w:tmpl w:val="5EE2917A"/>
@@ -5495,7 +5468,7 @@
     <w:abstractNumId w:val="6"/>
   </w:num>
   <w:num w:numId="7" w16cid:durableId="883709433">
-    <w:abstractNumId w:val="18"/>
+    <w:abstractNumId w:val="19"/>
   </w:num>
   <w:num w:numId="8" w16cid:durableId="1546092133">
     <w:abstractNumId w:val="12"/>
@@ -5519,7 +5492,7 @@
     <w:abstractNumId w:val="5"/>
   </w:num>
   <w:num w:numId="15" w16cid:durableId="1898738348">
-    <w:abstractNumId w:val="20"/>
+    <w:abstractNumId w:val="21"/>
   </w:num>
   <w:num w:numId="16" w16cid:durableId="1965312525">
     <w:abstractNumId w:val="2"/>
@@ -5531,7 +5504,7 @@
     <w:abstractNumId w:val="17"/>
   </w:num>
   <w:num w:numId="19" w16cid:durableId="1380131244">
-    <w:abstractNumId w:val="19"/>
+    <w:abstractNumId w:val="20"/>
   </w:num>
   <w:num w:numId="20" w16cid:durableId="893664982">
     <w:abstractNumId w:val="16"/>
@@ -5539,11 +5512,14 @@
   <w:num w:numId="21" w16cid:durableId="169832683">
     <w:abstractNumId w:val="7"/>
   </w:num>
+  <w:num w:numId="22" w16cid:durableId="508637708">
+    <w:abstractNumId w:val="18"/>
+  </w:num>
 </w:numbering>
 </file>
 
 <file path=word/styles.xml><?xml version="1.0" encoding="utf-8"?>
-<w:styles xmlns:mc="http://schemas.openxmlformats.org/markup-compatibility/2006" xmlns:r="http://schemas.openxmlformats.org/officeDocument/2006/relationships" xmlns:w="http://schemas.openxmlformats.org/wordprocessingml/2006/main" xmlns:w14="http://schemas.microsoft.com/office/word/2010/wordml" xmlns:w15="http://schemas.microsoft.com/office/word/2012/wordml" xmlns:w16cex="http://schemas.microsoft.com/office/word/2018/wordml/cex" xmlns:w16cid="http://schemas.microsoft.com/office/word/2016/wordml/cid" xmlns:w16="http://schemas.microsoft.com/office/word/2018/wordml" xmlns:w16sdtdh="http://schemas.microsoft.com/office/word/2020/wordml/sdtdatahash" xmlns:w16se="http://schemas.microsoft.com/office/word/2015/wordml/symex" mc:Ignorable="w14 w15 w16se w16cid w16 w16cex w16sdtdh">
+<w:styles xmlns:mc="http://schemas.openxmlformats.org/markup-compatibility/2006" xmlns:r="http://schemas.openxmlformats.org/officeDocument/2006/relationships" xmlns:w="http://schemas.openxmlformats.org/wordprocessingml/2006/main" xmlns:w14="http://schemas.microsoft.com/office/word/2010/wordml" xmlns:w15="http://schemas.microsoft.com/office/word/2012/wordml" xmlns:w16cex="http://schemas.microsoft.com/office/word/2018/wordml/cex" xmlns:w16cid="http://schemas.microsoft.com/office/word/2016/wordml/cid" xmlns:w16="http://schemas.microsoft.com/office/word/2018/wordml" xmlns:w16du="http://schemas.microsoft.com/office/word/2023/wordml/word16du" xmlns:w16sdtdh="http://schemas.microsoft.com/office/word/2020/wordml/sdtdatahash" xmlns:w16se="http://schemas.microsoft.com/office/word/2015/wordml/symex" mc:Ignorable="w14 w15 w16se w16cid w16 w16cex w16sdtdh w16du">
   <w:docDefaults>
     <w:rPrDefault>
       <w:rPr>

</xml_diff>

<commit_message>
updated the fathers title
</commit_message>
<xml_diff>
--- a/media/Bio of Kamrul Hasan.docx
+++ b/media/Bio of Kamrul Hasan.docx
@@ -51,7 +51,7 @@
     </w:p>
     <w:tbl>
       <w:tblPr>
-        <w:tblStyle w:val="TableGrid"/>
+        <w:tblStyle w:val="a3"/>
         <w:tblW w:w="0" w:type="auto"/>
         <w:tblBorders>
           <w:top w:val="none" w:sz="0" w:space="0" w:color="auto"/>
@@ -181,6 +181,12 @@
               <w:rPr>
                 <w:lang w:val="en-US"/>
               </w:rPr>
+              <w:t xml:space="preserve">Late </w:t>
+            </w:r>
+            <w:r>
+              <w:rPr>
+                <w:lang w:val="en-US"/>
+              </w:rPr>
               <w:t>Dr. Md. Alauddin Munshi (Retired from own business)</w:t>
             </w:r>
           </w:p>
@@ -523,7 +529,7 @@
               <w:rPr>
                 <w:lang w:val="en-US"/>
               </w:rPr>
-              <w:t>6</w:t>
+              <w:t>7</w:t>
             </w:r>
             <w:r>
               <w:rPr>
@@ -535,7 +541,7 @@
               <w:rPr>
                 <w:lang w:val="en-US"/>
               </w:rPr>
-              <w:t>7</w:t>
+              <w:t>8</w:t>
             </w:r>
             <w:r>
               <w:rPr>
@@ -794,7 +800,7 @@
             <w:hyperlink r:id="rId7" w:history="1">
               <w:r>
                 <w:rPr>
-                  <w:rStyle w:val="Hyperlink"/>
+                  <w:rStyle w:val="a4"/>
                   <w:sz w:val="20"/>
                   <w:szCs w:val="20"/>
                   <w:lang w:val="en-US"/>
@@ -898,7 +904,7 @@
     </w:p>
     <w:tbl>
       <w:tblPr>
-        <w:tblStyle w:val="TableGrid"/>
+        <w:tblStyle w:val="a3"/>
         <w:tblW w:w="0" w:type="auto"/>
         <w:tblLook w:val="04A0" w:firstRow="1" w:lastRow="0" w:firstColumn="1" w:lastColumn="0" w:noHBand="0" w:noVBand="1"/>
       </w:tblPr>
@@ -1756,7 +1762,7 @@
     </w:p>
     <w:p>
       <w:pPr>
-        <w:pStyle w:val="ListParagraph"/>
+        <w:pStyle w:val="a6"/>
         <w:numPr>
           <w:ilvl w:val="0"/>
           <w:numId w:val="22"/>
@@ -1792,17 +1798,10 @@
       <w:hyperlink r:id="rId8" w:history="1">
         <w:r>
           <w:rPr>
-            <w:rStyle w:val="Hyperlink"/>
+            <w:rStyle w:val="a4"/>
             <w:lang w:val="en-US"/>
           </w:rPr>
-          <w:t>www.</w:t>
-        </w:r>
-        <w:r>
-          <w:rPr>
-            <w:rStyle w:val="Hyperlink"/>
-            <w:lang w:val="en-US"/>
-          </w:rPr>
-          <w:t>denarycomputing.com</w:t>
+          <w:t>www.denarycomputing.com</w:t>
         </w:r>
       </w:hyperlink>
       <w:r>
@@ -1814,7 +1813,7 @@
     </w:p>
     <w:p>
       <w:pPr>
-        <w:pStyle w:val="ListParagraph"/>
+        <w:pStyle w:val="a6"/>
         <w:numPr>
           <w:ilvl w:val="0"/>
           <w:numId w:val="22"/>
@@ -1856,17 +1855,10 @@
       <w:hyperlink r:id="rId9" w:history="1">
         <w:r>
           <w:rPr>
-            <w:rStyle w:val="Hyperlink"/>
+            <w:rStyle w:val="a4"/>
             <w:lang w:val="en-US"/>
           </w:rPr>
-          <w:t>www.</w:t>
-        </w:r>
-        <w:r>
-          <w:rPr>
-            <w:rStyle w:val="Hyperlink"/>
-            <w:lang w:val="en-US"/>
-          </w:rPr>
-          <w:t>sakurabo.co.jp/</w:t>
+          <w:t>www.sakurabo.co.jp/</w:t>
         </w:r>
       </w:hyperlink>
       <w:r>
@@ -1878,7 +1870,7 @@
     </w:p>
     <w:p>
       <w:pPr>
-        <w:pStyle w:val="ListParagraph"/>
+        <w:pStyle w:val="a6"/>
         <w:rPr>
           <w:lang w:val="en-US"/>
         </w:rPr>
@@ -1886,7 +1878,7 @@
     </w:p>
     <w:p>
       <w:pPr>
-        <w:pStyle w:val="ListParagraph"/>
+        <w:pStyle w:val="a6"/>
         <w:spacing w:after="20" w:line="24" w:lineRule="auto"/>
         <w:rPr>
           <w:lang w:val="en-US"/>
@@ -1925,7 +1917,7 @@
     </w:p>
     <w:p>
       <w:pPr>
-        <w:pStyle w:val="ListParagraph"/>
+        <w:pStyle w:val="a6"/>
         <w:numPr>
           <w:ilvl w:val="0"/>
           <w:numId w:val="1"/>
@@ -1963,7 +1955,7 @@
     </w:p>
     <w:p>
       <w:pPr>
-        <w:pStyle w:val="ListParagraph"/>
+        <w:pStyle w:val="a6"/>
         <w:numPr>
           <w:ilvl w:val="0"/>
           <w:numId w:val="2"/>
@@ -1987,7 +1979,7 @@
     </w:p>
     <w:p>
       <w:pPr>
-        <w:pStyle w:val="ListParagraph"/>
+        <w:pStyle w:val="a6"/>
         <w:numPr>
           <w:ilvl w:val="0"/>
           <w:numId w:val="2"/>
@@ -2017,7 +2009,7 @@
     </w:p>
     <w:p>
       <w:pPr>
-        <w:pStyle w:val="ListParagraph"/>
+        <w:pStyle w:val="a6"/>
         <w:numPr>
           <w:ilvl w:val="0"/>
           <w:numId w:val="8"/>
@@ -2053,7 +2045,7 @@
     </w:p>
     <w:p>
       <w:pPr>
-        <w:pStyle w:val="ListParagraph"/>
+        <w:pStyle w:val="a6"/>
         <w:numPr>
           <w:ilvl w:val="0"/>
           <w:numId w:val="11"/>
@@ -2095,7 +2087,7 @@
     </w:p>
     <w:p>
       <w:pPr>
-        <w:pStyle w:val="ListParagraph"/>
+        <w:pStyle w:val="a6"/>
         <w:numPr>
           <w:ilvl w:val="0"/>
           <w:numId w:val="1"/>
@@ -2145,7 +2137,7 @@
     </w:p>
     <w:p>
       <w:pPr>
-        <w:pStyle w:val="ListParagraph"/>
+        <w:pStyle w:val="a6"/>
         <w:numPr>
           <w:ilvl w:val="0"/>
           <w:numId w:val="3"/>
@@ -2163,7 +2155,7 @@
     </w:p>
     <w:p>
       <w:pPr>
-        <w:pStyle w:val="ListParagraph"/>
+        <w:pStyle w:val="a6"/>
         <w:numPr>
           <w:ilvl w:val="0"/>
           <w:numId w:val="3"/>
@@ -2181,7 +2173,7 @@
     </w:p>
     <w:p>
       <w:pPr>
-        <w:pStyle w:val="ListParagraph"/>
+        <w:pStyle w:val="a6"/>
         <w:numPr>
           <w:ilvl w:val="0"/>
           <w:numId w:val="8"/>
@@ -2199,7 +2191,7 @@
     </w:p>
     <w:p>
       <w:pPr>
-        <w:pStyle w:val="ListParagraph"/>
+        <w:pStyle w:val="a6"/>
         <w:numPr>
           <w:ilvl w:val="0"/>
           <w:numId w:val="17"/>
@@ -2229,7 +2221,7 @@
     </w:p>
     <w:p>
       <w:pPr>
-        <w:pStyle w:val="ListParagraph"/>
+        <w:pStyle w:val="a6"/>
         <w:numPr>
           <w:ilvl w:val="0"/>
           <w:numId w:val="17"/>
@@ -2259,16 +2251,7 @@
     </w:p>
     <w:p>
       <w:pPr>
-        <w:pStyle w:val="ListParagraph"/>
-        <w:ind w:left="1440"/>
-        <w:rPr>
-          <w:lang w:val="en-US"/>
-        </w:rPr>
-      </w:pPr>
-    </w:p>
-    <w:p>
-      <w:pPr>
-        <w:pStyle w:val="ListParagraph"/>
+        <w:pStyle w:val="a6"/>
         <w:numPr>
           <w:ilvl w:val="0"/>
           <w:numId w:val="1"/>
@@ -2283,6 +2266,7 @@
           <w:bCs/>
           <w:lang w:val="en-US"/>
         </w:rPr>
+        <w:lastRenderedPageBreak/>
         <w:t>Md. Abdul Hannan</w:t>
       </w:r>
       <w:r>
@@ -2318,7 +2302,7 @@
     </w:p>
     <w:p>
       <w:pPr>
-        <w:pStyle w:val="ListParagraph"/>
+        <w:pStyle w:val="a6"/>
         <w:numPr>
           <w:ilvl w:val="0"/>
           <w:numId w:val="4"/>
@@ -2336,7 +2320,7 @@
     </w:p>
     <w:p>
       <w:pPr>
-        <w:pStyle w:val="ListParagraph"/>
+        <w:pStyle w:val="a6"/>
         <w:numPr>
           <w:ilvl w:val="0"/>
           <w:numId w:val="3"/>
@@ -2360,7 +2344,7 @@
     </w:p>
     <w:p>
       <w:pPr>
-        <w:pStyle w:val="ListParagraph"/>
+        <w:pStyle w:val="a6"/>
         <w:numPr>
           <w:ilvl w:val="0"/>
           <w:numId w:val="8"/>
@@ -2378,7 +2362,7 @@
     </w:p>
     <w:p>
       <w:pPr>
-        <w:pStyle w:val="ListParagraph"/>
+        <w:pStyle w:val="a6"/>
         <w:numPr>
           <w:ilvl w:val="0"/>
           <w:numId w:val="18"/>
@@ -2411,10 +2395,16 @@
         </w:rPr>
         <w:t xml:space="preserve"> son</w:t>
       </w:r>
+      <w:r>
+        <w:rPr>
+          <w:lang w:val="en-US"/>
+        </w:rPr>
+        <w:t xml:space="preserve"> &amp; One girl</w:t>
+      </w:r>
     </w:p>
     <w:p>
       <w:pPr>
-        <w:pStyle w:val="ListParagraph"/>
+        <w:pStyle w:val="a6"/>
         <w:numPr>
           <w:ilvl w:val="0"/>
           <w:numId w:val="1"/>
@@ -2452,7 +2442,7 @@
     </w:p>
     <w:p>
       <w:pPr>
-        <w:pStyle w:val="ListParagraph"/>
+        <w:pStyle w:val="a6"/>
         <w:numPr>
           <w:ilvl w:val="0"/>
           <w:numId w:val="5"/>
@@ -2482,7 +2472,7 @@
     </w:p>
     <w:p>
       <w:pPr>
-        <w:pStyle w:val="ListParagraph"/>
+        <w:pStyle w:val="a6"/>
         <w:numPr>
           <w:ilvl w:val="0"/>
           <w:numId w:val="5"/>
@@ -2500,7 +2490,7 @@
     </w:p>
     <w:p>
       <w:pPr>
-        <w:pStyle w:val="ListParagraph"/>
+        <w:pStyle w:val="a6"/>
         <w:numPr>
           <w:ilvl w:val="0"/>
           <w:numId w:val="8"/>
@@ -2536,7 +2526,7 @@
     </w:p>
     <w:p>
       <w:pPr>
-        <w:pStyle w:val="ListParagraph"/>
+        <w:pStyle w:val="a6"/>
         <w:numPr>
           <w:ilvl w:val="0"/>
           <w:numId w:val="19"/>
@@ -2590,7 +2580,7 @@
     </w:p>
     <w:p>
       <w:pPr>
-        <w:pStyle w:val="ListParagraph"/>
+        <w:pStyle w:val="a6"/>
         <w:numPr>
           <w:ilvl w:val="0"/>
           <w:numId w:val="1"/>
@@ -2640,7 +2630,7 @@
     </w:p>
     <w:p>
       <w:pPr>
-        <w:pStyle w:val="ListParagraph"/>
+        <w:pStyle w:val="a6"/>
         <w:numPr>
           <w:ilvl w:val="0"/>
           <w:numId w:val="6"/>
@@ -2658,7 +2648,7 @@
     </w:p>
     <w:p>
       <w:pPr>
-        <w:pStyle w:val="ListParagraph"/>
+        <w:pStyle w:val="a6"/>
         <w:numPr>
           <w:ilvl w:val="0"/>
           <w:numId w:val="6"/>
@@ -2676,7 +2666,7 @@
     </w:p>
     <w:p>
       <w:pPr>
-        <w:pStyle w:val="ListParagraph"/>
+        <w:pStyle w:val="a6"/>
         <w:numPr>
           <w:ilvl w:val="2"/>
           <w:numId w:val="1"/>
@@ -2694,7 +2684,7 @@
     </w:p>
     <w:p>
       <w:pPr>
-        <w:pStyle w:val="ListParagraph"/>
+        <w:pStyle w:val="a6"/>
         <w:numPr>
           <w:ilvl w:val="2"/>
           <w:numId w:val="1"/>
@@ -2712,7 +2702,7 @@
     </w:p>
     <w:p>
       <w:pPr>
-        <w:pStyle w:val="ListParagraph"/>
+        <w:pStyle w:val="a6"/>
         <w:numPr>
           <w:ilvl w:val="0"/>
           <w:numId w:val="6"/>
@@ -2730,7 +2720,7 @@
     </w:p>
     <w:p>
       <w:pPr>
-        <w:pStyle w:val="ListParagraph"/>
+        <w:pStyle w:val="a6"/>
         <w:numPr>
           <w:ilvl w:val="0"/>
           <w:numId w:val="6"/>
@@ -2760,7 +2750,7 @@
     </w:p>
     <w:p>
       <w:pPr>
-        <w:pStyle w:val="ListParagraph"/>
+        <w:pStyle w:val="a6"/>
         <w:numPr>
           <w:ilvl w:val="0"/>
           <w:numId w:val="9"/>
@@ -2778,7 +2768,7 @@
     </w:p>
     <w:p>
       <w:pPr>
-        <w:pStyle w:val="ListParagraph"/>
+        <w:pStyle w:val="a6"/>
         <w:numPr>
           <w:ilvl w:val="0"/>
           <w:numId w:val="9"/>
@@ -2796,7 +2786,7 @@
     </w:p>
     <w:p>
       <w:pPr>
-        <w:pStyle w:val="ListParagraph"/>
+        <w:pStyle w:val="a6"/>
         <w:numPr>
           <w:ilvl w:val="0"/>
           <w:numId w:val="10"/>
@@ -2814,7 +2804,7 @@
     </w:p>
     <w:p>
       <w:pPr>
-        <w:pStyle w:val="ListParagraph"/>
+        <w:pStyle w:val="a6"/>
         <w:numPr>
           <w:ilvl w:val="0"/>
           <w:numId w:val="1"/>
@@ -2852,7 +2842,7 @@
     </w:p>
     <w:p>
       <w:pPr>
-        <w:pStyle w:val="ListParagraph"/>
+        <w:pStyle w:val="a6"/>
         <w:numPr>
           <w:ilvl w:val="0"/>
           <w:numId w:val="7"/>
@@ -2870,7 +2860,7 @@
     </w:p>
     <w:p>
       <w:pPr>
-        <w:pStyle w:val="ListParagraph"/>
+        <w:pStyle w:val="a6"/>
         <w:numPr>
           <w:ilvl w:val="0"/>
           <w:numId w:val="7"/>
@@ -2888,7 +2878,7 @@
     </w:p>
     <w:p>
       <w:pPr>
-        <w:pStyle w:val="ListParagraph"/>
+        <w:pStyle w:val="a6"/>
         <w:numPr>
           <w:ilvl w:val="0"/>
           <w:numId w:val="21"/>
@@ -2912,7 +2902,7 @@
     </w:p>
     <w:p>
       <w:pPr>
-        <w:pStyle w:val="ListParagraph"/>
+        <w:pStyle w:val="a6"/>
         <w:numPr>
           <w:ilvl w:val="0"/>
           <w:numId w:val="1"/>
@@ -5915,17 +5905,17 @@
     <w:lsdException w:name="Unresolved Mention" w:semiHidden="1" w:unhideWhenUsed="1"/>
     <w:lsdException w:name="Smart Link" w:semiHidden="1" w:unhideWhenUsed="1"/>
   </w:latentStyles>
-  <w:style w:type="paragraph" w:default="1" w:styleId="Normal">
+  <w:style w:type="paragraph" w:default="1" w:styleId="a">
     <w:name w:val="Normal"/>
     <w:qFormat/>
   </w:style>
-  <w:style w:type="character" w:default="1" w:styleId="DefaultParagraphFont">
+  <w:style w:type="character" w:default="1" w:styleId="a0">
     <w:name w:val="Default Paragraph Font"/>
     <w:uiPriority w:val="1"/>
     <w:semiHidden/>
     <w:unhideWhenUsed/>
   </w:style>
-  <w:style w:type="table" w:default="1" w:styleId="TableNormal">
+  <w:style w:type="table" w:default="1" w:styleId="a1">
     <w:name w:val="Normal Table"/>
     <w:uiPriority w:val="99"/>
     <w:semiHidden/>
@@ -5940,15 +5930,15 @@
       </w:tblCellMar>
     </w:tblPr>
   </w:style>
-  <w:style w:type="numbering" w:default="1" w:styleId="NoList">
+  <w:style w:type="numbering" w:default="1" w:styleId="a2">
     <w:name w:val="No List"/>
     <w:uiPriority w:val="99"/>
     <w:semiHidden/>
     <w:unhideWhenUsed/>
   </w:style>
-  <w:style w:type="table" w:styleId="TableGrid">
+  <w:style w:type="table" w:styleId="a3">
     <w:name w:val="Table Grid"/>
-    <w:basedOn w:val="TableNormal"/>
+    <w:basedOn w:val="a1"/>
     <w:uiPriority w:val="39"/>
     <w:rsid w:val="009E3CA4"/>
     <w:pPr>
@@ -5965,9 +5955,9 @@
       </w:tblBorders>
     </w:tblPr>
   </w:style>
-  <w:style w:type="character" w:styleId="Hyperlink">
+  <w:style w:type="character" w:styleId="a4">
     <w:name w:val="Hyperlink"/>
-    <w:basedOn w:val="DefaultParagraphFont"/>
+    <w:basedOn w:val="a0"/>
     <w:uiPriority w:val="99"/>
     <w:unhideWhenUsed/>
     <w:rsid w:val="009E3CA4"/>
@@ -5976,9 +5966,9 @@
       <w:u w:val="single"/>
     </w:rPr>
   </w:style>
-  <w:style w:type="character" w:styleId="UnresolvedMention">
+  <w:style w:type="character" w:styleId="a5">
     <w:name w:val="Unresolved Mention"/>
-    <w:basedOn w:val="DefaultParagraphFont"/>
+    <w:basedOn w:val="a0"/>
     <w:uiPriority w:val="99"/>
     <w:semiHidden/>
     <w:unhideWhenUsed/>
@@ -5988,9 +5978,9 @@
       <w:shd w:val="clear" w:color="auto" w:fill="E1DFDD"/>
     </w:rPr>
   </w:style>
-  <w:style w:type="paragraph" w:styleId="ListParagraph">
+  <w:style w:type="paragraph" w:styleId="a6">
     <w:name w:val="List Paragraph"/>
-    <w:basedOn w:val="Normal"/>
+    <w:basedOn w:val="a"/>
     <w:uiPriority w:val="34"/>
     <w:qFormat/>
     <w:rsid w:val="009E3CA4"/>
@@ -5999,10 +5989,10 @@
       <w:contextualSpacing/>
     </w:pPr>
   </w:style>
-  <w:style w:type="paragraph" w:styleId="Header">
+  <w:style w:type="paragraph" w:styleId="a7">
     <w:name w:val="header"/>
-    <w:basedOn w:val="Normal"/>
-    <w:link w:val="HeaderChar"/>
+    <w:basedOn w:val="a"/>
+    <w:link w:val="a8"/>
     <w:uiPriority w:val="99"/>
     <w:unhideWhenUsed/>
     <w:rsid w:val="00592E9A"/>
@@ -6014,17 +6004,17 @@
       <w:spacing w:after="0" w:line="240" w:lineRule="auto"/>
     </w:pPr>
   </w:style>
-  <w:style w:type="character" w:customStyle="1" w:styleId="HeaderChar">
-    <w:name w:val="Header Char"/>
-    <w:basedOn w:val="DefaultParagraphFont"/>
-    <w:link w:val="Header"/>
+  <w:style w:type="character" w:customStyle="1" w:styleId="a8">
+    <w:name w:val="ヘッダー (文字)"/>
+    <w:basedOn w:val="a0"/>
+    <w:link w:val="a7"/>
     <w:uiPriority w:val="99"/>
     <w:rsid w:val="00592E9A"/>
   </w:style>
-  <w:style w:type="paragraph" w:styleId="Footer">
+  <w:style w:type="paragraph" w:styleId="a9">
     <w:name w:val="footer"/>
-    <w:basedOn w:val="Normal"/>
-    <w:link w:val="FooterChar"/>
+    <w:basedOn w:val="a"/>
+    <w:link w:val="aa"/>
     <w:uiPriority w:val="99"/>
     <w:unhideWhenUsed/>
     <w:rsid w:val="00592E9A"/>
@@ -6036,10 +6026,10 @@
       <w:spacing w:after="0" w:line="240" w:lineRule="auto"/>
     </w:pPr>
   </w:style>
-  <w:style w:type="character" w:customStyle="1" w:styleId="FooterChar">
-    <w:name w:val="Footer Char"/>
-    <w:basedOn w:val="DefaultParagraphFont"/>
-    <w:link w:val="Footer"/>
+  <w:style w:type="character" w:customStyle="1" w:styleId="aa">
+    <w:name w:val="フッター (文字)"/>
+    <w:basedOn w:val="a0"/>
+    <w:link w:val="a9"/>
     <w:uiPriority w:val="99"/>
     <w:rsid w:val="00592E9A"/>
   </w:style>

</xml_diff>

<commit_message>
currection of the job year
</commit_message>
<xml_diff>
--- a/media/Bio of Kamrul Hasan.docx
+++ b/media/Bio of Kamrul Hasan.docx
@@ -1,6 +1,6 @@
 
 <file path=word/document.xml><?xml version="1.0" encoding="utf-8"?>
-<w:document xmlns:wpc="http://schemas.microsoft.com/office/word/2010/wordprocessingCanvas" xmlns:cx="http://schemas.microsoft.com/office/drawing/2014/chartex" xmlns:cx1="http://schemas.microsoft.com/office/drawing/2015/9/8/chartex" xmlns:cx2="http://schemas.microsoft.com/office/drawing/2015/10/21/chartex" xmlns:cx3="http://schemas.microsoft.com/office/drawing/2016/5/9/chartex" xmlns:cx4="http://schemas.microsoft.com/office/drawing/2016/5/10/chartex" xmlns:cx5="http://schemas.microsoft.com/office/drawing/2016/5/11/chartex" xmlns:cx6="http://schemas.microsoft.com/office/drawing/2016/5/12/chartex" xmlns:cx7="http://schemas.microsoft.com/office/drawing/2016/5/13/chartex" xmlns:cx8="http://schemas.microsoft.com/office/drawing/2016/5/14/chartex" xmlns:mc="http://schemas.openxmlformats.org/markup-compatibility/2006" xmlns:aink="http://schemas.microsoft.com/office/drawing/2016/ink" xmlns:am3d="http://schemas.microsoft.com/office/drawing/2017/model3d" xmlns:o="urn:schemas-microsoft-com:office:office" xmlns:oel="http://schemas.microsoft.com/office/2019/extlst" xmlns:r="http://schemas.openxmlformats.org/officeDocument/2006/relationships" xmlns:m="http://schemas.openxmlformats.org/officeDocument/2006/math" xmlns:v="urn:schemas-microsoft-com:vml" xmlns:wp14="http://schemas.microsoft.com/office/word/2010/wordprocessingDrawing" xmlns:wp="http://schemas.openxmlformats.org/drawingml/2006/wordprocessingDrawing" xmlns:w10="urn:schemas-microsoft-com:office:word" xmlns:w="http://schemas.openxmlformats.org/wordprocessingml/2006/main" xmlns:w14="http://schemas.microsoft.com/office/word/2010/wordml" xmlns:w15="http://schemas.microsoft.com/office/word/2012/wordml" xmlns:w16cex="http://schemas.microsoft.com/office/word/2018/wordml/cex" xmlns:w16cid="http://schemas.microsoft.com/office/word/2016/wordml/cid" xmlns:w16="http://schemas.microsoft.com/office/word/2018/wordml" xmlns:w16du="http://schemas.microsoft.com/office/word/2023/wordml/word16du" xmlns:w16sdtdh="http://schemas.microsoft.com/office/word/2020/wordml/sdtdatahash" xmlns:w16se="http://schemas.microsoft.com/office/word/2015/wordml/symex" xmlns:wpg="http://schemas.microsoft.com/office/word/2010/wordprocessingGroup" xmlns:wpi="http://schemas.microsoft.com/office/word/2010/wordprocessingInk" xmlns:wne="http://schemas.microsoft.com/office/word/2006/wordml" xmlns:wps="http://schemas.microsoft.com/office/word/2010/wordprocessingShape" mc:Ignorable="w14 w15 w16se w16cid w16 w16cex w16sdtdh w16du wp14">
+<w:document xmlns:wpc="http://schemas.microsoft.com/office/word/2010/wordprocessingCanvas" xmlns:cx="http://schemas.microsoft.com/office/drawing/2014/chartex" xmlns:cx1="http://schemas.microsoft.com/office/drawing/2015/9/8/chartex" xmlns:cx2="http://schemas.microsoft.com/office/drawing/2015/10/21/chartex" xmlns:cx3="http://schemas.microsoft.com/office/drawing/2016/5/9/chartex" xmlns:cx4="http://schemas.microsoft.com/office/drawing/2016/5/10/chartex" xmlns:cx5="http://schemas.microsoft.com/office/drawing/2016/5/11/chartex" xmlns:cx6="http://schemas.microsoft.com/office/drawing/2016/5/12/chartex" xmlns:cx7="http://schemas.microsoft.com/office/drawing/2016/5/13/chartex" xmlns:cx8="http://schemas.microsoft.com/office/drawing/2016/5/14/chartex" xmlns:mc="http://schemas.openxmlformats.org/markup-compatibility/2006" xmlns:aink="http://schemas.microsoft.com/office/drawing/2016/ink" xmlns:am3d="http://schemas.microsoft.com/office/drawing/2017/model3d" xmlns:o="urn:schemas-microsoft-com:office:office" xmlns:oel="http://schemas.microsoft.com/office/2019/extlst" xmlns:r="http://schemas.openxmlformats.org/officeDocument/2006/relationships" xmlns:m="http://schemas.openxmlformats.org/officeDocument/2006/math" xmlns:v="urn:schemas-microsoft-com:vml" xmlns:wp14="http://schemas.microsoft.com/office/word/2010/wordprocessingDrawing" xmlns:wp="http://schemas.openxmlformats.org/drawingml/2006/wordprocessingDrawing" xmlns:w10="urn:schemas-microsoft-com:office:word" xmlns:w="http://schemas.openxmlformats.org/wordprocessingml/2006/main" xmlns:w14="http://schemas.microsoft.com/office/word/2010/wordml" xmlns:w15="http://schemas.microsoft.com/office/word/2012/wordml" xmlns:w16cex="http://schemas.microsoft.com/office/word/2018/wordml/cex" xmlns:w16cid="http://schemas.microsoft.com/office/word/2016/wordml/cid" xmlns:w16="http://schemas.microsoft.com/office/word/2018/wordml" xmlns:w16du="http://schemas.microsoft.com/office/word/2023/wordml/word16du" xmlns:w16sdtdh="http://schemas.microsoft.com/office/word/2020/wordml/sdtdatahash" xmlns:w16sdtfl="http://schemas.microsoft.com/office/word/2024/wordml/sdtformatlock" xmlns:w16se="http://schemas.microsoft.com/office/word/2015/wordml/symex" xmlns:wpg="http://schemas.microsoft.com/office/word/2010/wordprocessingGroup" xmlns:wpi="http://schemas.microsoft.com/office/word/2010/wordprocessingInk" xmlns:wne="http://schemas.microsoft.com/office/word/2006/wordml" xmlns:wps="http://schemas.microsoft.com/office/word/2010/wordprocessingShape" mc:Ignorable="w14 w15 w16se w16cid w16 w16cex w16sdtdh w16sdtfl w16du wp14">
   <w:body>
     <w:p>
       <w:pPr>
@@ -215,7 +215,49 @@
               <w:rPr>
                 <w:lang w:val="en-US"/>
               </w:rPr>
-              <w:t xml:space="preserve">Ex. Chamber: Jatrapur Bazar, Muradnagar, Cumilla. </w:t>
+              <w:t xml:space="preserve">Ex. Chamber: </w:t>
+            </w:r>
+            <w:proofErr w:type="spellStart"/>
+            <w:r>
+              <w:rPr>
+                <w:lang w:val="en-US"/>
+              </w:rPr>
+              <w:t>Jatrapur</w:t>
+            </w:r>
+            <w:proofErr w:type="spellEnd"/>
+            <w:r>
+              <w:rPr>
+                <w:lang w:val="en-US"/>
+              </w:rPr>
+              <w:t xml:space="preserve"> Bazar, </w:t>
+            </w:r>
+            <w:proofErr w:type="spellStart"/>
+            <w:r>
+              <w:rPr>
+                <w:lang w:val="en-US"/>
+              </w:rPr>
+              <w:t>Muradnagar</w:t>
+            </w:r>
+            <w:proofErr w:type="spellEnd"/>
+            <w:r>
+              <w:rPr>
+                <w:lang w:val="en-US"/>
+              </w:rPr>
+              <w:t xml:space="preserve">, </w:t>
+            </w:r>
+            <w:proofErr w:type="spellStart"/>
+            <w:r>
+              <w:rPr>
+                <w:lang w:val="en-US"/>
+              </w:rPr>
+              <w:t>Cumilla</w:t>
+            </w:r>
+            <w:proofErr w:type="spellEnd"/>
+            <w:r>
+              <w:rPr>
+                <w:lang w:val="en-US"/>
+              </w:rPr>
+              <w:t xml:space="preserve">. </w:t>
             </w:r>
           </w:p>
         </w:tc>
@@ -270,11 +312,19 @@
                 <w:lang w:val="en-US"/>
               </w:rPr>
             </w:pPr>
-            <w:r>
-              <w:rPr>
-                <w:lang w:val="en-US"/>
-              </w:rPr>
-              <w:t>Nilufa Akter (Home Maker)</w:t>
+            <w:proofErr w:type="spellStart"/>
+            <w:r>
+              <w:rPr>
+                <w:lang w:val="en-US"/>
+              </w:rPr>
+              <w:t>Nilufa</w:t>
+            </w:r>
+            <w:proofErr w:type="spellEnd"/>
+            <w:r>
+              <w:rPr>
+                <w:lang w:val="en-US"/>
+              </w:rPr>
+              <w:t xml:space="preserve"> Akter (Home Maker)</w:t>
             </w:r>
           </w:p>
         </w:tc>
@@ -327,7 +377,21 @@
               <w:rPr>
                 <w:lang w:val="en-US"/>
               </w:rPr>
-              <w:t>Late Safor Ali</w:t>
+              <w:t xml:space="preserve">Late </w:t>
+            </w:r>
+            <w:proofErr w:type="spellStart"/>
+            <w:r>
+              <w:rPr>
+                <w:lang w:val="en-US"/>
+              </w:rPr>
+              <w:t>Safor</w:t>
+            </w:r>
+            <w:proofErr w:type="spellEnd"/>
+            <w:r>
+              <w:rPr>
+                <w:lang w:val="en-US"/>
+              </w:rPr>
+              <w:t xml:space="preserve"> Ali</w:t>
             </w:r>
             <w:r>
               <w:rPr>
@@ -665,8 +729,44 @@
               <w:rPr>
                 <w:lang w:val="en-US"/>
               </w:rPr>
-              <w:t>(East) Jatrapur, Muradnagar, Cumilla</w:t>
-            </w:r>
+              <w:t xml:space="preserve">(East) </w:t>
+            </w:r>
+            <w:proofErr w:type="spellStart"/>
+            <w:r>
+              <w:rPr>
+                <w:lang w:val="en-US"/>
+              </w:rPr>
+              <w:t>Jatrapur</w:t>
+            </w:r>
+            <w:proofErr w:type="spellEnd"/>
+            <w:r>
+              <w:rPr>
+                <w:lang w:val="en-US"/>
+              </w:rPr>
+              <w:t xml:space="preserve">, </w:t>
+            </w:r>
+            <w:proofErr w:type="spellStart"/>
+            <w:r>
+              <w:rPr>
+                <w:lang w:val="en-US"/>
+              </w:rPr>
+              <w:t>Muradnagar</w:t>
+            </w:r>
+            <w:proofErr w:type="spellEnd"/>
+            <w:r>
+              <w:rPr>
+                <w:lang w:val="en-US"/>
+              </w:rPr>
+              <w:t xml:space="preserve">, </w:t>
+            </w:r>
+            <w:proofErr w:type="spellStart"/>
+            <w:r>
+              <w:rPr>
+                <w:lang w:val="en-US"/>
+              </w:rPr>
+              <w:t>Cumilla</w:t>
+            </w:r>
+            <w:proofErr w:type="spellEnd"/>
             <w:r>
               <w:rPr>
                 <w:lang w:val="en-US"/>
@@ -1112,6 +1212,7 @@
                 <w:lang w:val="en-US"/>
               </w:rPr>
             </w:pPr>
+            <w:proofErr w:type="spellStart"/>
             <w:r>
               <w:rPr>
                 <w:b/>
@@ -1120,6 +1221,7 @@
               </w:rPr>
               <w:t>Dhakhil</w:t>
             </w:r>
+            <w:proofErr w:type="spellEnd"/>
           </w:p>
         </w:tc>
         <w:tc>
@@ -1264,7 +1366,21 @@
               <w:rPr>
                 <w:lang w:val="en-US"/>
               </w:rPr>
-              <w:t>Govt. Tolaram College, Narayanganj</w:t>
+              <w:t xml:space="preserve">Govt. </w:t>
+            </w:r>
+            <w:proofErr w:type="spellStart"/>
+            <w:r>
+              <w:rPr>
+                <w:lang w:val="en-US"/>
+              </w:rPr>
+              <w:t>Tolaram</w:t>
+            </w:r>
+            <w:proofErr w:type="spellEnd"/>
+            <w:r>
+              <w:rPr>
+                <w:lang w:val="en-US"/>
+              </w:rPr>
+              <w:t xml:space="preserve"> College, Narayanganj</w:t>
             </w:r>
           </w:p>
         </w:tc>
@@ -1781,13 +1897,19 @@
         <w:rPr>
           <w:lang w:val="en-US"/>
         </w:rPr>
-        <w:t>-</w:t>
+        <w:t>(</w:t>
       </w:r>
       <w:r>
         <w:rPr>
           <w:lang w:val="en-US"/>
         </w:rPr>
         <w:t>2019</w:t>
+      </w:r>
+      <w:r>
+        <w:rPr>
+          <w:lang w:val="en-US"/>
+        </w:rPr>
+        <w:t xml:space="preserve"> – 2020)</w:t>
       </w:r>
       <w:r>
         <w:rPr>
@@ -1826,7 +1948,21 @@
         <w:rPr>
           <w:lang w:val="en-US"/>
         </w:rPr>
-        <w:t>Software Developer at Sakurabo Co Lit. In Japan</w:t>
+        <w:t xml:space="preserve">Software Developer at </w:t>
+      </w:r>
+      <w:proofErr w:type="spellStart"/>
+      <w:r>
+        <w:rPr>
+          <w:lang w:val="en-US"/>
+        </w:rPr>
+        <w:t>Sakurabo</w:t>
+      </w:r>
+      <w:proofErr w:type="spellEnd"/>
+      <w:r>
+        <w:rPr>
+          <w:lang w:val="en-US"/>
+        </w:rPr>
+        <w:t xml:space="preserve"> Co Lit. In Japan</w:t>
       </w:r>
       <w:r>
         <w:rPr>
@@ -1992,7 +2128,14 @@
         <w:rPr>
           <w:lang w:val="en-US"/>
         </w:rPr>
-        <w:t>Husband’s Name: Md. N</w:t>
+        <w:t xml:space="preserve">Husband’s Name: Md. </w:t>
+      </w:r>
+      <w:proofErr w:type="spellStart"/>
+      <w:r>
+        <w:rPr>
+          <w:lang w:val="en-US"/>
+        </w:rPr>
+        <w:t>N</w:t>
       </w:r>
       <w:r>
         <w:rPr>
@@ -2006,6 +2149,7 @@
         </w:rPr>
         <w:t>ruzzaman</w:t>
       </w:r>
+      <w:proofErr w:type="spellEnd"/>
     </w:p>
     <w:p>
       <w:pPr>
@@ -2102,7 +2246,25 @@
           <w:bCs/>
           <w:lang w:val="en-US"/>
         </w:rPr>
-        <w:t>Md. Salauddin Amran</w:t>
+        <w:t xml:space="preserve">Md. </w:t>
+      </w:r>
+      <w:proofErr w:type="spellStart"/>
+      <w:r>
+        <w:rPr>
+          <w:b/>
+          <w:bCs/>
+          <w:lang w:val="en-US"/>
+        </w:rPr>
+        <w:t>Salauddin</w:t>
+      </w:r>
+      <w:proofErr w:type="spellEnd"/>
+      <w:r>
+        <w:rPr>
+          <w:b/>
+          <w:bCs/>
+          <w:lang w:val="en-US"/>
+        </w:rPr>
+        <w:t xml:space="preserve"> Amran</w:t>
       </w:r>
       <w:r>
         <w:rPr>
@@ -2697,7 +2859,49 @@
         <w:rPr>
           <w:lang w:val="en-US"/>
         </w:rPr>
-        <w:t>Chamber at Jatrapur Bazar, Muradnagar, Cumilla.</w:t>
+        <w:t xml:space="preserve">Chamber at </w:t>
+      </w:r>
+      <w:proofErr w:type="spellStart"/>
+      <w:r>
+        <w:rPr>
+          <w:lang w:val="en-US"/>
+        </w:rPr>
+        <w:t>Jatrapur</w:t>
+      </w:r>
+      <w:proofErr w:type="spellEnd"/>
+      <w:r>
+        <w:rPr>
+          <w:lang w:val="en-US"/>
+        </w:rPr>
+        <w:t xml:space="preserve"> Bazar, </w:t>
+      </w:r>
+      <w:proofErr w:type="spellStart"/>
+      <w:r>
+        <w:rPr>
+          <w:lang w:val="en-US"/>
+        </w:rPr>
+        <w:t>Muradnagar</w:t>
+      </w:r>
+      <w:proofErr w:type="spellEnd"/>
+      <w:r>
+        <w:rPr>
+          <w:lang w:val="en-US"/>
+        </w:rPr>
+        <w:t xml:space="preserve">, </w:t>
+      </w:r>
+      <w:proofErr w:type="spellStart"/>
+      <w:r>
+        <w:rPr>
+          <w:lang w:val="en-US"/>
+        </w:rPr>
+        <w:t>Cumilla</w:t>
+      </w:r>
+      <w:proofErr w:type="spellEnd"/>
+      <w:r>
+        <w:rPr>
+          <w:lang w:val="en-US"/>
+        </w:rPr>
+        <w:t>.</w:t>
       </w:r>
     </w:p>
     <w:p>
@@ -2873,8 +3077,30 @@
         <w:rPr>
           <w:lang w:val="en-US"/>
         </w:rPr>
-        <w:t>Husband’s Name: Jonayed Bugdadi</w:t>
-      </w:r>
+        <w:t xml:space="preserve">Husband’s Name: </w:t>
+      </w:r>
+      <w:proofErr w:type="spellStart"/>
+      <w:r>
+        <w:rPr>
+          <w:lang w:val="en-US"/>
+        </w:rPr>
+        <w:t>Jonayed</w:t>
+      </w:r>
+      <w:proofErr w:type="spellEnd"/>
+      <w:r>
+        <w:rPr>
+          <w:lang w:val="en-US"/>
+        </w:rPr>
+        <w:t xml:space="preserve"> </w:t>
+      </w:r>
+      <w:proofErr w:type="spellStart"/>
+      <w:r>
+        <w:rPr>
+          <w:lang w:val="en-US"/>
+        </w:rPr>
+        <w:t>Bugdadi</w:t>
+      </w:r>
+      <w:proofErr w:type="spellEnd"/>
     </w:p>
     <w:p>
       <w:pPr>
@@ -2947,7 +3173,7 @@
 </file>
 
 <file path=word/endnotes.xml><?xml version="1.0" encoding="utf-8"?>
-<w:endnotes xmlns:wpc="http://schemas.microsoft.com/office/word/2010/wordprocessingCanvas" xmlns:cx="http://schemas.microsoft.com/office/drawing/2014/chartex" xmlns:cx1="http://schemas.microsoft.com/office/drawing/2015/9/8/chartex" xmlns:cx2="http://schemas.microsoft.com/office/drawing/2015/10/21/chartex" xmlns:cx3="http://schemas.microsoft.com/office/drawing/2016/5/9/chartex" xmlns:cx4="http://schemas.microsoft.com/office/drawing/2016/5/10/chartex" xmlns:cx5="http://schemas.microsoft.com/office/drawing/2016/5/11/chartex" xmlns:cx6="http://schemas.microsoft.com/office/drawing/2016/5/12/chartex" xmlns:cx7="http://schemas.microsoft.com/office/drawing/2016/5/13/chartex" xmlns:cx8="http://schemas.microsoft.com/office/drawing/2016/5/14/chartex" xmlns:mc="http://schemas.openxmlformats.org/markup-compatibility/2006" xmlns:aink="http://schemas.microsoft.com/office/drawing/2016/ink" xmlns:am3d="http://schemas.microsoft.com/office/drawing/2017/model3d" xmlns:o="urn:schemas-microsoft-com:office:office" xmlns:oel="http://schemas.microsoft.com/office/2019/extlst" xmlns:r="http://schemas.openxmlformats.org/officeDocument/2006/relationships" xmlns:m="http://schemas.openxmlformats.org/officeDocument/2006/math" xmlns:v="urn:schemas-microsoft-com:vml" xmlns:wp14="http://schemas.microsoft.com/office/word/2010/wordprocessingDrawing" xmlns:wp="http://schemas.openxmlformats.org/drawingml/2006/wordprocessingDrawing" xmlns:w10="urn:schemas-microsoft-com:office:word" xmlns:w="http://schemas.openxmlformats.org/wordprocessingml/2006/main" xmlns:w14="http://schemas.microsoft.com/office/word/2010/wordml" xmlns:w15="http://schemas.microsoft.com/office/word/2012/wordml" xmlns:w16cex="http://schemas.microsoft.com/office/word/2018/wordml/cex" xmlns:w16cid="http://schemas.microsoft.com/office/word/2016/wordml/cid" xmlns:w16="http://schemas.microsoft.com/office/word/2018/wordml" xmlns:w16du="http://schemas.microsoft.com/office/word/2023/wordml/word16du" xmlns:w16sdtdh="http://schemas.microsoft.com/office/word/2020/wordml/sdtdatahash" xmlns:w16se="http://schemas.microsoft.com/office/word/2015/wordml/symex" xmlns:wpg="http://schemas.microsoft.com/office/word/2010/wordprocessingGroup" xmlns:wpi="http://schemas.microsoft.com/office/word/2010/wordprocessingInk" xmlns:wne="http://schemas.microsoft.com/office/word/2006/wordml" xmlns:wps="http://schemas.microsoft.com/office/word/2010/wordprocessingShape" mc:Ignorable="w14 w15 w16se w16cid w16 w16cex w16sdtdh w16du wp14">
+<w:endnotes xmlns:wpc="http://schemas.microsoft.com/office/word/2010/wordprocessingCanvas" xmlns:cx="http://schemas.microsoft.com/office/drawing/2014/chartex" xmlns:cx1="http://schemas.microsoft.com/office/drawing/2015/9/8/chartex" xmlns:cx2="http://schemas.microsoft.com/office/drawing/2015/10/21/chartex" xmlns:cx3="http://schemas.microsoft.com/office/drawing/2016/5/9/chartex" xmlns:cx4="http://schemas.microsoft.com/office/drawing/2016/5/10/chartex" xmlns:cx5="http://schemas.microsoft.com/office/drawing/2016/5/11/chartex" xmlns:cx6="http://schemas.microsoft.com/office/drawing/2016/5/12/chartex" xmlns:cx7="http://schemas.microsoft.com/office/drawing/2016/5/13/chartex" xmlns:cx8="http://schemas.microsoft.com/office/drawing/2016/5/14/chartex" xmlns:mc="http://schemas.openxmlformats.org/markup-compatibility/2006" xmlns:aink="http://schemas.microsoft.com/office/drawing/2016/ink" xmlns:am3d="http://schemas.microsoft.com/office/drawing/2017/model3d" xmlns:o="urn:schemas-microsoft-com:office:office" xmlns:oel="http://schemas.microsoft.com/office/2019/extlst" xmlns:r="http://schemas.openxmlformats.org/officeDocument/2006/relationships" xmlns:m="http://schemas.openxmlformats.org/officeDocument/2006/math" xmlns:v="urn:schemas-microsoft-com:vml" xmlns:wp14="http://schemas.microsoft.com/office/word/2010/wordprocessingDrawing" xmlns:wp="http://schemas.openxmlformats.org/drawingml/2006/wordprocessingDrawing" xmlns:w10="urn:schemas-microsoft-com:office:word" xmlns:w="http://schemas.openxmlformats.org/wordprocessingml/2006/main" xmlns:w14="http://schemas.microsoft.com/office/word/2010/wordml" xmlns:w15="http://schemas.microsoft.com/office/word/2012/wordml" xmlns:w16cex="http://schemas.microsoft.com/office/word/2018/wordml/cex" xmlns:w16cid="http://schemas.microsoft.com/office/word/2016/wordml/cid" xmlns:w16="http://schemas.microsoft.com/office/word/2018/wordml" xmlns:w16du="http://schemas.microsoft.com/office/word/2023/wordml/word16du" xmlns:w16sdtdh="http://schemas.microsoft.com/office/word/2020/wordml/sdtdatahash" xmlns:w16sdtfl="http://schemas.microsoft.com/office/word/2024/wordml/sdtformatlock" xmlns:w16se="http://schemas.microsoft.com/office/word/2015/wordml/symex" xmlns:wpg="http://schemas.microsoft.com/office/word/2010/wordprocessingGroup" xmlns:wpi="http://schemas.microsoft.com/office/word/2010/wordprocessingInk" xmlns:wne="http://schemas.microsoft.com/office/word/2006/wordml" xmlns:wps="http://schemas.microsoft.com/office/word/2010/wordprocessingShape" mc:Ignorable="w14 w15 w16se w16cid w16 w16cex w16sdtdh w16sdtfl w16du wp14">
   <w:endnote w:type="separator" w:id="-1">
     <w:p>
       <w:pPr>
@@ -2972,7 +3198,7 @@
 </file>
 
 <file path=word/footnotes.xml><?xml version="1.0" encoding="utf-8"?>
-<w:footnotes xmlns:wpc="http://schemas.microsoft.com/office/word/2010/wordprocessingCanvas" xmlns:cx="http://schemas.microsoft.com/office/drawing/2014/chartex" xmlns:cx1="http://schemas.microsoft.com/office/drawing/2015/9/8/chartex" xmlns:cx2="http://schemas.microsoft.com/office/drawing/2015/10/21/chartex" xmlns:cx3="http://schemas.microsoft.com/office/drawing/2016/5/9/chartex" xmlns:cx4="http://schemas.microsoft.com/office/drawing/2016/5/10/chartex" xmlns:cx5="http://schemas.microsoft.com/office/drawing/2016/5/11/chartex" xmlns:cx6="http://schemas.microsoft.com/office/drawing/2016/5/12/chartex" xmlns:cx7="http://schemas.microsoft.com/office/drawing/2016/5/13/chartex" xmlns:cx8="http://schemas.microsoft.com/office/drawing/2016/5/14/chartex" xmlns:mc="http://schemas.openxmlformats.org/markup-compatibility/2006" xmlns:aink="http://schemas.microsoft.com/office/drawing/2016/ink" xmlns:am3d="http://schemas.microsoft.com/office/drawing/2017/model3d" xmlns:o="urn:schemas-microsoft-com:office:office" xmlns:oel="http://schemas.microsoft.com/office/2019/extlst" xmlns:r="http://schemas.openxmlformats.org/officeDocument/2006/relationships" xmlns:m="http://schemas.openxmlformats.org/officeDocument/2006/math" xmlns:v="urn:schemas-microsoft-com:vml" xmlns:wp14="http://schemas.microsoft.com/office/word/2010/wordprocessingDrawing" xmlns:wp="http://schemas.openxmlformats.org/drawingml/2006/wordprocessingDrawing" xmlns:w10="urn:schemas-microsoft-com:office:word" xmlns:w="http://schemas.openxmlformats.org/wordprocessingml/2006/main" xmlns:w14="http://schemas.microsoft.com/office/word/2010/wordml" xmlns:w15="http://schemas.microsoft.com/office/word/2012/wordml" xmlns:w16cex="http://schemas.microsoft.com/office/word/2018/wordml/cex" xmlns:w16cid="http://schemas.microsoft.com/office/word/2016/wordml/cid" xmlns:w16="http://schemas.microsoft.com/office/word/2018/wordml" xmlns:w16du="http://schemas.microsoft.com/office/word/2023/wordml/word16du" xmlns:w16sdtdh="http://schemas.microsoft.com/office/word/2020/wordml/sdtdatahash" xmlns:w16se="http://schemas.microsoft.com/office/word/2015/wordml/symex" xmlns:wpg="http://schemas.microsoft.com/office/word/2010/wordprocessingGroup" xmlns:wpi="http://schemas.microsoft.com/office/word/2010/wordprocessingInk" xmlns:wne="http://schemas.microsoft.com/office/word/2006/wordml" xmlns:wps="http://schemas.microsoft.com/office/word/2010/wordprocessingShape" mc:Ignorable="w14 w15 w16se w16cid w16 w16cex w16sdtdh w16du wp14">
+<w:footnotes xmlns:wpc="http://schemas.microsoft.com/office/word/2010/wordprocessingCanvas" xmlns:cx="http://schemas.microsoft.com/office/drawing/2014/chartex" xmlns:cx1="http://schemas.microsoft.com/office/drawing/2015/9/8/chartex" xmlns:cx2="http://schemas.microsoft.com/office/drawing/2015/10/21/chartex" xmlns:cx3="http://schemas.microsoft.com/office/drawing/2016/5/9/chartex" xmlns:cx4="http://schemas.microsoft.com/office/drawing/2016/5/10/chartex" xmlns:cx5="http://schemas.microsoft.com/office/drawing/2016/5/11/chartex" xmlns:cx6="http://schemas.microsoft.com/office/drawing/2016/5/12/chartex" xmlns:cx7="http://schemas.microsoft.com/office/drawing/2016/5/13/chartex" xmlns:cx8="http://schemas.microsoft.com/office/drawing/2016/5/14/chartex" xmlns:mc="http://schemas.openxmlformats.org/markup-compatibility/2006" xmlns:aink="http://schemas.microsoft.com/office/drawing/2016/ink" xmlns:am3d="http://schemas.microsoft.com/office/drawing/2017/model3d" xmlns:o="urn:schemas-microsoft-com:office:office" xmlns:oel="http://schemas.microsoft.com/office/2019/extlst" xmlns:r="http://schemas.openxmlformats.org/officeDocument/2006/relationships" xmlns:m="http://schemas.openxmlformats.org/officeDocument/2006/math" xmlns:v="urn:schemas-microsoft-com:vml" xmlns:wp14="http://schemas.microsoft.com/office/word/2010/wordprocessingDrawing" xmlns:wp="http://schemas.openxmlformats.org/drawingml/2006/wordprocessingDrawing" xmlns:w10="urn:schemas-microsoft-com:office:word" xmlns:w="http://schemas.openxmlformats.org/wordprocessingml/2006/main" xmlns:w14="http://schemas.microsoft.com/office/word/2010/wordml" xmlns:w15="http://schemas.microsoft.com/office/word/2012/wordml" xmlns:w16cex="http://schemas.microsoft.com/office/word/2018/wordml/cex" xmlns:w16cid="http://schemas.microsoft.com/office/word/2016/wordml/cid" xmlns:w16="http://schemas.microsoft.com/office/word/2018/wordml" xmlns:w16du="http://schemas.microsoft.com/office/word/2023/wordml/word16du" xmlns:w16sdtdh="http://schemas.microsoft.com/office/word/2020/wordml/sdtdatahash" xmlns:w16sdtfl="http://schemas.microsoft.com/office/word/2024/wordml/sdtformatlock" xmlns:w16se="http://schemas.microsoft.com/office/word/2015/wordml/symex" xmlns:wpg="http://schemas.microsoft.com/office/word/2010/wordprocessingGroup" xmlns:wpi="http://schemas.microsoft.com/office/word/2010/wordprocessingInk" xmlns:wne="http://schemas.microsoft.com/office/word/2006/wordml" xmlns:wps="http://schemas.microsoft.com/office/word/2010/wordprocessingShape" mc:Ignorable="w14 w15 w16se w16cid w16 w16cex w16sdtdh w16sdtfl w16du wp14">
   <w:footnote w:type="separator" w:id="-1">
     <w:p>
       <w:pPr>
@@ -2997,7 +3223,7 @@
 </file>
 
 <file path=word/numbering.xml><?xml version="1.0" encoding="utf-8"?>
-<w:numbering xmlns:wpc="http://schemas.microsoft.com/office/word/2010/wordprocessingCanvas" xmlns:cx="http://schemas.microsoft.com/office/drawing/2014/chartex" xmlns:cx1="http://schemas.microsoft.com/office/drawing/2015/9/8/chartex" xmlns:cx2="http://schemas.microsoft.com/office/drawing/2015/10/21/chartex" xmlns:cx3="http://schemas.microsoft.com/office/drawing/2016/5/9/chartex" xmlns:cx4="http://schemas.microsoft.com/office/drawing/2016/5/10/chartex" xmlns:cx5="http://schemas.microsoft.com/office/drawing/2016/5/11/chartex" xmlns:cx6="http://schemas.microsoft.com/office/drawing/2016/5/12/chartex" xmlns:cx7="http://schemas.microsoft.com/office/drawing/2016/5/13/chartex" xmlns:cx8="http://schemas.microsoft.com/office/drawing/2016/5/14/chartex" xmlns:mc="http://schemas.openxmlformats.org/markup-compatibility/2006" xmlns:aink="http://schemas.microsoft.com/office/drawing/2016/ink" xmlns:am3d="http://schemas.microsoft.com/office/drawing/2017/model3d" xmlns:o="urn:schemas-microsoft-com:office:office" xmlns:oel="http://schemas.microsoft.com/office/2019/extlst" xmlns:r="http://schemas.openxmlformats.org/officeDocument/2006/relationships" xmlns:m="http://schemas.openxmlformats.org/officeDocument/2006/math" xmlns:v="urn:schemas-microsoft-com:vml" xmlns:wp14="http://schemas.microsoft.com/office/word/2010/wordprocessingDrawing" xmlns:wp="http://schemas.openxmlformats.org/drawingml/2006/wordprocessingDrawing" xmlns:w10="urn:schemas-microsoft-com:office:word" xmlns:w="http://schemas.openxmlformats.org/wordprocessingml/2006/main" xmlns:w14="http://schemas.microsoft.com/office/word/2010/wordml" xmlns:w15="http://schemas.microsoft.com/office/word/2012/wordml" xmlns:w16cex="http://schemas.microsoft.com/office/word/2018/wordml/cex" xmlns:w16cid="http://schemas.microsoft.com/office/word/2016/wordml/cid" xmlns:w16="http://schemas.microsoft.com/office/word/2018/wordml" xmlns:w16du="http://schemas.microsoft.com/office/word/2023/wordml/word16du" xmlns:w16sdtdh="http://schemas.microsoft.com/office/word/2020/wordml/sdtdatahash" xmlns:w16se="http://schemas.microsoft.com/office/word/2015/wordml/symex" xmlns:wpg="http://schemas.microsoft.com/office/word/2010/wordprocessingGroup" xmlns:wpi="http://schemas.microsoft.com/office/word/2010/wordprocessingInk" xmlns:wne="http://schemas.microsoft.com/office/word/2006/wordml" xmlns:wps="http://schemas.microsoft.com/office/word/2010/wordprocessingShape" mc:Ignorable="w14 w15 w16se w16cid w16 w16cex w16sdtdh w16du wp14">
+<w:numbering xmlns:wpc="http://schemas.microsoft.com/office/word/2010/wordprocessingCanvas" xmlns:cx="http://schemas.microsoft.com/office/drawing/2014/chartex" xmlns:cx1="http://schemas.microsoft.com/office/drawing/2015/9/8/chartex" xmlns:cx2="http://schemas.microsoft.com/office/drawing/2015/10/21/chartex" xmlns:cx3="http://schemas.microsoft.com/office/drawing/2016/5/9/chartex" xmlns:cx4="http://schemas.microsoft.com/office/drawing/2016/5/10/chartex" xmlns:cx5="http://schemas.microsoft.com/office/drawing/2016/5/11/chartex" xmlns:cx6="http://schemas.microsoft.com/office/drawing/2016/5/12/chartex" xmlns:cx7="http://schemas.microsoft.com/office/drawing/2016/5/13/chartex" xmlns:cx8="http://schemas.microsoft.com/office/drawing/2016/5/14/chartex" xmlns:mc="http://schemas.openxmlformats.org/markup-compatibility/2006" xmlns:aink="http://schemas.microsoft.com/office/drawing/2016/ink" xmlns:am3d="http://schemas.microsoft.com/office/drawing/2017/model3d" xmlns:o="urn:schemas-microsoft-com:office:office" xmlns:oel="http://schemas.microsoft.com/office/2019/extlst" xmlns:r="http://schemas.openxmlformats.org/officeDocument/2006/relationships" xmlns:m="http://schemas.openxmlformats.org/officeDocument/2006/math" xmlns:v="urn:schemas-microsoft-com:vml" xmlns:wp14="http://schemas.microsoft.com/office/word/2010/wordprocessingDrawing" xmlns:wp="http://schemas.openxmlformats.org/drawingml/2006/wordprocessingDrawing" xmlns:w10="urn:schemas-microsoft-com:office:word" xmlns:w="http://schemas.openxmlformats.org/wordprocessingml/2006/main" xmlns:w14="http://schemas.microsoft.com/office/word/2010/wordml" xmlns:w15="http://schemas.microsoft.com/office/word/2012/wordml" xmlns:w16cex="http://schemas.microsoft.com/office/word/2018/wordml/cex" xmlns:w16cid="http://schemas.microsoft.com/office/word/2016/wordml/cid" xmlns:w16="http://schemas.microsoft.com/office/word/2018/wordml" xmlns:w16du="http://schemas.microsoft.com/office/word/2023/wordml/word16du" xmlns:w16sdtdh="http://schemas.microsoft.com/office/word/2020/wordml/sdtdatahash" xmlns:w16sdtfl="http://schemas.microsoft.com/office/word/2024/wordml/sdtformatlock" xmlns:w16se="http://schemas.microsoft.com/office/word/2015/wordml/symex" xmlns:wpg="http://schemas.microsoft.com/office/word/2010/wordprocessingGroup" xmlns:wpi="http://schemas.microsoft.com/office/word/2010/wordprocessingInk" xmlns:wne="http://schemas.microsoft.com/office/word/2006/wordml" xmlns:wps="http://schemas.microsoft.com/office/word/2010/wordprocessingShape" mc:Ignorable="w14 w15 w16se w16cid w16 w16cex w16sdtdh w16sdtfl w16du wp14">
   <w:abstractNum w:abstractNumId="0" w15:restartNumberingAfterBreak="0">
     <w:nsid w:val="0814167F"/>
     <w:multiLevelType w:val="hybridMultilevel"/>
@@ -5509,7 +5735,7 @@
 </file>
 
 <file path=word/styles.xml><?xml version="1.0" encoding="utf-8"?>
-<w:styles xmlns:mc="http://schemas.openxmlformats.org/markup-compatibility/2006" xmlns:r="http://schemas.openxmlformats.org/officeDocument/2006/relationships" xmlns:w="http://schemas.openxmlformats.org/wordprocessingml/2006/main" xmlns:w14="http://schemas.microsoft.com/office/word/2010/wordml" xmlns:w15="http://schemas.microsoft.com/office/word/2012/wordml" xmlns:w16cex="http://schemas.microsoft.com/office/word/2018/wordml/cex" xmlns:w16cid="http://schemas.microsoft.com/office/word/2016/wordml/cid" xmlns:w16="http://schemas.microsoft.com/office/word/2018/wordml" xmlns:w16du="http://schemas.microsoft.com/office/word/2023/wordml/word16du" xmlns:w16sdtdh="http://schemas.microsoft.com/office/word/2020/wordml/sdtdatahash" xmlns:w16se="http://schemas.microsoft.com/office/word/2015/wordml/symex" mc:Ignorable="w14 w15 w16se w16cid w16 w16cex w16sdtdh w16du">
+<w:styles xmlns:mc="http://schemas.openxmlformats.org/markup-compatibility/2006" xmlns:r="http://schemas.openxmlformats.org/officeDocument/2006/relationships" xmlns:w="http://schemas.openxmlformats.org/wordprocessingml/2006/main" xmlns:w14="http://schemas.microsoft.com/office/word/2010/wordml" xmlns:w15="http://schemas.microsoft.com/office/word/2012/wordml" xmlns:w16cex="http://schemas.microsoft.com/office/word/2018/wordml/cex" xmlns:w16cid="http://schemas.microsoft.com/office/word/2016/wordml/cid" xmlns:w16="http://schemas.microsoft.com/office/word/2018/wordml" xmlns:w16du="http://schemas.microsoft.com/office/word/2023/wordml/word16du" xmlns:w16sdtdh="http://schemas.microsoft.com/office/word/2020/wordml/sdtdatahash" xmlns:w16sdtfl="http://schemas.microsoft.com/office/word/2024/wordml/sdtformatlock" xmlns:w16se="http://schemas.microsoft.com/office/word/2015/wordml/symex" mc:Ignorable="w14 w15 w16se w16cid w16 w16cex w16sdtdh w16sdtfl w16du">
   <w:docDefaults>
     <w:rPrDefault>
       <w:rPr>

</xml_diff>

<commit_message>
updated the usa  adreess and others
</commit_message>
<xml_diff>
--- a/media/Bio of Kamrul Hasan.docx
+++ b/media/Bio of Kamrul Hasan.docx
@@ -51,7 +51,7 @@
     </w:p>
     <w:tbl>
       <w:tblPr>
-        <w:tblStyle w:val="7"/>
+        <w:tblStyle w:val="11"/>
         <w:tblW w:w="0" w:type="auto"/>
         <w:tblInd w:w="0" w:type="dxa"/>
         <w:tblBorders>
@@ -72,26 +72,10 @@
       </w:tblPr>
       <w:tblGrid>
         <w:gridCol w:w="2267"/>
-        <w:gridCol w:w="277"/>
+        <w:gridCol w:w="278"/>
         <w:gridCol w:w="6698"/>
       </w:tblGrid>
       <w:tr>
-        <w:tblPrEx>
-          <w:tblBorders>
-            <w:top w:val="none" w:color="auto" w:sz="0" w:space="0"/>
-            <w:left w:val="none" w:color="auto" w:sz="0" w:space="0"/>
-            <w:bottom w:val="none" w:color="auto" w:sz="0" w:space="0"/>
-            <w:right w:val="none" w:color="auto" w:sz="0" w:space="0"/>
-            <w:insideH w:val="none" w:color="auto" w:sz="0" w:space="0"/>
-            <w:insideV w:val="none" w:color="auto" w:sz="0" w:space="0"/>
-          </w:tblBorders>
-          <w:tblCellMar>
-            <w:top w:w="0" w:type="dxa"/>
-            <w:left w:w="108" w:type="dxa"/>
-            <w:bottom w:w="0" w:type="dxa"/>
-            <w:right w:w="108" w:type="dxa"/>
-          </w:tblCellMar>
-        </w:tblPrEx>
         <w:tc>
           <w:tcPr>
             <w:tcW w:w="2267" w:type="dxa"/>
@@ -113,7 +97,7 @@
         </w:tc>
         <w:tc>
           <w:tcPr>
-            <w:tcW w:w="277" w:type="dxa"/>
+            <w:tcW w:w="278" w:type="dxa"/>
           </w:tcPr>
           <w:p>
             <w:pPr>
@@ -151,22 +135,6 @@
         </w:tc>
       </w:tr>
       <w:tr>
-        <w:tblPrEx>
-          <w:tblBorders>
-            <w:top w:val="none" w:color="auto" w:sz="0" w:space="0"/>
-            <w:left w:val="none" w:color="auto" w:sz="0" w:space="0"/>
-            <w:bottom w:val="none" w:color="auto" w:sz="0" w:space="0"/>
-            <w:right w:val="none" w:color="auto" w:sz="0" w:space="0"/>
-            <w:insideH w:val="none" w:color="auto" w:sz="0" w:space="0"/>
-            <w:insideV w:val="none" w:color="auto" w:sz="0" w:space="0"/>
-          </w:tblBorders>
-          <w:tblCellMar>
-            <w:top w:w="0" w:type="dxa"/>
-            <w:left w:w="108" w:type="dxa"/>
-            <w:bottom w:w="0" w:type="dxa"/>
-            <w:right w:w="108" w:type="dxa"/>
-          </w:tblCellMar>
-        </w:tblPrEx>
         <w:tc>
           <w:tcPr>
             <w:tcW w:w="2267" w:type="dxa"/>
@@ -188,7 +156,7 @@
         </w:tc>
         <w:tc>
           <w:tcPr>
-            <w:tcW w:w="277" w:type="dxa"/>
+            <w:tcW w:w="278" w:type="dxa"/>
           </w:tcPr>
           <w:p>
             <w:pPr>
@@ -213,6 +181,7 @@
             <w:pPr>
               <w:spacing w:after="0" w:line="276" w:lineRule="auto"/>
               <w:rPr>
+                <w:rFonts w:hint="default"/>
                 <w:lang w:val="en-US"/>
               </w:rPr>
             </w:pPr>
@@ -222,6 +191,13 @@
               </w:rPr>
               <w:t>Late Dr. Md. Alauddin Munshi</w:t>
             </w:r>
+            <w:r>
+              <w:rPr>
+                <w:rFonts w:hint="default"/>
+                <w:lang w:val="en-US"/>
+              </w:rPr>
+              <w:t xml:space="preserve"> (Muhammad Doctor)</w:t>
+            </w:r>
           </w:p>
           <w:p>
             <w:pPr>
@@ -251,8 +227,6 @@
               </w:rPr>
               <w:t>Former</w:t>
             </w:r>
-            <w:bookmarkStart w:id="0" w:name="_GoBack"/>
-            <w:bookmarkEnd w:id="0"/>
             <w:r>
               <w:rPr>
                 <w:lang w:val="en-US"/>
@@ -263,22 +237,6 @@
         </w:tc>
       </w:tr>
       <w:tr>
-        <w:tblPrEx>
-          <w:tblBorders>
-            <w:top w:val="none" w:color="auto" w:sz="0" w:space="0"/>
-            <w:left w:val="none" w:color="auto" w:sz="0" w:space="0"/>
-            <w:bottom w:val="none" w:color="auto" w:sz="0" w:space="0"/>
-            <w:right w:val="none" w:color="auto" w:sz="0" w:space="0"/>
-            <w:insideH w:val="none" w:color="auto" w:sz="0" w:space="0"/>
-            <w:insideV w:val="none" w:color="auto" w:sz="0" w:space="0"/>
-          </w:tblBorders>
-          <w:tblCellMar>
-            <w:top w:w="0" w:type="dxa"/>
-            <w:left w:w="108" w:type="dxa"/>
-            <w:bottom w:w="0" w:type="dxa"/>
-            <w:right w:w="108" w:type="dxa"/>
-          </w:tblCellMar>
-        </w:tblPrEx>
         <w:tc>
           <w:tcPr>
             <w:tcW w:w="2267" w:type="dxa"/>
@@ -300,7 +258,7 @@
         </w:tc>
         <w:tc>
           <w:tcPr>
-            <w:tcW w:w="277" w:type="dxa"/>
+            <w:tcW w:w="278" w:type="dxa"/>
           </w:tcPr>
           <w:p>
             <w:pPr>
@@ -338,22 +296,6 @@
         </w:tc>
       </w:tr>
       <w:tr>
-        <w:tblPrEx>
-          <w:tblBorders>
-            <w:top w:val="none" w:color="auto" w:sz="0" w:space="0"/>
-            <w:left w:val="none" w:color="auto" w:sz="0" w:space="0"/>
-            <w:bottom w:val="none" w:color="auto" w:sz="0" w:space="0"/>
-            <w:right w:val="none" w:color="auto" w:sz="0" w:space="0"/>
-            <w:insideH w:val="none" w:color="auto" w:sz="0" w:space="0"/>
-            <w:insideV w:val="none" w:color="auto" w:sz="0" w:space="0"/>
-          </w:tblBorders>
-          <w:tblCellMar>
-            <w:top w:w="0" w:type="dxa"/>
-            <w:left w:w="108" w:type="dxa"/>
-            <w:bottom w:w="0" w:type="dxa"/>
-            <w:right w:w="108" w:type="dxa"/>
-          </w:tblCellMar>
-        </w:tblPrEx>
         <w:tc>
           <w:tcPr>
             <w:tcW w:w="2267" w:type="dxa"/>
@@ -375,7 +317,7 @@
         </w:tc>
         <w:tc>
           <w:tcPr>
-            <w:tcW w:w="277" w:type="dxa"/>
+            <w:tcW w:w="278" w:type="dxa"/>
           </w:tcPr>
           <w:p>
             <w:pPr>
@@ -407,22 +349,6 @@
         </w:tc>
       </w:tr>
       <w:tr>
-        <w:tblPrEx>
-          <w:tblBorders>
-            <w:top w:val="none" w:color="auto" w:sz="0" w:space="0"/>
-            <w:left w:val="none" w:color="auto" w:sz="0" w:space="0"/>
-            <w:bottom w:val="none" w:color="auto" w:sz="0" w:space="0"/>
-            <w:right w:val="none" w:color="auto" w:sz="0" w:space="0"/>
-            <w:insideH w:val="none" w:color="auto" w:sz="0" w:space="0"/>
-            <w:insideV w:val="none" w:color="auto" w:sz="0" w:space="0"/>
-          </w:tblBorders>
-          <w:tblCellMar>
-            <w:top w:w="0" w:type="dxa"/>
-            <w:left w:w="108" w:type="dxa"/>
-            <w:bottom w:w="0" w:type="dxa"/>
-            <w:right w:w="108" w:type="dxa"/>
-          </w:tblCellMar>
-        </w:tblPrEx>
         <w:tc>
           <w:tcPr>
             <w:tcW w:w="2267" w:type="dxa"/>
@@ -444,7 +370,7 @@
         </w:tc>
         <w:tc>
           <w:tcPr>
-            <w:tcW w:w="277" w:type="dxa"/>
+            <w:tcW w:w="278" w:type="dxa"/>
           </w:tcPr>
           <w:p>
             <w:pPr>
@@ -495,22 +421,6 @@
         </w:tc>
       </w:tr>
       <w:tr>
-        <w:tblPrEx>
-          <w:tblBorders>
-            <w:top w:val="none" w:color="auto" w:sz="0" w:space="0"/>
-            <w:left w:val="none" w:color="auto" w:sz="0" w:space="0"/>
-            <w:bottom w:val="none" w:color="auto" w:sz="0" w:space="0"/>
-            <w:right w:val="none" w:color="auto" w:sz="0" w:space="0"/>
-            <w:insideH w:val="none" w:color="auto" w:sz="0" w:space="0"/>
-            <w:insideV w:val="none" w:color="auto" w:sz="0" w:space="0"/>
-          </w:tblBorders>
-          <w:tblCellMar>
-            <w:top w:w="0" w:type="dxa"/>
-            <w:left w:w="108" w:type="dxa"/>
-            <w:bottom w:w="0" w:type="dxa"/>
-            <w:right w:w="108" w:type="dxa"/>
-          </w:tblCellMar>
-        </w:tblPrEx>
         <w:tc>
           <w:tcPr>
             <w:tcW w:w="2267" w:type="dxa"/>
@@ -532,7 +442,7 @@
         </w:tc>
         <w:tc>
           <w:tcPr>
-            <w:tcW w:w="277" w:type="dxa"/>
+            <w:tcW w:w="278" w:type="dxa"/>
           </w:tcPr>
           <w:p>
             <w:pPr>
@@ -570,22 +480,6 @@
         </w:tc>
       </w:tr>
       <w:tr>
-        <w:tblPrEx>
-          <w:tblBorders>
-            <w:top w:val="none" w:color="auto" w:sz="0" w:space="0"/>
-            <w:left w:val="none" w:color="auto" w:sz="0" w:space="0"/>
-            <w:bottom w:val="none" w:color="auto" w:sz="0" w:space="0"/>
-            <w:right w:val="none" w:color="auto" w:sz="0" w:space="0"/>
-            <w:insideH w:val="none" w:color="auto" w:sz="0" w:space="0"/>
-            <w:insideV w:val="none" w:color="auto" w:sz="0" w:space="0"/>
-          </w:tblBorders>
-          <w:tblCellMar>
-            <w:top w:w="0" w:type="dxa"/>
-            <w:left w:w="108" w:type="dxa"/>
-            <w:bottom w:w="0" w:type="dxa"/>
-            <w:right w:w="108" w:type="dxa"/>
-          </w:tblCellMar>
-        </w:tblPrEx>
         <w:tc>
           <w:tcPr>
             <w:tcW w:w="2267" w:type="dxa"/>
@@ -607,7 +501,7 @@
         </w:tc>
         <w:tc>
           <w:tcPr>
-            <w:tcW w:w="277" w:type="dxa"/>
+            <w:tcW w:w="278" w:type="dxa"/>
           </w:tcPr>
           <w:p>
             <w:pPr>
@@ -671,22 +565,6 @@
         </w:tc>
       </w:tr>
       <w:tr>
-        <w:tblPrEx>
-          <w:tblBorders>
-            <w:top w:val="none" w:color="auto" w:sz="0" w:space="0"/>
-            <w:left w:val="none" w:color="auto" w:sz="0" w:space="0"/>
-            <w:bottom w:val="none" w:color="auto" w:sz="0" w:space="0"/>
-            <w:right w:val="none" w:color="auto" w:sz="0" w:space="0"/>
-            <w:insideH w:val="none" w:color="auto" w:sz="0" w:space="0"/>
-            <w:insideV w:val="none" w:color="auto" w:sz="0" w:space="0"/>
-          </w:tblBorders>
-          <w:tblCellMar>
-            <w:top w:w="0" w:type="dxa"/>
-            <w:left w:w="108" w:type="dxa"/>
-            <w:bottom w:w="0" w:type="dxa"/>
-            <w:right w:w="108" w:type="dxa"/>
-          </w:tblCellMar>
-        </w:tblPrEx>
         <w:tc>
           <w:tcPr>
             <w:tcW w:w="2267" w:type="dxa"/>
@@ -708,7 +586,7 @@
         </w:tc>
         <w:tc>
           <w:tcPr>
-            <w:tcW w:w="277" w:type="dxa"/>
+            <w:tcW w:w="278" w:type="dxa"/>
           </w:tcPr>
           <w:p>
             <w:pPr>
@@ -746,22 +624,6 @@
         </w:tc>
       </w:tr>
       <w:tr>
-        <w:tblPrEx>
-          <w:tblBorders>
-            <w:top w:val="none" w:color="auto" w:sz="0" w:space="0"/>
-            <w:left w:val="none" w:color="auto" w:sz="0" w:space="0"/>
-            <w:bottom w:val="none" w:color="auto" w:sz="0" w:space="0"/>
-            <w:right w:val="none" w:color="auto" w:sz="0" w:space="0"/>
-            <w:insideH w:val="none" w:color="auto" w:sz="0" w:space="0"/>
-            <w:insideV w:val="none" w:color="auto" w:sz="0" w:space="0"/>
-          </w:tblBorders>
-          <w:tblCellMar>
-            <w:top w:w="0" w:type="dxa"/>
-            <w:left w:w="108" w:type="dxa"/>
-            <w:bottom w:w="0" w:type="dxa"/>
-            <w:right w:w="108" w:type="dxa"/>
-          </w:tblCellMar>
-        </w:tblPrEx>
         <w:tc>
           <w:tcPr>
             <w:tcW w:w="2267" w:type="dxa"/>
@@ -783,7 +645,7 @@
         </w:tc>
         <w:tc>
           <w:tcPr>
-            <w:tcW w:w="277" w:type="dxa"/>
+            <w:tcW w:w="278" w:type="dxa"/>
           </w:tcPr>
           <w:p>
             <w:pPr>
@@ -821,22 +683,6 @@
         </w:tc>
       </w:tr>
       <w:tr>
-        <w:tblPrEx>
-          <w:tblBorders>
-            <w:top w:val="none" w:color="auto" w:sz="0" w:space="0"/>
-            <w:left w:val="none" w:color="auto" w:sz="0" w:space="0"/>
-            <w:bottom w:val="none" w:color="auto" w:sz="0" w:space="0"/>
-            <w:right w:val="none" w:color="auto" w:sz="0" w:space="0"/>
-            <w:insideH w:val="none" w:color="auto" w:sz="0" w:space="0"/>
-            <w:insideV w:val="none" w:color="auto" w:sz="0" w:space="0"/>
-          </w:tblBorders>
-          <w:tblCellMar>
-            <w:top w:w="0" w:type="dxa"/>
-            <w:left w:w="108" w:type="dxa"/>
-            <w:bottom w:w="0" w:type="dxa"/>
-            <w:right w:w="108" w:type="dxa"/>
-          </w:tblCellMar>
-        </w:tblPrEx>
         <w:tc>
           <w:tcPr>
             <w:tcW w:w="2267" w:type="dxa"/>
@@ -858,7 +704,7 @@
         </w:tc>
         <w:tc>
           <w:tcPr>
-            <w:tcW w:w="277" w:type="dxa"/>
+            <w:tcW w:w="278" w:type="dxa"/>
           </w:tcPr>
           <w:p>
             <w:pPr>
@@ -896,25 +742,90 @@
         </w:tc>
       </w:tr>
       <w:tr>
-        <w:tblPrEx>
-          <w:tblBorders>
-            <w:top w:val="none" w:color="auto" w:sz="0" w:space="0"/>
-            <w:left w:val="none" w:color="auto" w:sz="0" w:space="0"/>
-            <w:bottom w:val="none" w:color="auto" w:sz="0" w:space="0"/>
-            <w:right w:val="none" w:color="auto" w:sz="0" w:space="0"/>
-            <w:insideH w:val="none" w:color="auto" w:sz="0" w:space="0"/>
-            <w:insideV w:val="none" w:color="auto" w:sz="0" w:space="0"/>
-          </w:tblBorders>
-          <w:tblCellMar>
-            <w:top w:w="0" w:type="dxa"/>
-            <w:left w:w="108" w:type="dxa"/>
-            <w:bottom w:w="0" w:type="dxa"/>
-            <w:right w:w="108" w:type="dxa"/>
-          </w:tblCellMar>
-        </w:tblPrEx>
         <w:tc>
           <w:tcPr>
             <w:tcW w:w="2267" w:type="dxa"/>
+            <w:shd w:val="clear" w:color="auto" w:fill="auto"/>
+            <w:vAlign w:val="top"/>
+          </w:tcPr>
+          <w:p>
+            <w:pPr>
+              <w:spacing w:after="0" w:line="276" w:lineRule="auto"/>
+              <w:rPr>
+                <w:rFonts w:hint="default" w:asciiTheme="minorHAnsi" w:hAnsiTheme="minorHAnsi" w:eastAsiaTheme="minorEastAsia" w:cstheme="minorBidi"/>
+                <w:kern w:val="2"/>
+                <w:sz w:val="22"/>
+                <w:szCs w:val="22"/>
+                <w:lang w:val="en-US" w:eastAsia="ja-JP" w:bidi="ar-SA"/>
+                <w14:ligatures w14:val="standardContextual"/>
+              </w:rPr>
+            </w:pPr>
+            <w:r>
+              <w:rPr>
+                <w:lang w:val="en-US"/>
+              </w:rPr>
+              <w:t xml:space="preserve">Address In </w:t>
+            </w:r>
+            <w:r>
+              <w:rPr>
+                <w:rFonts w:hint="default"/>
+                <w:lang w:val="en-US"/>
+              </w:rPr>
+              <w:t>USA</w:t>
+            </w:r>
+          </w:p>
+        </w:tc>
+        <w:tc>
+          <w:tcPr>
+            <w:tcW w:w="278" w:type="dxa"/>
+            <w:shd w:val="clear" w:color="auto" w:fill="auto"/>
+            <w:vAlign w:val="top"/>
+          </w:tcPr>
+          <w:p>
+            <w:pPr>
+              <w:spacing w:after="0" w:line="276" w:lineRule="auto"/>
+              <w:rPr>
+                <w:rFonts w:asciiTheme="minorHAnsi" w:hAnsiTheme="minorHAnsi" w:eastAsiaTheme="minorEastAsia" w:cstheme="minorBidi"/>
+                <w:kern w:val="2"/>
+                <w:sz w:val="22"/>
+                <w:szCs w:val="22"/>
+                <w:lang w:val="en-US" w:eastAsia="ja-JP" w:bidi="ar-SA"/>
+                <w14:ligatures w14:val="standardContextual"/>
+              </w:rPr>
+            </w:pPr>
+            <w:r>
+              <w:rPr>
+                <w:lang w:val="en-US"/>
+              </w:rPr>
+              <w:t>:</w:t>
+            </w:r>
+          </w:p>
+        </w:tc>
+        <w:tc>
+          <w:tcPr>
+            <w:tcW w:w="6698" w:type="dxa"/>
+          </w:tcPr>
+          <w:p>
+            <w:pPr>
+              <w:spacing w:after="0" w:line="276" w:lineRule="auto"/>
+              <w:rPr>
+                <w:lang w:val="en-US"/>
+              </w:rPr>
+            </w:pPr>
+            <w:r>
+              <w:rPr>
+                <w:rFonts w:hint="default"/>
+                <w:lang w:val="en-US"/>
+              </w:rPr>
+              <w:t>Carson, CA 90746, USA (From first quarter of August)</w:t>
+            </w:r>
+          </w:p>
+        </w:tc>
+      </w:tr>
+      <w:tr>
+        <w:tc>
+          <w:tcPr>
+            <w:tcW w:w="2267" w:type="dxa"/>
           </w:tcPr>
           <w:p>
             <w:pPr>
@@ -933,7 +844,7 @@
         </w:tc>
         <w:tc>
           <w:tcPr>
-            <w:tcW w:w="277" w:type="dxa"/>
+            <w:tcW w:w="278" w:type="dxa"/>
           </w:tcPr>
           <w:p>
             <w:pPr>
@@ -978,7 +889,7 @@
             </w:r>
             <w:r>
               <w:rPr>
-                <w:rStyle w:val="6"/>
+                <w:rStyle w:val="10"/>
                 <w:sz w:val="20"/>
                 <w:szCs w:val="20"/>
                 <w:lang w:val="en-US"/>
@@ -987,7 +898,7 @@
             </w:r>
             <w:r>
               <w:rPr>
-                <w:rStyle w:val="6"/>
+                <w:rStyle w:val="10"/>
                 <w:sz w:val="20"/>
                 <w:szCs w:val="20"/>
                 <w:lang w:val="en-US"/>
@@ -1019,6 +930,81 @@
                 <w:lang w:val="en-US"/>
               </w:rPr>
               <w:t xml:space="preserve">(If you want to contact, please mention your full information.) </w:t>
+            </w:r>
+          </w:p>
+        </w:tc>
+      </w:tr>
+      <w:tr>
+        <w:tc>
+          <w:tcPr>
+            <w:tcW w:w="2267" w:type="dxa"/>
+          </w:tcPr>
+          <w:p>
+            <w:pPr>
+              <w:spacing w:after="0" w:line="276" w:lineRule="auto"/>
+              <w:rPr>
+                <w:rFonts w:hint="default"/>
+                <w:lang w:val="en-US"/>
+              </w:rPr>
+            </w:pPr>
+            <w:r>
+              <w:rPr>
+                <w:rFonts w:hint="default"/>
+                <w:lang w:val="en-US"/>
+              </w:rPr>
+              <w:t>Contact number</w:t>
+            </w:r>
+          </w:p>
+        </w:tc>
+        <w:tc>
+          <w:tcPr>
+            <w:tcW w:w="278" w:type="dxa"/>
+            <w:shd w:val="clear" w:color="auto" w:fill="auto"/>
+            <w:vAlign w:val="top"/>
+          </w:tcPr>
+          <w:p>
+            <w:pPr>
+              <w:spacing w:after="0" w:line="276" w:lineRule="auto"/>
+              <w:rPr>
+                <w:rFonts w:asciiTheme="minorHAnsi" w:hAnsiTheme="minorHAnsi" w:eastAsiaTheme="minorEastAsia" w:cstheme="minorBidi"/>
+                <w:kern w:val="2"/>
+                <w:sz w:val="20"/>
+                <w:szCs w:val="20"/>
+                <w:lang w:val="en-US" w:eastAsia="ja-JP" w:bidi="ar-SA"/>
+                <w14:ligatures w14:val="standardContextual"/>
+              </w:rPr>
+            </w:pPr>
+            <w:r>
+              <w:rPr>
+                <w:sz w:val="20"/>
+                <w:szCs w:val="20"/>
+                <w:lang w:val="en-US"/>
+              </w:rPr>
+              <w:t>:</w:t>
+            </w:r>
+          </w:p>
+        </w:tc>
+        <w:tc>
+          <w:tcPr>
+            <w:tcW w:w="6698" w:type="dxa"/>
+          </w:tcPr>
+          <w:p>
+            <w:pPr>
+              <w:spacing w:after="0" w:line="276" w:lineRule="auto"/>
+              <w:rPr>
+                <w:sz w:val="20"/>
+                <w:szCs w:val="20"/>
+                <w:lang w:val="en-US"/>
+              </w:rPr>
+            </w:pPr>
+            <w:r>
+              <w:rPr>
+                <w:rFonts w:hint="default"/>
+                <w:sz w:val="20"/>
+                <w:szCs w:val="20"/>
+                <w:lang w:val="en-US"/>
+              </w:rPr>
+              <w:t>01973674186</w:t>
             </w:r>
           </w:p>
         </w:tc>
@@ -1058,7 +1044,7 @@
     </w:p>
     <w:tbl>
       <w:tblPr>
-        <w:tblStyle w:val="7"/>
+        <w:tblStyle w:val="11"/>
         <w:tblW w:w="0" w:type="auto"/>
         <w:tblInd w:w="0" w:type="dxa"/>
         <w:tblBorders>
@@ -1069,7 +1055,7 @@
           <w:insideH w:val="single" w:color="auto" w:sz="4" w:space="0"/>
           <w:insideV w:val="single" w:color="auto" w:sz="4" w:space="0"/>
         </w:tblBorders>
-        <w:tblLayout w:type="autofit"/>
+        <w:tblLayout w:type="fixed"/>
         <w:tblCellMar>
           <w:top w:w="0" w:type="dxa"/>
           <w:left w:w="108" w:type="dxa"/>
@@ -1078,33 +1064,17 @@
         </w:tblCellMar>
       </w:tblPr>
       <w:tblGrid>
-        <w:gridCol w:w="987"/>
+        <w:gridCol w:w="1087"/>
         <w:gridCol w:w="2190"/>
-        <w:gridCol w:w="2316"/>
-        <w:gridCol w:w="1116"/>
-        <w:gridCol w:w="1411"/>
-        <w:gridCol w:w="1243"/>
+        <w:gridCol w:w="2439"/>
+        <w:gridCol w:w="1260"/>
+        <w:gridCol w:w="1227"/>
+        <w:gridCol w:w="1382"/>
       </w:tblGrid>
       <w:tr>
-        <w:tblPrEx>
-          <w:tblBorders>
-            <w:top w:val="single" w:color="auto" w:sz="4" w:space="0"/>
-            <w:left w:val="single" w:color="auto" w:sz="4" w:space="0"/>
-            <w:bottom w:val="single" w:color="auto" w:sz="4" w:space="0"/>
-            <w:right w:val="single" w:color="auto" w:sz="4" w:space="0"/>
-            <w:insideH w:val="single" w:color="auto" w:sz="4" w:space="0"/>
-            <w:insideV w:val="single" w:color="auto" w:sz="4" w:space="0"/>
-          </w:tblBorders>
-          <w:tblCellMar>
-            <w:top w:w="0" w:type="dxa"/>
-            <w:left w:w="108" w:type="dxa"/>
-            <w:bottom w:w="0" w:type="dxa"/>
-            <w:right w:w="108" w:type="dxa"/>
-          </w:tblCellMar>
-        </w:tblPrEx>
-        <w:tc>
-          <w:tcPr>
-            <w:tcW w:w="987" w:type="dxa"/>
+        <w:tc>
+          <w:tcPr>
+            <w:tcW w:w="1087" w:type="dxa"/>
           </w:tcPr>
           <w:p>
             <w:pPr>
@@ -1152,7 +1122,7 @@
         </w:tc>
         <w:tc>
           <w:tcPr>
-            <w:tcW w:w="2316" w:type="dxa"/>
+            <w:tcW w:w="2439" w:type="dxa"/>
           </w:tcPr>
           <w:p>
             <w:pPr>
@@ -1176,7 +1146,7 @@
         </w:tc>
         <w:tc>
           <w:tcPr>
-            <w:tcW w:w="1116" w:type="dxa"/>
+            <w:tcW w:w="1260" w:type="dxa"/>
           </w:tcPr>
           <w:p>
             <w:pPr>
@@ -1200,7 +1170,7 @@
         </w:tc>
         <w:tc>
           <w:tcPr>
-            <w:tcW w:w="1411" w:type="dxa"/>
+            <w:tcW w:w="1227" w:type="dxa"/>
           </w:tcPr>
           <w:p>
             <w:pPr>
@@ -1224,7 +1194,7 @@
         </w:tc>
         <w:tc>
           <w:tcPr>
-            <w:tcW w:w="1243" w:type="dxa"/>
+            <w:tcW w:w="1382" w:type="dxa"/>
           </w:tcPr>
           <w:p>
             <w:pPr>
@@ -1248,25 +1218,9 @@
         </w:tc>
       </w:tr>
       <w:tr>
-        <w:tblPrEx>
-          <w:tblBorders>
-            <w:top w:val="single" w:color="auto" w:sz="4" w:space="0"/>
-            <w:left w:val="single" w:color="auto" w:sz="4" w:space="0"/>
-            <w:bottom w:val="single" w:color="auto" w:sz="4" w:space="0"/>
-            <w:right w:val="single" w:color="auto" w:sz="4" w:space="0"/>
-            <w:insideH w:val="single" w:color="auto" w:sz="4" w:space="0"/>
-            <w:insideV w:val="single" w:color="auto" w:sz="4" w:space="0"/>
-          </w:tblBorders>
-          <w:tblCellMar>
-            <w:top w:w="0" w:type="dxa"/>
-            <w:left w:w="108" w:type="dxa"/>
-            <w:bottom w:w="0" w:type="dxa"/>
-            <w:right w:w="108" w:type="dxa"/>
-          </w:tblCellMar>
-        </w:tblPrEx>
-        <w:tc>
-          <w:tcPr>
-            <w:tcW w:w="987" w:type="dxa"/>
+        <w:tc>
+          <w:tcPr>
+            <w:tcW w:w="1087" w:type="dxa"/>
           </w:tcPr>
           <w:p>
             <w:pPr>
@@ -1329,7 +1283,7 @@
         </w:tc>
         <w:tc>
           <w:tcPr>
-            <w:tcW w:w="2316" w:type="dxa"/>
+            <w:tcW w:w="2439" w:type="dxa"/>
           </w:tcPr>
           <w:p>
             <w:pPr>
@@ -1349,7 +1303,7 @@
         </w:tc>
         <w:tc>
           <w:tcPr>
-            <w:tcW w:w="1116" w:type="dxa"/>
+            <w:tcW w:w="1260" w:type="dxa"/>
           </w:tcPr>
           <w:p>
             <w:pPr>
@@ -1369,7 +1323,7 @@
         </w:tc>
         <w:tc>
           <w:tcPr>
-            <w:tcW w:w="1411" w:type="dxa"/>
+            <w:tcW w:w="1227" w:type="dxa"/>
           </w:tcPr>
           <w:p>
             <w:pPr>
@@ -1389,7 +1343,7 @@
         </w:tc>
         <w:tc>
           <w:tcPr>
-            <w:tcW w:w="1243" w:type="dxa"/>
+            <w:tcW w:w="1382" w:type="dxa"/>
           </w:tcPr>
           <w:p>
             <w:pPr>
@@ -1409,25 +1363,9 @@
         </w:tc>
       </w:tr>
       <w:tr>
-        <w:tblPrEx>
-          <w:tblBorders>
-            <w:top w:val="single" w:color="auto" w:sz="4" w:space="0"/>
-            <w:left w:val="single" w:color="auto" w:sz="4" w:space="0"/>
-            <w:bottom w:val="single" w:color="auto" w:sz="4" w:space="0"/>
-            <w:right w:val="single" w:color="auto" w:sz="4" w:space="0"/>
-            <w:insideH w:val="single" w:color="auto" w:sz="4" w:space="0"/>
-            <w:insideV w:val="single" w:color="auto" w:sz="4" w:space="0"/>
-          </w:tblBorders>
-          <w:tblCellMar>
-            <w:top w:w="0" w:type="dxa"/>
-            <w:left w:w="108" w:type="dxa"/>
-            <w:bottom w:w="0" w:type="dxa"/>
-            <w:right w:w="108" w:type="dxa"/>
-          </w:tblCellMar>
-        </w:tblPrEx>
-        <w:tc>
-          <w:tcPr>
-            <w:tcW w:w="987" w:type="dxa"/>
+        <w:tc>
+          <w:tcPr>
+            <w:tcW w:w="1087" w:type="dxa"/>
           </w:tcPr>
           <w:p>
             <w:pPr>
@@ -1471,7 +1409,7 @@
         </w:tc>
         <w:tc>
           <w:tcPr>
-            <w:tcW w:w="2316" w:type="dxa"/>
+            <w:tcW w:w="2439" w:type="dxa"/>
           </w:tcPr>
           <w:p>
             <w:pPr>
@@ -1491,7 +1429,7 @@
         </w:tc>
         <w:tc>
           <w:tcPr>
-            <w:tcW w:w="1116" w:type="dxa"/>
+            <w:tcW w:w="1260" w:type="dxa"/>
           </w:tcPr>
           <w:p>
             <w:pPr>
@@ -1511,7 +1449,7 @@
         </w:tc>
         <w:tc>
           <w:tcPr>
-            <w:tcW w:w="1411" w:type="dxa"/>
+            <w:tcW w:w="1227" w:type="dxa"/>
           </w:tcPr>
           <w:p>
             <w:pPr>
@@ -1531,7 +1469,7 @@
         </w:tc>
         <w:tc>
           <w:tcPr>
-            <w:tcW w:w="1243" w:type="dxa"/>
+            <w:tcW w:w="1382" w:type="dxa"/>
           </w:tcPr>
           <w:p>
             <w:pPr>
@@ -1551,25 +1489,9 @@
         </w:tc>
       </w:tr>
       <w:tr>
-        <w:tblPrEx>
-          <w:tblBorders>
-            <w:top w:val="single" w:color="auto" w:sz="4" w:space="0"/>
-            <w:left w:val="single" w:color="auto" w:sz="4" w:space="0"/>
-            <w:bottom w:val="single" w:color="auto" w:sz="4" w:space="0"/>
-            <w:right w:val="single" w:color="auto" w:sz="4" w:space="0"/>
-            <w:insideH w:val="single" w:color="auto" w:sz="4" w:space="0"/>
-            <w:insideV w:val="single" w:color="auto" w:sz="4" w:space="0"/>
-          </w:tblBorders>
-          <w:tblCellMar>
-            <w:top w:w="0" w:type="dxa"/>
-            <w:left w:w="108" w:type="dxa"/>
-            <w:bottom w:w="0" w:type="dxa"/>
-            <w:right w:w="108" w:type="dxa"/>
-          </w:tblCellMar>
-        </w:tblPrEx>
-        <w:tc>
-          <w:tcPr>
-            <w:tcW w:w="987" w:type="dxa"/>
+        <w:tc>
+          <w:tcPr>
+            <w:tcW w:w="1087" w:type="dxa"/>
           </w:tcPr>
           <w:p>
             <w:pPr>
@@ -1613,7 +1535,7 @@
         </w:tc>
         <w:tc>
           <w:tcPr>
-            <w:tcW w:w="2316" w:type="dxa"/>
+            <w:tcW w:w="2439" w:type="dxa"/>
           </w:tcPr>
           <w:p>
             <w:pPr>
@@ -1646,7 +1568,7 @@
         </w:tc>
         <w:tc>
           <w:tcPr>
-            <w:tcW w:w="1116" w:type="dxa"/>
+            <w:tcW w:w="1260" w:type="dxa"/>
           </w:tcPr>
           <w:p>
             <w:pPr>
@@ -1666,7 +1588,7 @@
         </w:tc>
         <w:tc>
           <w:tcPr>
-            <w:tcW w:w="1411" w:type="dxa"/>
+            <w:tcW w:w="1227" w:type="dxa"/>
           </w:tcPr>
           <w:p>
             <w:pPr>
@@ -1686,7 +1608,7 @@
         </w:tc>
         <w:tc>
           <w:tcPr>
-            <w:tcW w:w="1243" w:type="dxa"/>
+            <w:tcW w:w="1382" w:type="dxa"/>
           </w:tcPr>
           <w:p>
             <w:pPr>
@@ -1706,25 +1628,9 @@
         </w:tc>
       </w:tr>
       <w:tr>
-        <w:tblPrEx>
-          <w:tblBorders>
-            <w:top w:val="single" w:color="auto" w:sz="4" w:space="0"/>
-            <w:left w:val="single" w:color="auto" w:sz="4" w:space="0"/>
-            <w:bottom w:val="single" w:color="auto" w:sz="4" w:space="0"/>
-            <w:right w:val="single" w:color="auto" w:sz="4" w:space="0"/>
-            <w:insideH w:val="single" w:color="auto" w:sz="4" w:space="0"/>
-            <w:insideV w:val="single" w:color="auto" w:sz="4" w:space="0"/>
-          </w:tblBorders>
-          <w:tblCellMar>
-            <w:top w:w="0" w:type="dxa"/>
-            <w:left w:w="108" w:type="dxa"/>
-            <w:bottom w:w="0" w:type="dxa"/>
-            <w:right w:w="108" w:type="dxa"/>
-          </w:tblCellMar>
-        </w:tblPrEx>
-        <w:tc>
-          <w:tcPr>
-            <w:tcW w:w="987" w:type="dxa"/>
+        <w:tc>
+          <w:tcPr>
+            <w:tcW w:w="1087" w:type="dxa"/>
           </w:tcPr>
           <w:p>
             <w:pPr>
@@ -1768,7 +1674,7 @@
         </w:tc>
         <w:tc>
           <w:tcPr>
-            <w:tcW w:w="2316" w:type="dxa"/>
+            <w:tcW w:w="2439" w:type="dxa"/>
           </w:tcPr>
           <w:p>
             <w:pPr>
@@ -1788,7 +1694,7 @@
         </w:tc>
         <w:tc>
           <w:tcPr>
-            <w:tcW w:w="1116" w:type="dxa"/>
+            <w:tcW w:w="1260" w:type="dxa"/>
           </w:tcPr>
           <w:p>
             <w:pPr>
@@ -1808,7 +1714,7 @@
         </w:tc>
         <w:tc>
           <w:tcPr>
-            <w:tcW w:w="1411" w:type="dxa"/>
+            <w:tcW w:w="1227" w:type="dxa"/>
           </w:tcPr>
           <w:p>
             <w:pPr>
@@ -1836,7 +1742,7 @@
         </w:tc>
         <w:tc>
           <w:tcPr>
-            <w:tcW w:w="1243" w:type="dxa"/>
+            <w:tcW w:w="1382" w:type="dxa"/>
           </w:tcPr>
           <w:p>
             <w:pPr>
@@ -1856,25 +1762,9 @@
         </w:tc>
       </w:tr>
       <w:tr>
-        <w:tblPrEx>
-          <w:tblBorders>
-            <w:top w:val="single" w:color="auto" w:sz="4" w:space="0"/>
-            <w:left w:val="single" w:color="auto" w:sz="4" w:space="0"/>
-            <w:bottom w:val="single" w:color="auto" w:sz="4" w:space="0"/>
-            <w:right w:val="single" w:color="auto" w:sz="4" w:space="0"/>
-            <w:insideH w:val="single" w:color="auto" w:sz="4" w:space="0"/>
-            <w:insideV w:val="single" w:color="auto" w:sz="4" w:space="0"/>
-          </w:tblBorders>
-          <w:tblCellMar>
-            <w:top w:w="0" w:type="dxa"/>
-            <w:left w:w="108" w:type="dxa"/>
-            <w:bottom w:w="0" w:type="dxa"/>
-            <w:right w:w="108" w:type="dxa"/>
-          </w:tblCellMar>
-        </w:tblPrEx>
-        <w:tc>
-          <w:tcPr>
-            <w:tcW w:w="987" w:type="dxa"/>
+        <w:tc>
+          <w:tcPr>
+            <w:tcW w:w="1087" w:type="dxa"/>
           </w:tcPr>
           <w:p>
             <w:pPr>
@@ -1919,11 +1809,6 @@
               <w:t>California State University</w:t>
             </w:r>
           </w:p>
-        </w:tc>
-        <w:tc>
-          <w:tcPr>
-            <w:tcW w:w="2316" w:type="dxa"/>
-          </w:tcPr>
           <w:p>
             <w:pPr>
               <w:spacing w:after="0" w:line="276" w:lineRule="auto"/>
@@ -1938,13 +1823,35 @@
                 <w:rFonts w:hint="default"/>
                 <w:lang w:val="en-US"/>
               </w:rPr>
+              <w:t>(August-2025 ~ )</w:t>
+            </w:r>
+          </w:p>
+        </w:tc>
+        <w:tc>
+          <w:tcPr>
+            <w:tcW w:w="2439" w:type="dxa"/>
+          </w:tcPr>
+          <w:p>
+            <w:pPr>
+              <w:spacing w:after="0" w:line="276" w:lineRule="auto"/>
+              <w:jc w:val="center"/>
+              <w:rPr>
+                <w:rFonts w:hint="default"/>
+                <w:lang w:val="en-US"/>
+              </w:rPr>
+            </w:pPr>
+            <w:r>
+              <w:rPr>
+                <w:rFonts w:hint="default"/>
+                <w:lang w:val="en-US"/>
+              </w:rPr>
               <w:t>M.Sc. in Cybersecurity</w:t>
             </w:r>
           </w:p>
         </w:tc>
         <w:tc>
           <w:tcPr>
-            <w:tcW w:w="1116" w:type="dxa"/>
+            <w:tcW w:w="1260" w:type="dxa"/>
           </w:tcPr>
           <w:p>
             <w:pPr>
@@ -1964,7 +1871,7 @@
         </w:tc>
         <w:tc>
           <w:tcPr>
-            <w:tcW w:w="1411" w:type="dxa"/>
+            <w:tcW w:w="1227" w:type="dxa"/>
           </w:tcPr>
           <w:p>
             <w:pPr>
@@ -1999,7 +1906,7 @@
         </w:tc>
         <w:tc>
           <w:tcPr>
-            <w:tcW w:w="1243" w:type="dxa"/>
+            <w:tcW w:w="1382" w:type="dxa"/>
           </w:tcPr>
           <w:p>
             <w:pPr>
@@ -2055,7 +1962,7 @@
     </w:p>
     <w:p>
       <w:pPr>
-        <w:pStyle w:val="9"/>
+        <w:pStyle w:val="13"/>
         <w:numPr>
           <w:ilvl w:val="0"/>
           <w:numId w:val="1"/>
@@ -2081,14 +1988,14 @@
       </w:r>
       <w:r>
         <w:rPr>
-          <w:rStyle w:val="6"/>
+          <w:rStyle w:val="10"/>
           <w:lang w:val="en-US"/>
         </w:rPr>
         <w:t>www.denarycomputing.com</w:t>
       </w:r>
       <w:r>
         <w:rPr>
-          <w:rStyle w:val="6"/>
+          <w:rStyle w:val="10"/>
           <w:lang w:val="en-US"/>
         </w:rPr>
         <w:fldChar w:fldCharType="end"/>
@@ -2102,7 +2009,7 @@
     </w:p>
     <w:p>
       <w:pPr>
-        <w:pStyle w:val="9"/>
+        <w:pStyle w:val="13"/>
         <w:numPr>
           <w:ilvl w:val="0"/>
           <w:numId w:val="1"/>
@@ -2128,14 +2035,14 @@
       </w:r>
       <w:r>
         <w:rPr>
-          <w:rStyle w:val="6"/>
+          <w:rStyle w:val="10"/>
           <w:lang w:val="en-US"/>
         </w:rPr>
         <w:t>www.sakurabo.co.jp/</w:t>
       </w:r>
       <w:r>
         <w:rPr>
-          <w:rStyle w:val="6"/>
+          <w:rStyle w:val="10"/>
           <w:lang w:val="en-US"/>
         </w:rPr>
         <w:fldChar w:fldCharType="end"/>
@@ -2149,15 +2056,7 @@
     </w:p>
     <w:p>
       <w:pPr>
-        <w:pStyle w:val="9"/>
-        <w:rPr>
-          <w:lang w:val="en-US"/>
-        </w:rPr>
-      </w:pPr>
-    </w:p>
-    <w:p>
-      <w:pPr>
-        <w:pStyle w:val="9"/>
+        <w:pStyle w:val="13"/>
         <w:spacing w:after="20" w:line="24" w:lineRule="auto"/>
         <w:rPr>
           <w:lang w:val="en-US"/>
@@ -2196,7 +2095,7 @@
     </w:p>
     <w:p>
       <w:pPr>
-        <w:pStyle w:val="9"/>
+        <w:pStyle w:val="13"/>
         <w:numPr>
           <w:ilvl w:val="0"/>
           <w:numId w:val="2"/>
@@ -2222,7 +2121,7 @@
     </w:p>
     <w:p>
       <w:pPr>
-        <w:pStyle w:val="9"/>
+        <w:pStyle w:val="13"/>
         <w:numPr>
           <w:ilvl w:val="0"/>
           <w:numId w:val="3"/>
@@ -2240,7 +2139,7 @@
     </w:p>
     <w:p>
       <w:pPr>
-        <w:pStyle w:val="9"/>
+        <w:pStyle w:val="13"/>
         <w:numPr>
           <w:ilvl w:val="0"/>
           <w:numId w:val="3"/>
@@ -2258,7 +2157,7 @@
     </w:p>
     <w:p>
       <w:pPr>
-        <w:pStyle w:val="9"/>
+        <w:pStyle w:val="13"/>
         <w:numPr>
           <w:ilvl w:val="0"/>
           <w:numId w:val="4"/>
@@ -2276,7 +2175,7 @@
     </w:p>
     <w:p>
       <w:pPr>
-        <w:pStyle w:val="9"/>
+        <w:pStyle w:val="13"/>
         <w:numPr>
           <w:ilvl w:val="0"/>
           <w:numId w:val="5"/>
@@ -2294,7 +2193,7 @@
     </w:p>
     <w:p>
       <w:pPr>
-        <w:pStyle w:val="9"/>
+        <w:pStyle w:val="13"/>
         <w:numPr>
           <w:ilvl w:val="0"/>
           <w:numId w:val="2"/>
@@ -2322,20 +2221,7 @@
           <w:rFonts w:hint="default"/>
           <w:lang w:val="en-US"/>
         </w:rPr>
-        <w:t>i</w:t>
-      </w:r>
-      <w:r>
-        <w:rPr>
-          <w:lang w:val="en-US"/>
-        </w:rPr>
-        <w:t xml:space="preserve">mmigrant </w:t>
-      </w:r>
-      <w:r>
-        <w:rPr>
-          <w:rFonts w:hint="default"/>
-          <w:lang w:val="en-US"/>
-        </w:rPr>
-        <w:t>in</w:t>
+        <w:t>expatriate in</w:t>
       </w:r>
       <w:r>
         <w:rPr>
@@ -2359,7 +2245,7 @@
     </w:p>
     <w:p>
       <w:pPr>
-        <w:pStyle w:val="9"/>
+        <w:pStyle w:val="13"/>
         <w:numPr>
           <w:ilvl w:val="0"/>
           <w:numId w:val="6"/>
@@ -2377,7 +2263,7 @@
     </w:p>
     <w:p>
       <w:pPr>
-        <w:pStyle w:val="9"/>
+        <w:pStyle w:val="13"/>
         <w:numPr>
           <w:ilvl w:val="0"/>
           <w:numId w:val="6"/>
@@ -2395,7 +2281,7 @@
     </w:p>
     <w:p>
       <w:pPr>
-        <w:pStyle w:val="9"/>
+        <w:pStyle w:val="13"/>
         <w:numPr>
           <w:ilvl w:val="0"/>
           <w:numId w:val="4"/>
@@ -2413,7 +2299,7 @@
     </w:p>
     <w:p>
       <w:pPr>
-        <w:pStyle w:val="9"/>
+        <w:pStyle w:val="13"/>
         <w:numPr>
           <w:ilvl w:val="0"/>
           <w:numId w:val="7"/>
@@ -2431,7 +2317,7 @@
     </w:p>
     <w:p>
       <w:pPr>
-        <w:pStyle w:val="9"/>
+        <w:pStyle w:val="13"/>
         <w:numPr>
           <w:ilvl w:val="0"/>
           <w:numId w:val="0"/>
@@ -2444,7 +2330,7 @@
     </w:p>
     <w:p>
       <w:pPr>
-        <w:pStyle w:val="9"/>
+        <w:pStyle w:val="13"/>
         <w:numPr>
           <w:ilvl w:val="0"/>
           <w:numId w:val="0"/>
@@ -2457,7 +2343,7 @@
     </w:p>
     <w:p>
       <w:pPr>
-        <w:pStyle w:val="9"/>
+        <w:pStyle w:val="13"/>
         <w:numPr>
           <w:ilvl w:val="0"/>
           <w:numId w:val="2"/>
@@ -2478,14 +2364,14 @@
         <w:rPr>
           <w:lang w:val="en-US"/>
         </w:rPr>
-        <w:t xml:space="preserve"> (Married &amp; Immigrant </w:t>
+        <w:t xml:space="preserve"> (Married &amp; </w:t>
       </w:r>
       <w:r>
         <w:rPr>
           <w:rFonts w:hint="default"/>
           <w:lang w:val="en-US"/>
         </w:rPr>
-        <w:t>in</w:t>
+        <w:t>expatriate in</w:t>
       </w:r>
       <w:r>
         <w:rPr>
@@ -2496,7 +2382,7 @@
     </w:p>
     <w:p>
       <w:pPr>
-        <w:pStyle w:val="9"/>
+        <w:pStyle w:val="13"/>
         <w:numPr>
           <w:ilvl w:val="0"/>
           <w:numId w:val="8"/>
@@ -2514,7 +2400,7 @@
     </w:p>
     <w:p>
       <w:pPr>
-        <w:pStyle w:val="9"/>
+        <w:pStyle w:val="13"/>
         <w:numPr>
           <w:ilvl w:val="0"/>
           <w:numId w:val="6"/>
@@ -2532,7 +2418,7 @@
     </w:p>
     <w:p>
       <w:pPr>
-        <w:pStyle w:val="9"/>
+        <w:pStyle w:val="13"/>
         <w:numPr>
           <w:ilvl w:val="0"/>
           <w:numId w:val="4"/>
@@ -2550,7 +2436,7 @@
     </w:p>
     <w:p>
       <w:pPr>
-        <w:pStyle w:val="9"/>
+        <w:pStyle w:val="13"/>
         <w:numPr>
           <w:ilvl w:val="0"/>
           <w:numId w:val="9"/>
@@ -2568,7 +2454,7 @@
     </w:p>
     <w:p>
       <w:pPr>
-        <w:pStyle w:val="9"/>
+        <w:pStyle w:val="13"/>
         <w:numPr>
           <w:ilvl w:val="0"/>
           <w:numId w:val="2"/>
@@ -2594,7 +2480,7 @@
     </w:p>
     <w:p>
       <w:pPr>
-        <w:pStyle w:val="9"/>
+        <w:pStyle w:val="13"/>
         <w:numPr>
           <w:ilvl w:val="0"/>
           <w:numId w:val="10"/>
@@ -2612,7 +2498,7 @@
     </w:p>
     <w:p>
       <w:pPr>
-        <w:pStyle w:val="9"/>
+        <w:pStyle w:val="13"/>
         <w:numPr>
           <w:ilvl w:val="0"/>
           <w:numId w:val="10"/>
@@ -2630,7 +2516,7 @@
     </w:p>
     <w:p>
       <w:pPr>
-        <w:pStyle w:val="9"/>
+        <w:pStyle w:val="13"/>
         <w:numPr>
           <w:ilvl w:val="0"/>
           <w:numId w:val="4"/>
@@ -2648,7 +2534,7 @@
     </w:p>
     <w:p>
       <w:pPr>
-        <w:pStyle w:val="9"/>
+        <w:pStyle w:val="13"/>
         <w:numPr>
           <w:ilvl w:val="0"/>
           <w:numId w:val="11"/>
@@ -2666,7 +2552,7 @@
     </w:p>
     <w:p>
       <w:pPr>
-        <w:pStyle w:val="9"/>
+        <w:pStyle w:val="13"/>
         <w:numPr>
           <w:ilvl w:val="0"/>
           <w:numId w:val="2"/>
@@ -2705,7 +2591,7 @@
     </w:p>
     <w:p>
       <w:pPr>
-        <w:pStyle w:val="9"/>
+        <w:pStyle w:val="13"/>
         <w:numPr>
           <w:ilvl w:val="0"/>
           <w:numId w:val="12"/>
@@ -2723,7 +2609,7 @@
     </w:p>
     <w:p>
       <w:pPr>
-        <w:pStyle w:val="9"/>
+        <w:pStyle w:val="13"/>
         <w:numPr>
           <w:ilvl w:val="0"/>
           <w:numId w:val="12"/>
@@ -2741,7 +2627,7 @@
     </w:p>
     <w:p>
       <w:pPr>
-        <w:pStyle w:val="9"/>
+        <w:pStyle w:val="13"/>
         <w:numPr>
           <w:ilvl w:val="2"/>
           <w:numId w:val="2"/>
@@ -2766,7 +2652,7 @@
     </w:p>
     <w:p>
       <w:pPr>
-        <w:pStyle w:val="9"/>
+        <w:pStyle w:val="13"/>
         <w:numPr>
           <w:ilvl w:val="2"/>
           <w:numId w:val="2"/>
@@ -2791,7 +2677,7 @@
     </w:p>
     <w:p>
       <w:pPr>
-        <w:pStyle w:val="9"/>
+        <w:pStyle w:val="13"/>
         <w:numPr>
           <w:ilvl w:val="2"/>
           <w:numId w:val="2"/>
@@ -2823,7 +2709,7 @@
     </w:p>
     <w:p>
       <w:pPr>
-        <w:pStyle w:val="9"/>
+        <w:pStyle w:val="13"/>
         <w:numPr>
           <w:ilvl w:val="0"/>
           <w:numId w:val="12"/>
@@ -2836,7 +2722,20 @@
         <w:rPr>
           <w:lang w:val="en-US"/>
         </w:rPr>
-        <w:t>Wife’s Name: Farzana Akter (</w:t>
+        <w:t xml:space="preserve">Wife’s Name: </w:t>
+      </w:r>
+      <w:r>
+        <w:rPr>
+          <w:rFonts w:hint="default"/>
+          <w:lang w:val="en-US"/>
+        </w:rPr>
+        <w:t xml:space="preserve">Dr. </w:t>
+      </w:r>
+      <w:r>
+        <w:rPr>
+          <w:lang w:val="en-US"/>
+        </w:rPr>
+        <w:t>Farzana Akter (</w:t>
       </w:r>
       <w:r>
         <w:rPr>
@@ -2854,7 +2753,7 @@
     </w:p>
     <w:p>
       <w:pPr>
-        <w:pStyle w:val="9"/>
+        <w:pStyle w:val="13"/>
         <w:numPr>
           <w:ilvl w:val="0"/>
           <w:numId w:val="13"/>
@@ -2872,7 +2771,7 @@
     </w:p>
     <w:p>
       <w:pPr>
-        <w:pStyle w:val="9"/>
+        <w:pStyle w:val="13"/>
         <w:numPr>
           <w:ilvl w:val="0"/>
           <w:numId w:val="13"/>
@@ -2890,7 +2789,7 @@
     </w:p>
     <w:p>
       <w:pPr>
-        <w:pStyle w:val="9"/>
+        <w:pStyle w:val="13"/>
         <w:numPr>
           <w:ilvl w:val="0"/>
           <w:numId w:val="14"/>
@@ -2941,7 +2840,7 @@
     </w:p>
     <w:p>
       <w:pPr>
-        <w:pStyle w:val="9"/>
+        <w:pStyle w:val="13"/>
         <w:numPr>
           <w:ilvl w:val="0"/>
           <w:numId w:val="7"/>
@@ -2966,7 +2865,7 @@
     </w:p>
     <w:p>
       <w:pPr>
-        <w:pStyle w:val="9"/>
+        <w:pStyle w:val="13"/>
         <w:numPr>
           <w:ilvl w:val="0"/>
           <w:numId w:val="12"/>
@@ -2979,12 +2878,19 @@
         <w:rPr>
           <w:lang w:val="en-US"/>
         </w:rPr>
-        <w:t>Contact Number: 01401667768</w:t>
+        <w:t>Contact Number: 0</w:t>
+      </w:r>
+      <w:r>
+        <w:rPr>
+          <w:rFonts w:hint="default"/>
+          <w:lang w:val="en-US"/>
+        </w:rPr>
+        <w:t>1925154790</w:t>
       </w:r>
     </w:p>
     <w:p>
       <w:pPr>
-        <w:pStyle w:val="9"/>
+        <w:pStyle w:val="13"/>
         <w:numPr>
           <w:ilvl w:val="0"/>
           <w:numId w:val="2"/>
@@ -3010,7 +2916,7 @@
     </w:p>
     <w:p>
       <w:pPr>
-        <w:pStyle w:val="9"/>
+        <w:pStyle w:val="13"/>
         <w:numPr>
           <w:ilvl w:val="0"/>
           <w:numId w:val="15"/>
@@ -3028,7 +2934,7 @@
     </w:p>
     <w:p>
       <w:pPr>
-        <w:pStyle w:val="9"/>
+        <w:pStyle w:val="13"/>
         <w:numPr>
           <w:ilvl w:val="0"/>
           <w:numId w:val="15"/>
@@ -3046,7 +2952,7 @@
     </w:p>
     <w:p>
       <w:pPr>
-        <w:pStyle w:val="9"/>
+        <w:pStyle w:val="13"/>
         <w:numPr>
           <w:ilvl w:val="0"/>
           <w:numId w:val="16"/>
@@ -3064,7 +2970,7 @@
     </w:p>
     <w:p>
       <w:pPr>
-        <w:pStyle w:val="9"/>
+        <w:pStyle w:val="13"/>
         <w:numPr>
           <w:ilvl w:val="0"/>
           <w:numId w:val="2"/>
@@ -3086,10 +2992,72 @@
     </w:p>
     <w:p>
       <w:pPr>
-        <w:rPr>
-          <w:lang w:val="en-US"/>
-        </w:rPr>
-      </w:pPr>
+        <w:pStyle w:val="4"/>
+        <w:bidi w:val="0"/>
+        <w:rPr>
+          <w:rFonts w:hint="default"/>
+          <w:lang w:val="en-US"/>
+        </w:rPr>
+      </w:pPr>
+      <w:r>
+        <w:rPr>
+          <w:rFonts w:hint="default"/>
+          <w:lang w:val="en-US"/>
+        </w:rPr>
+        <w:t xml:space="preserve">For more details &amp; photos </w:t>
+      </w:r>
+      <w:bookmarkStart w:id="0" w:name="_GoBack"/>
+      <w:bookmarkEnd w:id="0"/>
+      <w:r>
+        <w:rPr>
+          <w:rFonts w:hint="default"/>
+          <w:lang w:val="en-US"/>
+        </w:rPr>
+        <w:t xml:space="preserve">:  </w:t>
+      </w:r>
+      <w:r>
+        <w:rPr>
+          <w:rFonts w:hint="default"/>
+          <w:lang w:val="en-US"/>
+        </w:rPr>
+        <w:fldChar w:fldCharType="begin"/>
+      </w:r>
+      <w:r>
+        <w:rPr>
+          <w:rFonts w:hint="default"/>
+          <w:lang w:val="en-US"/>
+        </w:rPr>
+        <w:instrText xml:space="preserve"> HYPERLINK "http://www.kamrulhasanp.com/biodata" </w:instrText>
+      </w:r>
+      <w:r>
+        <w:rPr>
+          <w:rFonts w:hint="default"/>
+          <w:lang w:val="en-US"/>
+        </w:rPr>
+        <w:fldChar w:fldCharType="separate"/>
+      </w:r>
+      <w:r>
+        <w:rPr>
+          <w:rStyle w:val="7"/>
+          <w:rFonts w:hint="default"/>
+          <w:lang w:val="en-US"/>
+        </w:rPr>
+        <w:t>www.kamrulhasanp.com/biodata</w:t>
+      </w:r>
+      <w:r>
+        <w:rPr>
+          <w:rFonts w:hint="default"/>
+          <w:lang w:val="en-US"/>
+        </w:rPr>
+        <w:fldChar w:fldCharType="end"/>
+      </w:r>
+      <w:r>
+        <w:rPr>
+          <w:rFonts w:hint="default"/>
+          <w:lang w:val="en-US"/>
+        </w:rPr>
+        <w:t xml:space="preserve"> </w:t>
+      </w:r>
     </w:p>
     <w:p>
       <w:pPr>
@@ -4979,7 +4947,7 @@
   <w:docDefaults>
     <w:rPrDefault>
       <w:rPr>
-        <w:rFonts w:asciiTheme="minorHAnsi" w:hAnsiTheme="minorHAnsi" w:eastAsiaTheme="minorEastAsia" w:cstheme="minorBidi"/>
+        <w:rFonts w:ascii="Times New Roman" w:hAnsi="Times New Roman" w:eastAsia="SimSun" w:cs="Times New Roman"/>
       </w:rPr>
     </w:rPrDefault>
     <w:pPrDefault/>
@@ -4987,9 +4955,9 @@
   <w:latentStyles w:count="260" w:defQFormat="0" w:defUnhideWhenUsed="1" w:defSemiHidden="1" w:defUIPriority="99" w:defLockedState="0">
     <w:lsdException w:qFormat="1" w:unhideWhenUsed="0" w:uiPriority="0" w:semiHidden="0" w:name="Normal"/>
     <w:lsdException w:qFormat="1" w:unhideWhenUsed="0" w:uiPriority="9" w:semiHidden="0" w:name="heading 1"/>
-    <w:lsdException w:qFormat="1" w:uiPriority="9" w:name="heading 2"/>
+    <w:lsdException w:qFormat="1" w:uiPriority="9" w:semiHidden="0" w:name="heading 2"/>
     <w:lsdException w:qFormat="1" w:uiPriority="9" w:name="heading 3"/>
-    <w:lsdException w:qFormat="1" w:uiPriority="9" w:name="heading 4"/>
+    <w:lsdException w:qFormat="1" w:uiPriority="9" w:semiHidden="0" w:name="heading 4"/>
     <w:lsdException w:qFormat="1" w:uiPriority="9" w:name="heading 5"/>
     <w:lsdException w:qFormat="1" w:uiPriority="9" w:name="heading 6"/>
     <w:lsdException w:qFormat="1" w:uiPriority="9" w:name="heading 7"/>
@@ -5251,13 +5219,73 @@
       <w14:ligatures w14:val="standardContextual"/>
     </w:rPr>
   </w:style>
-  <w:style w:type="character" w:default="1" w:styleId="2">
+  <w:style w:type="paragraph" w:styleId="2">
+    <w:name w:val="heading 1"/>
+    <w:basedOn w:val="1"/>
+    <w:next w:val="1"/>
+    <w:qFormat/>
+    <w:uiPriority w:val="9"/>
+    <w:pPr>
+      <w:keepNext/>
+      <w:keepLines/>
+      <w:spacing w:before="340" w:after="330" w:line="578" w:lineRule="auto"/>
+      <w:outlineLvl w:val="0"/>
+    </w:pPr>
+    <w:rPr>
+      <w:b/>
+      <w:bCs/>
+      <w:kern w:val="44"/>
+      <w:sz w:val="44"/>
+      <w:szCs w:val="44"/>
+    </w:rPr>
+  </w:style>
+  <w:style w:type="paragraph" w:styleId="3">
+    <w:name w:val="heading 2"/>
+    <w:basedOn w:val="1"/>
+    <w:next w:val="1"/>
+    <w:unhideWhenUsed/>
+    <w:qFormat/>
+    <w:uiPriority w:val="9"/>
+    <w:pPr>
+      <w:keepNext/>
+      <w:keepLines/>
+      <w:spacing w:before="260" w:after="260" w:line="416" w:lineRule="auto"/>
+      <w:outlineLvl w:val="1"/>
+    </w:pPr>
+    <w:rPr>
+      <w:b/>
+      <w:bCs/>
+      <w:sz w:val="32"/>
+      <w:szCs w:val="32"/>
+    </w:rPr>
+  </w:style>
+  <w:style w:type="paragraph" w:styleId="4">
+    <w:name w:val="heading 4"/>
+    <w:basedOn w:val="1"/>
+    <w:next w:val="1"/>
+    <w:unhideWhenUsed/>
+    <w:qFormat/>
+    <w:uiPriority w:val="9"/>
+    <w:pPr>
+      <w:keepNext/>
+      <w:keepLines/>
+      <w:spacing w:before="280" w:after="290" w:line="376" w:lineRule="auto"/>
+      <w:outlineLvl w:val="3"/>
+    </w:pPr>
+    <w:rPr>
+      <w:b/>
+      <w:bCs/>
+      <w:sz w:val="28"/>
+      <w:szCs w:val="28"/>
+    </w:rPr>
+  </w:style>
+  <w:style w:type="character" w:default="1" w:styleId="5">
     <w:name w:val="Default Paragraph Font"/>
     <w:semiHidden/>
     <w:unhideWhenUsed/>
     <w:uiPriority w:val="1"/>
   </w:style>
-  <w:style w:type="table" w:default="1" w:styleId="3">
+  <w:style w:type="table" w:default="1" w:styleId="6">
     <w:name w:val="Normal Table"/>
     <w:semiHidden/>
     <w:unhideWhenUsed/>
@@ -5271,10 +5299,21 @@
       </w:tblCellMar>
     </w:tblPr>
   </w:style>
-  <w:style w:type="paragraph" w:styleId="4">
+  <w:style w:type="character" w:styleId="7">
+    <w:name w:val="FollowedHyperlink"/>
+    <w:basedOn w:val="5"/>
+    <w:semiHidden/>
+    <w:unhideWhenUsed/>
+    <w:uiPriority w:val="99"/>
+    <w:rPr>
+      <w:color w:val="800080"/>
+      <w:u w:val="single"/>
+    </w:rPr>
+  </w:style>
+  <w:style w:type="paragraph" w:styleId="8">
     <w:name w:val="footer"/>
     <w:basedOn w:val="1"/>
-    <w:link w:val="11"/>
+    <w:link w:val="15"/>
     <w:unhideWhenUsed/>
     <w:uiPriority w:val="99"/>
     <w:pPr>
@@ -5285,10 +5324,10 @@
       <w:spacing w:after="0" w:line="240" w:lineRule="auto"/>
     </w:pPr>
   </w:style>
-  <w:style w:type="paragraph" w:styleId="5">
+  <w:style w:type="paragraph" w:styleId="9">
     <w:name w:val="header"/>
     <w:basedOn w:val="1"/>
-    <w:link w:val="10"/>
+    <w:link w:val="14"/>
     <w:unhideWhenUsed/>
     <w:uiPriority w:val="99"/>
     <w:pPr>
@@ -5299,9 +5338,9 @@
       <w:spacing w:after="0" w:line="240" w:lineRule="auto"/>
     </w:pPr>
   </w:style>
-  <w:style w:type="character" w:styleId="6">
+  <w:style w:type="character" w:styleId="10">
     <w:name w:val="Hyperlink"/>
-    <w:basedOn w:val="2"/>
+    <w:basedOn w:val="5"/>
     <w:unhideWhenUsed/>
     <w:uiPriority w:val="99"/>
     <w:rPr>
@@ -5309,9 +5348,9 @@
       <w:u w:val="single"/>
     </w:rPr>
   </w:style>
-  <w:style w:type="table" w:styleId="7">
+  <w:style w:type="table" w:styleId="11">
     <w:name w:val="Table Grid"/>
-    <w:basedOn w:val="3"/>
+    <w:basedOn w:val="6"/>
     <w:uiPriority w:val="39"/>
     <w:pPr>
       <w:spacing w:after="0" w:line="240" w:lineRule="auto"/>
@@ -5327,9 +5366,9 @@
       </w:tblBorders>
     </w:tblPr>
   </w:style>
-  <w:style w:type="character" w:customStyle="1" w:styleId="8">
+  <w:style w:type="character" w:customStyle="1" w:styleId="12">
     <w:name w:val="Unresolved Mention"/>
-    <w:basedOn w:val="2"/>
+    <w:basedOn w:val="5"/>
     <w:semiHidden/>
     <w:unhideWhenUsed/>
     <w:uiPriority w:val="99"/>
@@ -5338,7 +5377,7 @@
       <w:shd w:val="clear" w:color="auto" w:fill="E1DFDD"/>
     </w:rPr>
   </w:style>
-  <w:style w:type="paragraph" w:styleId="9">
+  <w:style w:type="paragraph" w:styleId="13">
     <w:name w:val="List Paragraph"/>
     <w:basedOn w:val="1"/>
     <w:qFormat/>
@@ -5348,16 +5387,16 @@
       <w:contextualSpacing/>
     </w:pPr>
   </w:style>
-  <w:style w:type="character" w:customStyle="1" w:styleId="10">
+  <w:style w:type="character" w:customStyle="1" w:styleId="14">
     <w:name w:val="ヘッダー (文字)"/>
-    <w:basedOn w:val="2"/>
-    <w:link w:val="5"/>
+    <w:basedOn w:val="5"/>
+    <w:link w:val="9"/>
     <w:uiPriority w:val="99"/>
   </w:style>
-  <w:style w:type="character" w:customStyle="1" w:styleId="11">
+  <w:style w:type="character" w:customStyle="1" w:styleId="15">
     <w:name w:val="フッター (文字)"/>
-    <w:basedOn w:val="2"/>
-    <w:link w:val="4"/>
+    <w:basedOn w:val="5"/>
+    <w:link w:val="8"/>
     <w:uiPriority w:val="99"/>
   </w:style>
 </w:styles>

</xml_diff>

<commit_message>
Removeed the children number
</commit_message>
<xml_diff>
--- a/media/Bio of Kamrul Hasan.docx
+++ b/media/Bio of Kamrul Hasan.docx
@@ -2053,6 +2053,8 @@
         </w:rPr>
         <w:t>)</w:t>
       </w:r>
+      <w:bookmarkStart w:id="0" w:name="_GoBack"/>
+      <w:bookmarkEnd w:id="0"/>
     </w:p>
     <w:p>
       <w:pPr>
@@ -2177,19 +2179,12 @@
       <w:pPr>
         <w:pStyle w:val="13"/>
         <w:numPr>
-          <w:ilvl w:val="0"/>
-          <w:numId w:val="5"/>
+          <w:numId w:val="0"/>
         </w:numPr>
         <w:rPr>
           <w:lang w:val="en-US"/>
         </w:rPr>
       </w:pPr>
-      <w:r>
-        <w:rPr>
-          <w:lang w:val="en-US"/>
-        </w:rPr>
-        <w:t>Children: Three sons</w:t>
-      </w:r>
     </w:p>
     <w:p>
       <w:pPr>
@@ -2248,7 +2243,7 @@
         <w:pStyle w:val="13"/>
         <w:numPr>
           <w:ilvl w:val="0"/>
-          <w:numId w:val="6"/>
+          <w:numId w:val="5"/>
         </w:numPr>
         <w:rPr>
           <w:lang w:val="en-US"/>
@@ -2266,7 +2261,7 @@
         <w:pStyle w:val="13"/>
         <w:numPr>
           <w:ilvl w:val="0"/>
-          <w:numId w:val="6"/>
+          <w:numId w:val="5"/>
         </w:numPr>
         <w:rPr>
           <w:lang w:val="en-US"/>
@@ -2295,24 +2290,6 @@
           <w:lang w:val="en-US"/>
         </w:rPr>
         <w:t>Education Level: B.A. (Honor’s)</w:t>
-      </w:r>
-    </w:p>
-    <w:p>
-      <w:pPr>
-        <w:pStyle w:val="13"/>
-        <w:numPr>
-          <w:ilvl w:val="0"/>
-          <w:numId w:val="7"/>
-        </w:numPr>
-        <w:rPr>
-          <w:lang w:val="en-US"/>
-        </w:rPr>
-      </w:pPr>
-      <w:r>
-        <w:rPr>
-          <w:lang w:val="en-US"/>
-        </w:rPr>
-        <w:t>Children: One son</w:t>
       </w:r>
     </w:p>
     <w:p>
@@ -2333,9 +2310,100 @@
         <w:pStyle w:val="13"/>
         <w:numPr>
           <w:ilvl w:val="0"/>
+          <w:numId w:val="2"/>
+        </w:numPr>
+        <w:rPr>
+          <w:lang w:val="en-US"/>
+        </w:rPr>
+      </w:pPr>
+      <w:r>
+        <w:rPr>
+          <w:b/>
+          <w:bCs/>
+          <w:lang w:val="en-US"/>
+        </w:rPr>
+        <w:t>Md. Abdul Hannan</w:t>
+      </w:r>
+      <w:r>
+        <w:rPr>
+          <w:lang w:val="en-US"/>
+        </w:rPr>
+        <w:t xml:space="preserve"> (Married &amp; </w:t>
+      </w:r>
+      <w:r>
+        <w:rPr>
+          <w:rFonts w:hint="default"/>
+          <w:lang w:val="en-US"/>
+        </w:rPr>
+        <w:t>expatriate in</w:t>
+      </w:r>
+      <w:r>
+        <w:rPr>
+          <w:lang w:val="en-US"/>
+        </w:rPr>
+        <w:t xml:space="preserve"> Saudi Arabia)</w:t>
+      </w:r>
+    </w:p>
+    <w:p>
+      <w:pPr>
+        <w:pStyle w:val="13"/>
+        <w:numPr>
+          <w:ilvl w:val="0"/>
+          <w:numId w:val="6"/>
+        </w:numPr>
+        <w:rPr>
+          <w:lang w:val="en-US"/>
+        </w:rPr>
+      </w:pPr>
+      <w:r>
+        <w:rPr>
+          <w:lang w:val="en-US"/>
+        </w:rPr>
+        <w:t>Education Level: H.S.C.</w:t>
+      </w:r>
+    </w:p>
+    <w:p>
+      <w:pPr>
+        <w:pStyle w:val="13"/>
+        <w:numPr>
+          <w:ilvl w:val="0"/>
+          <w:numId w:val="5"/>
+        </w:numPr>
+        <w:rPr>
+          <w:lang w:val="en-US"/>
+        </w:rPr>
+      </w:pPr>
+      <w:r>
+        <w:rPr>
+          <w:lang w:val="en-US"/>
+        </w:rPr>
+        <w:t>Wife’s Name: Sujina Akter (Home Maker)</w:t>
+      </w:r>
+    </w:p>
+    <w:p>
+      <w:pPr>
+        <w:pStyle w:val="13"/>
+        <w:numPr>
+          <w:ilvl w:val="0"/>
+          <w:numId w:val="4"/>
+        </w:numPr>
+        <w:rPr>
+          <w:lang w:val="en-US"/>
+        </w:rPr>
+      </w:pPr>
+      <w:r>
+        <w:rPr>
+          <w:lang w:val="en-US"/>
+        </w:rPr>
+        <w:t>Education Level: H.S.C.</w:t>
+      </w:r>
+    </w:p>
+    <w:p>
+      <w:pPr>
+        <w:pStyle w:val="13"/>
+        <w:numPr>
           <w:numId w:val="0"/>
         </w:numPr>
-        <w:ind w:left="1080" w:leftChars="0"/>
         <w:rPr>
           <w:lang w:val="en-US"/>
         </w:rPr>
@@ -2358,7 +2426,99 @@
           <w:bCs/>
           <w:lang w:val="en-US"/>
         </w:rPr>
-        <w:t>Md. Abdul Hannan</w:t>
+        <w:t>Taslima Begum</w:t>
+      </w:r>
+      <w:r>
+        <w:rPr>
+          <w:lang w:val="en-US"/>
+        </w:rPr>
+        <w:t xml:space="preserve"> (Married &amp; Home Maker)</w:t>
+      </w:r>
+    </w:p>
+    <w:p>
+      <w:pPr>
+        <w:pStyle w:val="13"/>
+        <w:numPr>
+          <w:ilvl w:val="0"/>
+          <w:numId w:val="7"/>
+        </w:numPr>
+        <w:rPr>
+          <w:lang w:val="en-US"/>
+        </w:rPr>
+      </w:pPr>
+      <w:r>
+        <w:rPr>
+          <w:lang w:val="en-US"/>
+        </w:rPr>
+        <w:t>Education Level: M.A. (Kamil)</w:t>
+      </w:r>
+    </w:p>
+    <w:p>
+      <w:pPr>
+        <w:pStyle w:val="13"/>
+        <w:numPr>
+          <w:ilvl w:val="0"/>
+          <w:numId w:val="7"/>
+        </w:numPr>
+        <w:rPr>
+          <w:lang w:val="en-US"/>
+        </w:rPr>
+      </w:pPr>
+      <w:r>
+        <w:rPr>
+          <w:lang w:val="en-US"/>
+        </w:rPr>
+        <w:t>Husband’s Name: Md. Kazi Kibria</w:t>
+      </w:r>
+    </w:p>
+    <w:p>
+      <w:pPr>
+        <w:pStyle w:val="13"/>
+        <w:numPr>
+          <w:ilvl w:val="0"/>
+          <w:numId w:val="4"/>
+        </w:numPr>
+        <w:rPr>
+          <w:lang w:val="en-US"/>
+        </w:rPr>
+      </w:pPr>
+      <w:r>
+        <w:rPr>
+          <w:lang w:val="en-US"/>
+        </w:rPr>
+        <w:t>Profession: Sergeant at Bangladesh Army</w:t>
+      </w:r>
+    </w:p>
+    <w:p>
+      <w:pPr>
+        <w:pStyle w:val="13"/>
+        <w:numPr>
+          <w:numId w:val="0"/>
+        </w:numPr>
+        <w:ind w:left="1080" w:leftChars="0"/>
+        <w:rPr>
+          <w:lang w:val="en-US"/>
+        </w:rPr>
+      </w:pPr>
+    </w:p>
+    <w:p>
+      <w:pPr>
+        <w:pStyle w:val="13"/>
+        <w:numPr>
+          <w:ilvl w:val="0"/>
+          <w:numId w:val="2"/>
+        </w:numPr>
+        <w:rPr>
+          <w:lang w:val="en-US"/>
+        </w:rPr>
+      </w:pPr>
+      <w:r>
+        <w:rPr>
+          <w:b/>
+          <w:bCs/>
+          <w:lang w:val="en-US"/>
+        </w:rPr>
+        <w:t>Dr. Md. Abdul Mannan</w:t>
       </w:r>
       <w:r>
         <w:rPr>
@@ -2371,13 +2531,13 @@
           <w:rFonts w:hint="default"/>
           <w:lang w:val="en-US"/>
         </w:rPr>
-        <w:t>expatriate in</w:t>
-      </w:r>
-      <w:r>
-        <w:rPr>
-          <w:lang w:val="en-US"/>
-        </w:rPr>
-        <w:t xml:space="preserve"> Saudi Arabia)</w:t>
+        <w:t>Employed</w:t>
+      </w:r>
+      <w:r>
+        <w:rPr>
+          <w:lang w:val="en-US"/>
+        </w:rPr>
+        <w:t>)</w:t>
       </w:r>
     </w:p>
     <w:p>
@@ -2395,7 +2555,7 @@
         <w:rPr>
           <w:lang w:val="en-US"/>
         </w:rPr>
-        <w:t>Education Level: H.S.C.</w:t>
+        <w:t>Education Level: Bachelor of Homeopathic Medicine and Surgery (BHMS) – Dhaka University</w:t>
       </w:r>
     </w:p>
     <w:p>
@@ -2403,7 +2563,7 @@
         <w:pStyle w:val="13"/>
         <w:numPr>
           <w:ilvl w:val="0"/>
-          <w:numId w:val="6"/>
+          <w:numId w:val="8"/>
         </w:numPr>
         <w:rPr>
           <w:lang w:val="en-US"/>
@@ -2413,7 +2573,89 @@
         <w:rPr>
           <w:lang w:val="en-US"/>
         </w:rPr>
-        <w:t>Wife’s Name: Sujina Akter (Home Maker)</w:t>
+        <w:t>Profession:</w:t>
+      </w:r>
+    </w:p>
+    <w:p>
+      <w:pPr>
+        <w:pStyle w:val="13"/>
+        <w:numPr>
+          <w:ilvl w:val="2"/>
+          <w:numId w:val="2"/>
+        </w:numPr>
+        <w:rPr>
+          <w:lang w:val="en-US"/>
+        </w:rPr>
+      </w:pPr>
+      <w:r>
+        <w:rPr>
+          <w:lang w:val="en-US"/>
+        </w:rPr>
+        <w:t>Lecturer at Tanzim Homeopathic College &amp; Hospital, Narayanganj</w:t>
+      </w:r>
+      <w:r>
+        <w:rPr>
+          <w:rFonts w:hint="default"/>
+          <w:lang w:val="en-US"/>
+        </w:rPr>
+        <w:t>.</w:t>
+      </w:r>
+    </w:p>
+    <w:p>
+      <w:pPr>
+        <w:pStyle w:val="13"/>
+        <w:numPr>
+          <w:ilvl w:val="2"/>
+          <w:numId w:val="2"/>
+        </w:numPr>
+        <w:rPr>
+          <w:lang w:val="en-US"/>
+        </w:rPr>
+      </w:pPr>
+      <w:r>
+        <w:rPr>
+          <w:rFonts w:hint="default"/>
+          <w:lang w:val="en-US"/>
+        </w:rPr>
+        <w:t xml:space="preserve">Private </w:t>
+      </w:r>
+      <w:r>
+        <w:rPr>
+          <w:lang w:val="en-US"/>
+        </w:rPr>
+        <w:t>Chamber at Jatrapur Bazar, Muradnagar, Cumilla.</w:t>
+      </w:r>
+    </w:p>
+    <w:p>
+      <w:pPr>
+        <w:pStyle w:val="13"/>
+        <w:numPr>
+          <w:ilvl w:val="2"/>
+          <w:numId w:val="2"/>
+        </w:numPr>
+        <w:rPr>
+          <w:lang w:val="en-US"/>
+        </w:rPr>
+      </w:pPr>
+      <w:r>
+        <w:rPr>
+          <w:rFonts w:hint="default"/>
+          <w:lang w:val="en-US"/>
+        </w:rPr>
+        <w:t xml:space="preserve">Private </w:t>
+      </w:r>
+      <w:r>
+        <w:rPr>
+          <w:lang w:val="en-US"/>
+        </w:rPr>
+        <w:t>Chamber at</w:t>
+      </w:r>
+      <w:r>
+        <w:rPr>
+          <w:rFonts w:hint="default"/>
+          <w:lang w:val="en-US"/>
+        </w:rPr>
+        <w:t xml:space="preserve"> Chittagong Road, Narayanganj.</w:t>
       </w:r>
     </w:p>
     <w:p>
@@ -2421,7 +2663,7 @@
         <w:pStyle w:val="13"/>
         <w:numPr>
           <w:ilvl w:val="0"/>
-          <w:numId w:val="4"/>
+          <w:numId w:val="8"/>
         </w:numPr>
         <w:rPr>
           <w:lang w:val="en-US"/>
@@ -2431,7 +2673,33 @@
         <w:rPr>
           <w:lang w:val="en-US"/>
         </w:rPr>
-        <w:t>Education Level: H.S.C.</w:t>
+        <w:t xml:space="preserve">Wife’s Name: </w:t>
+      </w:r>
+      <w:r>
+        <w:rPr>
+          <w:rFonts w:hint="default"/>
+          <w:lang w:val="en-US"/>
+        </w:rPr>
+        <w:t xml:space="preserve">Dr. </w:t>
+      </w:r>
+      <w:r>
+        <w:rPr>
+          <w:lang w:val="en-US"/>
+        </w:rPr>
+        <w:t>Farzana Akter (</w:t>
+      </w:r>
+      <w:r>
+        <w:rPr>
+          <w:rFonts w:hint="default"/>
+          <w:lang w:val="en-US"/>
+        </w:rPr>
+        <w:t>Employed</w:t>
+      </w:r>
+      <w:r>
+        <w:rPr>
+          <w:lang w:val="en-US"/>
+        </w:rPr>
+        <w:t>)</w:t>
       </w:r>
     </w:p>
     <w:p>
@@ -2449,8 +2717,114 @@
         <w:rPr>
           <w:lang w:val="en-US"/>
         </w:rPr>
-        <w:t>Children: One son &amp; One girl</w:t>
-      </w:r>
+        <w:t>Education Level: Bachelor of Dental Surgery (BDS)</w:t>
+      </w:r>
+    </w:p>
+    <w:p>
+      <w:pPr>
+        <w:pStyle w:val="13"/>
+        <w:numPr>
+          <w:ilvl w:val="0"/>
+          <w:numId w:val="9"/>
+        </w:numPr>
+        <w:rPr>
+          <w:lang w:val="en-US"/>
+        </w:rPr>
+      </w:pPr>
+      <w:r>
+        <w:rPr>
+          <w:lang w:val="en-US"/>
+        </w:rPr>
+        <w:t xml:space="preserve">Profession: </w:t>
+      </w:r>
+    </w:p>
+    <w:p>
+      <w:pPr>
+        <w:pStyle w:val="13"/>
+        <w:numPr>
+          <w:ilvl w:val="0"/>
+          <w:numId w:val="10"/>
+        </w:numPr>
+        <w:rPr>
+          <w:lang w:val="en-US"/>
+        </w:rPr>
+      </w:pPr>
+      <w:r>
+        <w:rPr>
+          <w:lang w:val="en-US"/>
+        </w:rPr>
+        <w:t>Provides the dental service in various priv</w:t>
+      </w:r>
+      <w:r>
+        <w:rPr>
+          <w:rFonts w:hint="default"/>
+          <w:lang w:val="en-US"/>
+        </w:rPr>
+        <w:t>a</w:t>
+      </w:r>
+      <w:r>
+        <w:rPr>
+          <w:lang w:val="en-US"/>
+        </w:rPr>
+        <w:t>t</w:t>
+      </w:r>
+      <w:r>
+        <w:rPr>
+          <w:rFonts w:hint="default"/>
+          <w:lang w:val="en-US"/>
+        </w:rPr>
+        <w:t>e</w:t>
+      </w:r>
+      <w:r>
+        <w:rPr>
+          <w:lang w:val="en-US"/>
+        </w:rPr>
+        <w:t xml:space="preserve"> Hospital in Dhaka</w:t>
+      </w:r>
+      <w:r>
+        <w:rPr>
+          <w:rFonts w:hint="default"/>
+          <w:lang w:val="en-US"/>
+        </w:rPr>
+        <w:t>.</w:t>
+      </w:r>
+    </w:p>
+    <w:p>
+      <w:pPr>
+        <w:pStyle w:val="13"/>
+        <w:numPr>
+          <w:ilvl w:val="0"/>
+          <w:numId w:val="8"/>
+        </w:numPr>
+        <w:rPr>
+          <w:lang w:val="en-US"/>
+        </w:rPr>
+      </w:pPr>
+      <w:r>
+        <w:rPr>
+          <w:lang w:val="en-US"/>
+        </w:rPr>
+        <w:t>Contact Number: 0</w:t>
+      </w:r>
+      <w:r>
+        <w:rPr>
+          <w:rFonts w:hint="default"/>
+          <w:lang w:val="en-US"/>
+        </w:rPr>
+        <w:t>1925154790</w:t>
+      </w:r>
+    </w:p>
+    <w:p>
+      <w:pPr>
+        <w:pStyle w:val="13"/>
+        <w:numPr>
+          <w:numId w:val="0"/>
+        </w:numPr>
+        <w:ind w:left="1080" w:leftChars="0"/>
+        <w:rPr>
+          <w:lang w:val="en-US"/>
+        </w:rPr>
+      </w:pPr>
     </w:p>
     <w:p>
       <w:pPr>
@@ -2469,67 +2843,13 @@
           <w:bCs/>
           <w:lang w:val="en-US"/>
         </w:rPr>
-        <w:t>Taslima Begum</w:t>
+        <w:t>Tahmina Akter</w:t>
       </w:r>
       <w:r>
         <w:rPr>
           <w:lang w:val="en-US"/>
         </w:rPr>
         <w:t xml:space="preserve"> (Married &amp; Home Maker)</w:t>
-      </w:r>
-    </w:p>
-    <w:p>
-      <w:pPr>
-        <w:pStyle w:val="13"/>
-        <w:numPr>
-          <w:ilvl w:val="0"/>
-          <w:numId w:val="10"/>
-        </w:numPr>
-        <w:rPr>
-          <w:lang w:val="en-US"/>
-        </w:rPr>
-      </w:pPr>
-      <w:r>
-        <w:rPr>
-          <w:lang w:val="en-US"/>
-        </w:rPr>
-        <w:t>Education Level: M.A. (Kamil)</w:t>
-      </w:r>
-    </w:p>
-    <w:p>
-      <w:pPr>
-        <w:pStyle w:val="13"/>
-        <w:numPr>
-          <w:ilvl w:val="0"/>
-          <w:numId w:val="10"/>
-        </w:numPr>
-        <w:rPr>
-          <w:lang w:val="en-US"/>
-        </w:rPr>
-      </w:pPr>
-      <w:r>
-        <w:rPr>
-          <w:lang w:val="en-US"/>
-        </w:rPr>
-        <w:t>Husband’s Name: Md. Kazi Kibria</w:t>
-      </w:r>
-    </w:p>
-    <w:p>
-      <w:pPr>
-        <w:pStyle w:val="13"/>
-        <w:numPr>
-          <w:ilvl w:val="0"/>
-          <w:numId w:val="4"/>
-        </w:numPr>
-        <w:rPr>
-          <w:lang w:val="en-US"/>
-        </w:rPr>
-      </w:pPr>
-      <w:r>
-        <w:rPr>
-          <w:lang w:val="en-US"/>
-        </w:rPr>
-        <w:t>Profession: Sergeant at Bangladesh Army</w:t>
       </w:r>
     </w:p>
     <w:p>
@@ -2547,7 +2867,43 @@
         <w:rPr>
           <w:lang w:val="en-US"/>
         </w:rPr>
-        <w:t>Children: Two sons &amp; One girl</w:t>
+        <w:t>Education Level: M.A. (Bengali)</w:t>
+      </w:r>
+    </w:p>
+    <w:p>
+      <w:pPr>
+        <w:pStyle w:val="13"/>
+        <w:numPr>
+          <w:ilvl w:val="0"/>
+          <w:numId w:val="11"/>
+        </w:numPr>
+        <w:rPr>
+          <w:lang w:val="en-US"/>
+        </w:rPr>
+      </w:pPr>
+      <w:r>
+        <w:rPr>
+          <w:lang w:val="en-US"/>
+        </w:rPr>
+        <w:t>Husband’s Name: Jonayed Bugdadi</w:t>
+      </w:r>
+    </w:p>
+    <w:p>
+      <w:pPr>
+        <w:pStyle w:val="13"/>
+        <w:numPr>
+          <w:ilvl w:val="0"/>
+          <w:numId w:val="12"/>
+        </w:numPr>
+        <w:rPr>
+          <w:lang w:val="en-US"/>
+        </w:rPr>
+      </w:pPr>
+      <w:r>
+        <w:rPr>
+          <w:lang w:val="en-US"/>
+        </w:rPr>
+        <w:t>Profession: Business</w:t>
       </w:r>
     </w:p>
     <w:p>
@@ -2558,346 +2914,10 @@
           <w:numId w:val="2"/>
         </w:numPr>
         <w:rPr>
-          <w:lang w:val="en-US"/>
-        </w:rPr>
-      </w:pPr>
-      <w:r>
-        <w:rPr>
           <w:b/>
           <w:bCs/>
           <w:lang w:val="en-US"/>
         </w:rPr>
-        <w:t>Dr. Md. Abdul Mannan</w:t>
-      </w:r>
-      <w:r>
-        <w:rPr>
-          <w:lang w:val="en-US"/>
-        </w:rPr>
-        <w:t xml:space="preserve"> (Married &amp; </w:t>
-      </w:r>
-      <w:r>
-        <w:rPr>
-          <w:rFonts w:hint="default"/>
-          <w:lang w:val="en-US"/>
-        </w:rPr>
-        <w:t>Employed</w:t>
-      </w:r>
-      <w:r>
-        <w:rPr>
-          <w:lang w:val="en-US"/>
-        </w:rPr>
-        <w:t>)</w:t>
-      </w:r>
-    </w:p>
-    <w:p>
-      <w:pPr>
-        <w:pStyle w:val="13"/>
-        <w:numPr>
-          <w:ilvl w:val="0"/>
-          <w:numId w:val="12"/>
-        </w:numPr>
-        <w:rPr>
-          <w:lang w:val="en-US"/>
-        </w:rPr>
-      </w:pPr>
-      <w:r>
-        <w:rPr>
-          <w:lang w:val="en-US"/>
-        </w:rPr>
-        <w:t>Education Level: Bachelor of Homeopathic Medicine and Surgery (BHMS) – Dhaka University</w:t>
-      </w:r>
-    </w:p>
-    <w:p>
-      <w:pPr>
-        <w:pStyle w:val="13"/>
-        <w:numPr>
-          <w:ilvl w:val="0"/>
-          <w:numId w:val="12"/>
-        </w:numPr>
-        <w:rPr>
-          <w:lang w:val="en-US"/>
-        </w:rPr>
-      </w:pPr>
-      <w:r>
-        <w:rPr>
-          <w:lang w:val="en-US"/>
-        </w:rPr>
-        <w:t>Profession:</w:t>
-      </w:r>
-    </w:p>
-    <w:p>
-      <w:pPr>
-        <w:pStyle w:val="13"/>
-        <w:numPr>
-          <w:ilvl w:val="2"/>
-          <w:numId w:val="2"/>
-        </w:numPr>
-        <w:rPr>
-          <w:lang w:val="en-US"/>
-        </w:rPr>
-      </w:pPr>
-      <w:r>
-        <w:rPr>
-          <w:lang w:val="en-US"/>
-        </w:rPr>
-        <w:t>Lecturer at Tanzim Homeopathic College &amp; Hospital, Narayanganj</w:t>
-      </w:r>
-      <w:r>
-        <w:rPr>
-          <w:rFonts w:hint="default"/>
-          <w:lang w:val="en-US"/>
-        </w:rPr>
-        <w:t>.</w:t>
-      </w:r>
-    </w:p>
-    <w:p>
-      <w:pPr>
-        <w:pStyle w:val="13"/>
-        <w:numPr>
-          <w:ilvl w:val="2"/>
-          <w:numId w:val="2"/>
-        </w:numPr>
-        <w:rPr>
-          <w:lang w:val="en-US"/>
-        </w:rPr>
-      </w:pPr>
-      <w:r>
-        <w:rPr>
-          <w:rFonts w:hint="default"/>
-          <w:lang w:val="en-US"/>
-        </w:rPr>
-        <w:t xml:space="preserve">Private </w:t>
-      </w:r>
-      <w:r>
-        <w:rPr>
-          <w:lang w:val="en-US"/>
-        </w:rPr>
-        <w:t>Chamber at Jatrapur Bazar, Muradnagar, Cumilla.</w:t>
-      </w:r>
-    </w:p>
-    <w:p>
-      <w:pPr>
-        <w:pStyle w:val="13"/>
-        <w:numPr>
-          <w:ilvl w:val="2"/>
-          <w:numId w:val="2"/>
-        </w:numPr>
-        <w:rPr>
-          <w:lang w:val="en-US"/>
-        </w:rPr>
-      </w:pPr>
-      <w:r>
-        <w:rPr>
-          <w:rFonts w:hint="default"/>
-          <w:lang w:val="en-US"/>
-        </w:rPr>
-        <w:t xml:space="preserve">Private </w:t>
-      </w:r>
-      <w:r>
-        <w:rPr>
-          <w:lang w:val="en-US"/>
-        </w:rPr>
-        <w:t>Chamber at</w:t>
-      </w:r>
-      <w:r>
-        <w:rPr>
-          <w:rFonts w:hint="default"/>
-          <w:lang w:val="en-US"/>
-        </w:rPr>
-        <w:t xml:space="preserve"> Chittagong Road, Narayanganj.</w:t>
-      </w:r>
-    </w:p>
-    <w:p>
-      <w:pPr>
-        <w:pStyle w:val="13"/>
-        <w:numPr>
-          <w:ilvl w:val="0"/>
-          <w:numId w:val="12"/>
-        </w:numPr>
-        <w:rPr>
-          <w:lang w:val="en-US"/>
-        </w:rPr>
-      </w:pPr>
-      <w:r>
-        <w:rPr>
-          <w:lang w:val="en-US"/>
-        </w:rPr>
-        <w:t xml:space="preserve">Wife’s Name: </w:t>
-      </w:r>
-      <w:r>
-        <w:rPr>
-          <w:rFonts w:hint="default"/>
-          <w:lang w:val="en-US"/>
-        </w:rPr>
-        <w:t xml:space="preserve">Dr. </w:t>
-      </w:r>
-      <w:r>
-        <w:rPr>
-          <w:lang w:val="en-US"/>
-        </w:rPr>
-        <w:t>Farzana Akter (</w:t>
-      </w:r>
-      <w:r>
-        <w:rPr>
-          <w:rFonts w:hint="default"/>
-          <w:lang w:val="en-US"/>
-        </w:rPr>
-        <w:t>Employed</w:t>
-      </w:r>
-      <w:r>
-        <w:rPr>
-          <w:lang w:val="en-US"/>
-        </w:rPr>
-        <w:t>)</w:t>
-      </w:r>
-    </w:p>
-    <w:p>
-      <w:pPr>
-        <w:pStyle w:val="13"/>
-        <w:numPr>
-          <w:ilvl w:val="0"/>
-          <w:numId w:val="13"/>
-        </w:numPr>
-        <w:rPr>
-          <w:lang w:val="en-US"/>
-        </w:rPr>
-      </w:pPr>
-      <w:r>
-        <w:rPr>
-          <w:lang w:val="en-US"/>
-        </w:rPr>
-        <w:t>Education Level: Bachelor of Dental Surgery (BDS)</w:t>
-      </w:r>
-    </w:p>
-    <w:p>
-      <w:pPr>
-        <w:pStyle w:val="13"/>
-        <w:numPr>
-          <w:ilvl w:val="0"/>
-          <w:numId w:val="13"/>
-        </w:numPr>
-        <w:rPr>
-          <w:lang w:val="en-US"/>
-        </w:rPr>
-      </w:pPr>
-      <w:r>
-        <w:rPr>
-          <w:lang w:val="en-US"/>
-        </w:rPr>
-        <w:t xml:space="preserve">Profession: </w:t>
-      </w:r>
-    </w:p>
-    <w:p>
-      <w:pPr>
-        <w:pStyle w:val="13"/>
-        <w:numPr>
-          <w:ilvl w:val="0"/>
-          <w:numId w:val="14"/>
-        </w:numPr>
-        <w:rPr>
-          <w:lang w:val="en-US"/>
-        </w:rPr>
-      </w:pPr>
-      <w:r>
-        <w:rPr>
-          <w:lang w:val="en-US"/>
-        </w:rPr>
-        <w:t>Provides the dental service in various priv</w:t>
-      </w:r>
-      <w:r>
-        <w:rPr>
-          <w:rFonts w:hint="default"/>
-          <w:lang w:val="en-US"/>
-        </w:rPr>
-        <w:t>a</w:t>
-      </w:r>
-      <w:r>
-        <w:rPr>
-          <w:lang w:val="en-US"/>
-        </w:rPr>
-        <w:t>t</w:t>
-      </w:r>
-      <w:r>
-        <w:rPr>
-          <w:rFonts w:hint="default"/>
-          <w:lang w:val="en-US"/>
-        </w:rPr>
-        <w:t>e</w:t>
-      </w:r>
-      <w:r>
-        <w:rPr>
-          <w:lang w:val="en-US"/>
-        </w:rPr>
-        <w:t xml:space="preserve"> Hospital in Dhaka</w:t>
-      </w:r>
-      <w:r>
-        <w:rPr>
-          <w:rFonts w:hint="default"/>
-          <w:lang w:val="en-US"/>
-        </w:rPr>
-        <w:t>.</w:t>
-      </w:r>
-    </w:p>
-    <w:p>
-      <w:pPr>
-        <w:pStyle w:val="13"/>
-        <w:numPr>
-          <w:ilvl w:val="0"/>
-          <w:numId w:val="7"/>
-        </w:numPr>
-        <w:rPr>
-          <w:lang w:val="en-US"/>
-        </w:rPr>
-      </w:pPr>
-      <w:r>
-        <w:rPr>
-          <w:lang w:val="en-US"/>
-        </w:rPr>
-        <w:t xml:space="preserve">Children: One </w:t>
-      </w:r>
-      <w:r>
-        <w:rPr>
-          <w:rFonts w:hint="default"/>
-          <w:lang w:val="en-US"/>
-        </w:rPr>
-        <w:t>girl</w:t>
-      </w:r>
-    </w:p>
-    <w:p>
-      <w:pPr>
-        <w:pStyle w:val="13"/>
-        <w:numPr>
-          <w:ilvl w:val="0"/>
-          <w:numId w:val="12"/>
-        </w:numPr>
-        <w:rPr>
-          <w:lang w:val="en-US"/>
-        </w:rPr>
-      </w:pPr>
-      <w:r>
-        <w:rPr>
-          <w:lang w:val="en-US"/>
-        </w:rPr>
-        <w:t>Contact Number: 0</w:t>
-      </w:r>
-      <w:r>
-        <w:rPr>
-          <w:rFonts w:hint="default"/>
-          <w:lang w:val="en-US"/>
-        </w:rPr>
-        <w:t>1925154790</w:t>
-      </w:r>
-    </w:p>
-    <w:p>
-      <w:pPr>
-        <w:pStyle w:val="13"/>
-        <w:numPr>
-          <w:ilvl w:val="0"/>
-          <w:numId w:val="2"/>
-        </w:numPr>
-        <w:rPr>
-          <w:lang w:val="en-US"/>
-        </w:rPr>
       </w:pPr>
       <w:r>
         <w:rPr>
@@ -2905,88 +2925,6 @@
           <w:bCs/>
           <w:lang w:val="en-US"/>
         </w:rPr>
-        <w:t>Tahmina Akter</w:t>
-      </w:r>
-      <w:r>
-        <w:rPr>
-          <w:lang w:val="en-US"/>
-        </w:rPr>
-        <w:t xml:space="preserve"> (Married &amp; Home Maker)</w:t>
-      </w:r>
-    </w:p>
-    <w:p>
-      <w:pPr>
-        <w:pStyle w:val="13"/>
-        <w:numPr>
-          <w:ilvl w:val="0"/>
-          <w:numId w:val="15"/>
-        </w:numPr>
-        <w:rPr>
-          <w:lang w:val="en-US"/>
-        </w:rPr>
-      </w:pPr>
-      <w:r>
-        <w:rPr>
-          <w:lang w:val="en-US"/>
-        </w:rPr>
-        <w:t>Education Level: M.A. (Bengali)</w:t>
-      </w:r>
-    </w:p>
-    <w:p>
-      <w:pPr>
-        <w:pStyle w:val="13"/>
-        <w:numPr>
-          <w:ilvl w:val="0"/>
-          <w:numId w:val="15"/>
-        </w:numPr>
-        <w:rPr>
-          <w:lang w:val="en-US"/>
-        </w:rPr>
-      </w:pPr>
-      <w:r>
-        <w:rPr>
-          <w:lang w:val="en-US"/>
-        </w:rPr>
-        <w:t>Husband’s Name: Jonayed Bugdadi</w:t>
-      </w:r>
-    </w:p>
-    <w:p>
-      <w:pPr>
-        <w:pStyle w:val="13"/>
-        <w:numPr>
-          <w:ilvl w:val="0"/>
-          <w:numId w:val="16"/>
-        </w:numPr>
-        <w:rPr>
-          <w:lang w:val="en-US"/>
-        </w:rPr>
-      </w:pPr>
-      <w:r>
-        <w:rPr>
-          <w:lang w:val="en-US"/>
-        </w:rPr>
-        <w:t>Profession: Business</w:t>
-      </w:r>
-    </w:p>
-    <w:p>
-      <w:pPr>
-        <w:pStyle w:val="13"/>
-        <w:numPr>
-          <w:ilvl w:val="0"/>
-          <w:numId w:val="2"/>
-        </w:numPr>
-        <w:rPr>
-          <w:b/>
-          <w:bCs/>
-          <w:lang w:val="en-US"/>
-        </w:rPr>
-      </w:pPr>
-      <w:r>
-        <w:rPr>
-          <w:b/>
-          <w:bCs/>
-          <w:lang w:val="en-US"/>
-        </w:rPr>
         <w:t>Md. Kamrul Hasan (Bridegroom)</w:t>
       </w:r>
     </w:p>
@@ -3004,16 +2942,7 @@
           <w:rFonts w:hint="default"/>
           <w:lang w:val="en-US"/>
         </w:rPr>
-        <w:t xml:space="preserve">For more details &amp; photos </w:t>
-      </w:r>
-      <w:bookmarkStart w:id="0" w:name="_GoBack"/>
-      <w:bookmarkEnd w:id="0"/>
-      <w:r>
-        <w:rPr>
-          <w:rFonts w:hint="default"/>
-          <w:lang w:val="en-US"/>
-        </w:rPr>
-        <w:t xml:space="preserve">:  </w:t>
+        <w:t xml:space="preserve">For more details &amp; photos :  </w:t>
       </w:r>
       <w:r>
         <w:rPr>
@@ -4146,119 +4075,6 @@
     </w:lvl>
   </w:abstractNum>
   <w:abstractNum w:abstractNumId="9">
-    <w:nsid w:val="49295C10"/>
-    <w:multiLevelType w:val="multilevel"/>
-    <w:tmpl w:val="49295C10"/>
-    <w:lvl w:ilvl="0" w:tentative="0">
-      <w:start w:val="1"/>
-      <w:numFmt w:val="bullet"/>
-      <w:lvlText w:val="o"/>
-      <w:lvlJc w:val="left"/>
-      <w:pPr>
-        <w:ind w:left="1440" w:hanging="360"/>
-      </w:pPr>
-      <w:rPr>
-        <w:rFonts w:hint="default" w:ascii="Courier New" w:hAnsi="Courier New" w:cs="Courier New"/>
-      </w:rPr>
-    </w:lvl>
-    <w:lvl w:ilvl="1" w:tentative="0">
-      <w:start w:val="1"/>
-      <w:numFmt w:val="bullet"/>
-      <w:lvlText w:val="o"/>
-      <w:lvlJc w:val="left"/>
-      <w:pPr>
-        <w:ind w:left="2160" w:hanging="360"/>
-      </w:pPr>
-      <w:rPr>
-        <w:rFonts w:hint="default" w:ascii="Courier New" w:hAnsi="Courier New" w:cs="Courier New"/>
-      </w:rPr>
-    </w:lvl>
-    <w:lvl w:ilvl="2" w:tentative="0">
-      <w:start w:val="1"/>
-      <w:numFmt w:val="bullet"/>
-      <w:lvlText w:val=""/>
-      <w:lvlJc w:val="left"/>
-      <w:pPr>
-        <w:ind w:left="2880" w:hanging="360"/>
-      </w:pPr>
-      <w:rPr>
-        <w:rFonts w:hint="default" w:ascii="Wingdings" w:hAnsi="Wingdings"/>
-      </w:rPr>
-    </w:lvl>
-    <w:lvl w:ilvl="3" w:tentative="0">
-      <w:start w:val="1"/>
-      <w:numFmt w:val="bullet"/>
-      <w:lvlText w:val=""/>
-      <w:lvlJc w:val="left"/>
-      <w:pPr>
-        <w:ind w:left="3600" w:hanging="360"/>
-      </w:pPr>
-      <w:rPr>
-        <w:rFonts w:hint="default" w:ascii="Symbol" w:hAnsi="Symbol"/>
-      </w:rPr>
-    </w:lvl>
-    <w:lvl w:ilvl="4" w:tentative="0">
-      <w:start w:val="1"/>
-      <w:numFmt w:val="bullet"/>
-      <w:lvlText w:val="o"/>
-      <w:lvlJc w:val="left"/>
-      <w:pPr>
-        <w:ind w:left="4320" w:hanging="360"/>
-      </w:pPr>
-      <w:rPr>
-        <w:rFonts w:hint="default" w:ascii="Courier New" w:hAnsi="Courier New" w:cs="Courier New"/>
-      </w:rPr>
-    </w:lvl>
-    <w:lvl w:ilvl="5" w:tentative="0">
-      <w:start w:val="1"/>
-      <w:numFmt w:val="bullet"/>
-      <w:lvlText w:val=""/>
-      <w:lvlJc w:val="left"/>
-      <w:pPr>
-        <w:ind w:left="5040" w:hanging="360"/>
-      </w:pPr>
-      <w:rPr>
-        <w:rFonts w:hint="default" w:ascii="Wingdings" w:hAnsi="Wingdings"/>
-      </w:rPr>
-    </w:lvl>
-    <w:lvl w:ilvl="6" w:tentative="0">
-      <w:start w:val="1"/>
-      <w:numFmt w:val="bullet"/>
-      <w:lvlText w:val=""/>
-      <w:lvlJc w:val="left"/>
-      <w:pPr>
-        <w:ind w:left="5760" w:hanging="360"/>
-      </w:pPr>
-      <w:rPr>
-        <w:rFonts w:hint="default" w:ascii="Symbol" w:hAnsi="Symbol"/>
-      </w:rPr>
-    </w:lvl>
-    <w:lvl w:ilvl="7" w:tentative="0">
-      <w:start w:val="1"/>
-      <w:numFmt w:val="bullet"/>
-      <w:lvlText w:val="o"/>
-      <w:lvlJc w:val="left"/>
-      <w:pPr>
-        <w:ind w:left="6480" w:hanging="360"/>
-      </w:pPr>
-      <w:rPr>
-        <w:rFonts w:hint="default" w:ascii="Courier New" w:hAnsi="Courier New" w:cs="Courier New"/>
-      </w:rPr>
-    </w:lvl>
-    <w:lvl w:ilvl="8" w:tentative="0">
-      <w:start w:val="1"/>
-      <w:numFmt w:val="bullet"/>
-      <w:lvlText w:val=""/>
-      <w:lvlJc w:val="left"/>
-      <w:pPr>
-        <w:ind w:left="7200" w:hanging="360"/>
-      </w:pPr>
-      <w:rPr>
-        <w:rFonts w:hint="default" w:ascii="Wingdings" w:hAnsi="Wingdings"/>
-      </w:rPr>
-    </w:lvl>
-  </w:abstractNum>
-  <w:abstractNum w:abstractNumId="10">
     <w:nsid w:val="50D53C2E"/>
     <w:multiLevelType w:val="multilevel"/>
     <w:tmpl w:val="50D53C2E"/>
@@ -4350,233 +4166,7 @@
       </w:pPr>
     </w:lvl>
   </w:abstractNum>
-  <w:abstractNum w:abstractNumId="11">
-    <w:nsid w:val="53FE04D6"/>
-    <w:multiLevelType w:val="multilevel"/>
-    <w:tmpl w:val="53FE04D6"/>
-    <w:lvl w:ilvl="0" w:tentative="0">
-      <w:start w:val="1"/>
-      <w:numFmt w:val="bullet"/>
-      <w:lvlText w:val="o"/>
-      <w:lvlJc w:val="left"/>
-      <w:pPr>
-        <w:ind w:left="1440" w:hanging="360"/>
-      </w:pPr>
-      <w:rPr>
-        <w:rFonts w:hint="default" w:ascii="Courier New" w:hAnsi="Courier New" w:cs="Courier New"/>
-      </w:rPr>
-    </w:lvl>
-    <w:lvl w:ilvl="1" w:tentative="0">
-      <w:start w:val="1"/>
-      <w:numFmt w:val="bullet"/>
-      <w:lvlText w:val="o"/>
-      <w:lvlJc w:val="left"/>
-      <w:pPr>
-        <w:ind w:left="2160" w:hanging="360"/>
-      </w:pPr>
-      <w:rPr>
-        <w:rFonts w:hint="default" w:ascii="Courier New" w:hAnsi="Courier New" w:cs="Courier New"/>
-      </w:rPr>
-    </w:lvl>
-    <w:lvl w:ilvl="2" w:tentative="0">
-      <w:start w:val="1"/>
-      <w:numFmt w:val="bullet"/>
-      <w:lvlText w:val=""/>
-      <w:lvlJc w:val="left"/>
-      <w:pPr>
-        <w:ind w:left="2880" w:hanging="360"/>
-      </w:pPr>
-      <w:rPr>
-        <w:rFonts w:hint="default" w:ascii="Wingdings" w:hAnsi="Wingdings"/>
-      </w:rPr>
-    </w:lvl>
-    <w:lvl w:ilvl="3" w:tentative="0">
-      <w:start w:val="1"/>
-      <w:numFmt w:val="bullet"/>
-      <w:lvlText w:val=""/>
-      <w:lvlJc w:val="left"/>
-      <w:pPr>
-        <w:ind w:left="3600" w:hanging="360"/>
-      </w:pPr>
-      <w:rPr>
-        <w:rFonts w:hint="default" w:ascii="Symbol" w:hAnsi="Symbol"/>
-      </w:rPr>
-    </w:lvl>
-    <w:lvl w:ilvl="4" w:tentative="0">
-      <w:start w:val="1"/>
-      <w:numFmt w:val="bullet"/>
-      <w:lvlText w:val="o"/>
-      <w:lvlJc w:val="left"/>
-      <w:pPr>
-        <w:ind w:left="4320" w:hanging="360"/>
-      </w:pPr>
-      <w:rPr>
-        <w:rFonts w:hint="default" w:ascii="Courier New" w:hAnsi="Courier New" w:cs="Courier New"/>
-      </w:rPr>
-    </w:lvl>
-    <w:lvl w:ilvl="5" w:tentative="0">
-      <w:start w:val="1"/>
-      <w:numFmt w:val="bullet"/>
-      <w:lvlText w:val=""/>
-      <w:lvlJc w:val="left"/>
-      <w:pPr>
-        <w:ind w:left="5040" w:hanging="360"/>
-      </w:pPr>
-      <w:rPr>
-        <w:rFonts w:hint="default" w:ascii="Wingdings" w:hAnsi="Wingdings"/>
-      </w:rPr>
-    </w:lvl>
-    <w:lvl w:ilvl="6" w:tentative="0">
-      <w:start w:val="1"/>
-      <w:numFmt w:val="bullet"/>
-      <w:lvlText w:val=""/>
-      <w:lvlJc w:val="left"/>
-      <w:pPr>
-        <w:ind w:left="5760" w:hanging="360"/>
-      </w:pPr>
-      <w:rPr>
-        <w:rFonts w:hint="default" w:ascii="Symbol" w:hAnsi="Symbol"/>
-      </w:rPr>
-    </w:lvl>
-    <w:lvl w:ilvl="7" w:tentative="0">
-      <w:start w:val="1"/>
-      <w:numFmt w:val="bullet"/>
-      <w:lvlText w:val="o"/>
-      <w:lvlJc w:val="left"/>
-      <w:pPr>
-        <w:ind w:left="6480" w:hanging="360"/>
-      </w:pPr>
-      <w:rPr>
-        <w:rFonts w:hint="default" w:ascii="Courier New" w:hAnsi="Courier New" w:cs="Courier New"/>
-      </w:rPr>
-    </w:lvl>
-    <w:lvl w:ilvl="8" w:tentative="0">
-      <w:start w:val="1"/>
-      <w:numFmt w:val="bullet"/>
-      <w:lvlText w:val=""/>
-      <w:lvlJc w:val="left"/>
-      <w:pPr>
-        <w:ind w:left="7200" w:hanging="360"/>
-      </w:pPr>
-      <w:rPr>
-        <w:rFonts w:hint="default" w:ascii="Wingdings" w:hAnsi="Wingdings"/>
-      </w:rPr>
-    </w:lvl>
-  </w:abstractNum>
-  <w:abstractNum w:abstractNumId="12">
-    <w:nsid w:val="69FB0A61"/>
-    <w:multiLevelType w:val="multilevel"/>
-    <w:tmpl w:val="69FB0A61"/>
-    <w:lvl w:ilvl="0" w:tentative="0">
-      <w:start w:val="1"/>
-      <w:numFmt w:val="bullet"/>
-      <w:lvlText w:val="o"/>
-      <w:lvlJc w:val="left"/>
-      <w:pPr>
-        <w:ind w:left="1440" w:hanging="360"/>
-      </w:pPr>
-      <w:rPr>
-        <w:rFonts w:hint="default" w:ascii="Courier New" w:hAnsi="Courier New" w:cs="Courier New"/>
-      </w:rPr>
-    </w:lvl>
-    <w:lvl w:ilvl="1" w:tentative="0">
-      <w:start w:val="1"/>
-      <w:numFmt w:val="bullet"/>
-      <w:lvlText w:val="o"/>
-      <w:lvlJc w:val="left"/>
-      <w:pPr>
-        <w:ind w:left="2160" w:hanging="360"/>
-      </w:pPr>
-      <w:rPr>
-        <w:rFonts w:hint="default" w:ascii="Courier New" w:hAnsi="Courier New" w:cs="Courier New"/>
-      </w:rPr>
-    </w:lvl>
-    <w:lvl w:ilvl="2" w:tentative="0">
-      <w:start w:val="1"/>
-      <w:numFmt w:val="bullet"/>
-      <w:lvlText w:val=""/>
-      <w:lvlJc w:val="left"/>
-      <w:pPr>
-        <w:ind w:left="2880" w:hanging="360"/>
-      </w:pPr>
-      <w:rPr>
-        <w:rFonts w:hint="default" w:ascii="Wingdings" w:hAnsi="Wingdings"/>
-      </w:rPr>
-    </w:lvl>
-    <w:lvl w:ilvl="3" w:tentative="0">
-      <w:start w:val="1"/>
-      <w:numFmt w:val="bullet"/>
-      <w:lvlText w:val=""/>
-      <w:lvlJc w:val="left"/>
-      <w:pPr>
-        <w:ind w:left="3600" w:hanging="360"/>
-      </w:pPr>
-      <w:rPr>
-        <w:rFonts w:hint="default" w:ascii="Symbol" w:hAnsi="Symbol"/>
-      </w:rPr>
-    </w:lvl>
-    <w:lvl w:ilvl="4" w:tentative="0">
-      <w:start w:val="1"/>
-      <w:numFmt w:val="bullet"/>
-      <w:lvlText w:val="o"/>
-      <w:lvlJc w:val="left"/>
-      <w:pPr>
-        <w:ind w:left="4320" w:hanging="360"/>
-      </w:pPr>
-      <w:rPr>
-        <w:rFonts w:hint="default" w:ascii="Courier New" w:hAnsi="Courier New" w:cs="Courier New"/>
-      </w:rPr>
-    </w:lvl>
-    <w:lvl w:ilvl="5" w:tentative="0">
-      <w:start w:val="1"/>
-      <w:numFmt w:val="bullet"/>
-      <w:lvlText w:val=""/>
-      <w:lvlJc w:val="left"/>
-      <w:pPr>
-        <w:ind w:left="5040" w:hanging="360"/>
-      </w:pPr>
-      <w:rPr>
-        <w:rFonts w:hint="default" w:ascii="Wingdings" w:hAnsi="Wingdings"/>
-      </w:rPr>
-    </w:lvl>
-    <w:lvl w:ilvl="6" w:tentative="0">
-      <w:start w:val="1"/>
-      <w:numFmt w:val="bullet"/>
-      <w:lvlText w:val=""/>
-      <w:lvlJc w:val="left"/>
-      <w:pPr>
-        <w:ind w:left="5760" w:hanging="360"/>
-      </w:pPr>
-      <w:rPr>
-        <w:rFonts w:hint="default" w:ascii="Symbol" w:hAnsi="Symbol"/>
-      </w:rPr>
-    </w:lvl>
-    <w:lvl w:ilvl="7" w:tentative="0">
-      <w:start w:val="1"/>
-      <w:numFmt w:val="bullet"/>
-      <w:lvlText w:val="o"/>
-      <w:lvlJc w:val="left"/>
-      <w:pPr>
-        <w:ind w:left="6480" w:hanging="360"/>
-      </w:pPr>
-      <w:rPr>
-        <w:rFonts w:hint="default" w:ascii="Courier New" w:hAnsi="Courier New" w:cs="Courier New"/>
-      </w:rPr>
-    </w:lvl>
-    <w:lvl w:ilvl="8" w:tentative="0">
-      <w:start w:val="1"/>
-      <w:numFmt w:val="bullet"/>
-      <w:lvlText w:val=""/>
-      <w:lvlJc w:val="left"/>
-      <w:pPr>
-        <w:ind w:left="7200" w:hanging="360"/>
-      </w:pPr>
-      <w:rPr>
-        <w:rFonts w:hint="default" w:ascii="Wingdings" w:hAnsi="Wingdings"/>
-      </w:rPr>
-    </w:lvl>
-  </w:abstractNum>
-  <w:abstractNum w:abstractNumId="13">
+  <w:abstractNum w:abstractNumId="10">
     <w:nsid w:val="705666C9"/>
     <w:multiLevelType w:val="multilevel"/>
     <w:tmpl w:val="705666C9"/>
@@ -4665,7 +4255,7 @@
       </w:pPr>
     </w:lvl>
   </w:abstractNum>
-  <w:abstractNum w:abstractNumId="14">
+  <w:abstractNum w:abstractNumId="11">
     <w:nsid w:val="787A3A85"/>
     <w:multiLevelType w:val="multilevel"/>
     <w:tmpl w:val="787A3A85"/>
@@ -4778,124 +4368,11 @@
       </w:rPr>
     </w:lvl>
   </w:abstractNum>
-  <w:abstractNum w:abstractNumId="15">
-    <w:nsid w:val="7BC57C24"/>
-    <w:multiLevelType w:val="multilevel"/>
-    <w:tmpl w:val="7BC57C24"/>
-    <w:lvl w:ilvl="0" w:tentative="0">
-      <w:start w:val="1"/>
-      <w:numFmt w:val="bullet"/>
-      <w:lvlText w:val="o"/>
-      <w:lvlJc w:val="left"/>
-      <w:pPr>
-        <w:ind w:left="1440" w:hanging="360"/>
-      </w:pPr>
-      <w:rPr>
-        <w:rFonts w:hint="default" w:ascii="Courier New" w:hAnsi="Courier New" w:cs="Courier New"/>
-      </w:rPr>
-    </w:lvl>
-    <w:lvl w:ilvl="1" w:tentative="0">
-      <w:start w:val="1"/>
-      <w:numFmt w:val="bullet"/>
-      <w:lvlText w:val="o"/>
-      <w:lvlJc w:val="left"/>
-      <w:pPr>
-        <w:ind w:left="2160" w:hanging="360"/>
-      </w:pPr>
-      <w:rPr>
-        <w:rFonts w:hint="default" w:ascii="Courier New" w:hAnsi="Courier New" w:cs="Courier New"/>
-      </w:rPr>
-    </w:lvl>
-    <w:lvl w:ilvl="2" w:tentative="0">
-      <w:start w:val="1"/>
-      <w:numFmt w:val="bullet"/>
-      <w:lvlText w:val=""/>
-      <w:lvlJc w:val="left"/>
-      <w:pPr>
-        <w:ind w:left="2880" w:hanging="360"/>
-      </w:pPr>
-      <w:rPr>
-        <w:rFonts w:hint="default" w:ascii="Wingdings" w:hAnsi="Wingdings"/>
-      </w:rPr>
-    </w:lvl>
-    <w:lvl w:ilvl="3" w:tentative="0">
-      <w:start w:val="1"/>
-      <w:numFmt w:val="bullet"/>
-      <w:lvlText w:val=""/>
-      <w:lvlJc w:val="left"/>
-      <w:pPr>
-        <w:ind w:left="3600" w:hanging="360"/>
-      </w:pPr>
-      <w:rPr>
-        <w:rFonts w:hint="default" w:ascii="Symbol" w:hAnsi="Symbol"/>
-      </w:rPr>
-    </w:lvl>
-    <w:lvl w:ilvl="4" w:tentative="0">
-      <w:start w:val="1"/>
-      <w:numFmt w:val="bullet"/>
-      <w:lvlText w:val="o"/>
-      <w:lvlJc w:val="left"/>
-      <w:pPr>
-        <w:ind w:left="4320" w:hanging="360"/>
-      </w:pPr>
-      <w:rPr>
-        <w:rFonts w:hint="default" w:ascii="Courier New" w:hAnsi="Courier New" w:cs="Courier New"/>
-      </w:rPr>
-    </w:lvl>
-    <w:lvl w:ilvl="5" w:tentative="0">
-      <w:start w:val="1"/>
-      <w:numFmt w:val="bullet"/>
-      <w:lvlText w:val=""/>
-      <w:lvlJc w:val="left"/>
-      <w:pPr>
-        <w:ind w:left="5040" w:hanging="360"/>
-      </w:pPr>
-      <w:rPr>
-        <w:rFonts w:hint="default" w:ascii="Wingdings" w:hAnsi="Wingdings"/>
-      </w:rPr>
-    </w:lvl>
-    <w:lvl w:ilvl="6" w:tentative="0">
-      <w:start w:val="1"/>
-      <w:numFmt w:val="bullet"/>
-      <w:lvlText w:val=""/>
-      <w:lvlJc w:val="left"/>
-      <w:pPr>
-        <w:ind w:left="5760" w:hanging="360"/>
-      </w:pPr>
-      <w:rPr>
-        <w:rFonts w:hint="default" w:ascii="Symbol" w:hAnsi="Symbol"/>
-      </w:rPr>
-    </w:lvl>
-    <w:lvl w:ilvl="7" w:tentative="0">
-      <w:start w:val="1"/>
-      <w:numFmt w:val="bullet"/>
-      <w:lvlText w:val="o"/>
-      <w:lvlJc w:val="left"/>
-      <w:pPr>
-        <w:ind w:left="6480" w:hanging="360"/>
-      </w:pPr>
-      <w:rPr>
-        <w:rFonts w:hint="default" w:ascii="Courier New" w:hAnsi="Courier New" w:cs="Courier New"/>
-      </w:rPr>
-    </w:lvl>
-    <w:lvl w:ilvl="8" w:tentative="0">
-      <w:start w:val="1"/>
-      <w:numFmt w:val="bullet"/>
-      <w:lvlText w:val=""/>
-      <w:lvlJc w:val="left"/>
-      <w:pPr>
-        <w:ind w:left="7200" w:hanging="360"/>
-      </w:pPr>
-      <w:rPr>
-        <w:rFonts w:hint="default" w:ascii="Wingdings" w:hAnsi="Wingdings"/>
-      </w:rPr>
-    </w:lvl>
-  </w:abstractNum>
   <w:num w:numId="1">
-    <w:abstractNumId w:val="13"/>
+    <w:abstractNumId w:val="10"/>
   </w:num>
   <w:num w:numId="2">
-    <w:abstractNumId w:val="10"/>
+    <w:abstractNumId w:val="9"/>
   </w:num>
   <w:num w:numId="3">
     <w:abstractNumId w:val="2"/>
@@ -4904,39 +4381,27 @@
     <w:abstractNumId w:val="8"/>
   </w:num>
   <w:num w:numId="5">
-    <w:abstractNumId w:val="9"/>
+    <w:abstractNumId w:val="5"/>
   </w:num>
   <w:num w:numId="6">
-    <w:abstractNumId w:val="5"/>
+    <w:abstractNumId w:val="0"/>
   </w:num>
   <w:num w:numId="7">
+    <w:abstractNumId w:val="6"/>
+  </w:num>
+  <w:num w:numId="8">
+    <w:abstractNumId w:val="3"/>
+  </w:num>
+  <w:num w:numId="9">
+    <w:abstractNumId w:val="1"/>
+  </w:num>
+  <w:num w:numId="10">
+    <w:abstractNumId w:val="7"/>
+  </w:num>
+  <w:num w:numId="11">
     <w:abstractNumId w:val="11"/>
   </w:num>
-  <w:num w:numId="8">
-    <w:abstractNumId w:val="0"/>
-  </w:num>
-  <w:num w:numId="9">
-    <w:abstractNumId w:val="12"/>
-  </w:num>
-  <w:num w:numId="10">
-    <w:abstractNumId w:val="6"/>
-  </w:num>
-  <w:num w:numId="11">
-    <w:abstractNumId w:val="15"/>
-  </w:num>
   <w:num w:numId="12">
-    <w:abstractNumId w:val="3"/>
-  </w:num>
-  <w:num w:numId="13">
-    <w:abstractNumId w:val="1"/>
-  </w:num>
-  <w:num w:numId="14">
-    <w:abstractNumId w:val="7"/>
-  </w:num>
-  <w:num w:numId="15">
-    <w:abstractNumId w:val="14"/>
-  </w:num>
-  <w:num w:numId="16">
     <w:abstractNumId w:val="4"/>
   </w:num>
 </w:numbering>

</xml_diff>